<commit_message>
Finished 5. question and some changes to project management
</commit_message>
<xml_diff>
--- a/PV/ExternalSource/Algoritmizace - Rekurze, Brute Force, Heuristiky, Nedeterministické algoritmy.docx
+++ b/PV/ExternalSource/Algoritmizace - Rekurze, Brute Force, Heuristiky, Nedeterministické algoritmy.docx
@@ -404,7 +404,13 @@
         <w:rPr>
           <w:rFonts w:asciiTheme="minorHAnsi" w:hAnsiTheme="minorHAnsi" w:cstheme="minorHAnsi"/>
         </w:rPr>
-        <w:t xml:space="preserve">Většinu případů rekurzí lze převést na nerekurzivní algoritmus (a </w:t>
+        <w:t>Všechny případy</w:t>
+      </w:r>
+      <w:r>
+        <w:rPr>
+          <w:rFonts w:asciiTheme="minorHAnsi" w:hAnsiTheme="minorHAnsi" w:cstheme="minorHAnsi"/>
+        </w:rPr>
+        <w:t xml:space="preserve"> rekurzí lze převést na nerekurzivní algoritmus (a </w:t>
       </w:r>
       <w:proofErr w:type="gramStart"/>
       <w:r>
@@ -445,22 +451,6 @@
           <w:rFonts w:asciiTheme="minorHAnsi" w:hAnsiTheme="minorHAnsi" w:cstheme="minorHAnsi"/>
         </w:rPr>
         <w:t>To mže být způsob zefektivnění rychlosti nějakých programů</w:t>
-      </w:r>
-    </w:p>
-    <w:p>
-      <w:pPr>
-        <w:pStyle w:val="Normlnweb"/>
-        <w:shd w:val="clear" w:color="auto" w:fill="FFFFFF"/>
-        <w:jc w:val="both"/>
-        <w:rPr>
-          <w:rFonts w:asciiTheme="minorHAnsi" w:hAnsiTheme="minorHAnsi" w:cstheme="minorHAnsi"/>
-        </w:rPr>
-      </w:pPr>
-      <w:r>
-        <w:rPr>
-          <w:rFonts w:asciiTheme="minorHAnsi" w:hAnsiTheme="minorHAnsi" w:cstheme="minorHAnsi"/>
-        </w:rPr>
-        <w:t>Rekurze se snaží paměť omezit</w:t>
       </w:r>
       <w:r>
         <w:rPr>
@@ -518,7 +508,19 @@
         <w:rPr>
           <w:rFonts w:asciiTheme="minorHAnsi" w:hAnsiTheme="minorHAnsi" w:cstheme="minorHAnsi"/>
         </w:rPr>
-        <w:t xml:space="preserve">strom (z větve jdou větve, co je ještě větev? …) </w:t>
+        <w:t>strom (z větve jdou větve</w:t>
+      </w:r>
+      <w:r>
+        <w:rPr>
+          <w:rFonts w:asciiTheme="minorHAnsi" w:hAnsiTheme="minorHAnsi" w:cstheme="minorHAnsi"/>
+        </w:rPr>
+        <w:t>)</w:t>
+      </w:r>
+      <w:r>
+        <w:rPr>
+          <w:rFonts w:asciiTheme="minorHAnsi" w:hAnsiTheme="minorHAnsi" w:cstheme="minorHAnsi"/>
+        </w:rPr>
+        <w:t xml:space="preserve"> </w:t>
       </w:r>
     </w:p>
     <w:p>
@@ -555,7 +557,21 @@
           <w:rStyle w:val="Siln"/>
           <w:rFonts w:asciiTheme="minorHAnsi" w:hAnsiTheme="minorHAnsi" w:cstheme="minorHAnsi"/>
         </w:rPr>
-        <w:t>K čemu je rekurze dobrá?</w:t>
+        <w:t xml:space="preserve">K čemu </w:t>
+      </w:r>
+      <w:r>
+        <w:rPr>
+          <w:rStyle w:val="Siln"/>
+          <w:rFonts w:asciiTheme="minorHAnsi" w:hAnsiTheme="minorHAnsi" w:cstheme="minorHAnsi"/>
+        </w:rPr>
+        <w:t>se dá rekurze použít</w:t>
+      </w:r>
+      <w:r>
+        <w:rPr>
+          <w:rStyle w:val="Siln"/>
+          <w:rFonts w:asciiTheme="minorHAnsi" w:hAnsiTheme="minorHAnsi" w:cstheme="minorHAnsi"/>
+        </w:rPr>
+        <w:t>?</w:t>
       </w:r>
     </w:p>
     <w:p>
@@ -597,7 +613,6 @@
         <w:rPr>
           <w:rFonts w:asciiTheme="minorHAnsi" w:hAnsiTheme="minorHAnsi" w:cstheme="minorHAnsi"/>
         </w:rPr>
-        <w:lastRenderedPageBreak/>
         <w:t xml:space="preserve">Rekurzivní chování může být různé v závislosti na tom, kolik podprogramů se jí účastní. </w:t>
       </w:r>
     </w:p>
@@ -614,6 +629,7 @@
         <w:rPr>
           <w:rFonts w:asciiTheme="minorHAnsi" w:hAnsiTheme="minorHAnsi" w:cstheme="minorHAnsi"/>
         </w:rPr>
+        <w:lastRenderedPageBreak/>
         <w:t>Metoda f1 je volána zatímco jedno z předchozích volání f1 ještě nebylo ukončeno návratem.</w:t>
       </w:r>
     </w:p>
@@ -842,21 +858,55 @@
         <w:rPr>
           <w:rFonts w:asciiTheme="minorHAnsi" w:hAnsiTheme="minorHAnsi" w:cstheme="minorHAnsi"/>
         </w:rPr>
-        <w:t xml:space="preserve"> – rekurzní volání je posledním příkazem -&gt; </w:t>
+        <w:t xml:space="preserve"> – rekurzní volání je p</w:t>
+      </w:r>
+      <w:r>
+        <w:rPr>
+          <w:rFonts w:asciiTheme="minorHAnsi" w:hAnsiTheme="minorHAnsi" w:cstheme="minorHAnsi"/>
+        </w:rPr>
+        <w:t xml:space="preserve">osledním příkazem -&gt; </w:t>
       </w:r>
       <w:proofErr w:type="gramStart"/>
       <w:r>
         <w:rPr>
           <w:rFonts w:asciiTheme="minorHAnsi" w:hAnsiTheme="minorHAnsi" w:cstheme="minorHAnsi"/>
         </w:rPr>
-        <w:t>return f()</w:t>
+        <w:t>return f(). Když</w:t>
       </w:r>
       <w:proofErr w:type="gramEnd"/>
       <w:r>
         <w:rPr>
           <w:rFonts w:asciiTheme="minorHAnsi" w:hAnsiTheme="minorHAnsi" w:cstheme="minorHAnsi"/>
         </w:rPr>
-        <w:t xml:space="preserve"> </w:t>
+        <w:t xml:space="preserve"> je rekurze optimalizována, tak na </w:t>
+      </w:r>
+      <w:proofErr w:type="spellStart"/>
+      <w:r>
+        <w:rPr>
+          <w:rFonts w:asciiTheme="minorHAnsi" w:hAnsiTheme="minorHAnsi" w:cstheme="minorHAnsi"/>
+        </w:rPr>
+        <w:t>stacku</w:t>
+      </w:r>
+      <w:proofErr w:type="spellEnd"/>
+      <w:r>
+        <w:rPr>
+          <w:rFonts w:asciiTheme="minorHAnsi" w:hAnsiTheme="minorHAnsi" w:cstheme="minorHAnsi"/>
+        </w:rPr>
+        <w:t xml:space="preserve"> nevznikají buňky volání metody, tím se ušetří místo na </w:t>
+      </w:r>
+      <w:proofErr w:type="spellStart"/>
+      <w:r>
+        <w:rPr>
+          <w:rFonts w:asciiTheme="minorHAnsi" w:hAnsiTheme="minorHAnsi" w:cstheme="minorHAnsi"/>
+        </w:rPr>
+        <w:t>stacku</w:t>
+      </w:r>
+      <w:proofErr w:type="spellEnd"/>
+      <w:r>
+        <w:rPr>
+          <w:rFonts w:asciiTheme="minorHAnsi" w:hAnsiTheme="minorHAnsi" w:cstheme="minorHAnsi"/>
+        </w:rPr>
+        <w:t xml:space="preserve">. </w:t>
       </w:r>
     </w:p>
     <w:p>
@@ -1667,17 +1717,207 @@
       <w:r>
         <w:rPr>
           <w:rFonts w:cstheme="minorHAnsi"/>
+          <w:sz w:val="24"/>
+          <w:szCs w:val="24"/>
+        </w:rPr>
+        <w:t xml:space="preserve">datový typ </w:t>
+      </w:r>
+      <w:proofErr w:type="spellStart"/>
+      <w:r>
+        <w:rPr>
+          <w:rFonts w:cstheme="minorHAnsi"/>
+          <w:sz w:val="24"/>
+          <w:szCs w:val="24"/>
+        </w:rPr>
+        <w:t>int</w:t>
+      </w:r>
+      <w:proofErr w:type="spellEnd"/>
+      <w:r>
+        <w:rPr>
+          <w:rFonts w:cstheme="minorHAnsi"/>
+          <w:sz w:val="24"/>
+          <w:szCs w:val="24"/>
+        </w:rPr>
+        <w:t xml:space="preserve"> se dá zaměnit za </w:t>
+      </w:r>
+      <w:proofErr w:type="spellStart"/>
+      <w:r>
+        <w:rPr>
+          <w:rFonts w:cstheme="minorHAnsi"/>
+          <w:sz w:val="24"/>
+          <w:szCs w:val="24"/>
+        </w:rPr>
+        <w:t>BigInteger</w:t>
+      </w:r>
+      <w:proofErr w:type="spellEnd"/>
+      <w:r>
+        <w:rPr>
+          <w:rFonts w:cstheme="minorHAnsi"/>
+          <w:sz w:val="24"/>
+          <w:szCs w:val="24"/>
+        </w:rPr>
+        <w:t xml:space="preserve"> pole bytů, které </w:t>
+      </w:r>
+      <w:proofErr w:type="spellStart"/>
+      <w:r>
+        <w:rPr>
+          <w:rFonts w:cstheme="minorHAnsi"/>
+          <w:sz w:val="24"/>
+          <w:szCs w:val="24"/>
+        </w:rPr>
+        <w:t>zvládné</w:t>
+      </w:r>
+      <w:proofErr w:type="spellEnd"/>
+      <w:r>
+        <w:rPr>
+          <w:rFonts w:cstheme="minorHAnsi"/>
+          <w:sz w:val="24"/>
+          <w:szCs w:val="24"/>
+        </w:rPr>
+        <w:t xml:space="preserve"> hodně </w:t>
+      </w:r>
+      <w:proofErr w:type="spellStart"/>
+      <w:r>
+        <w:rPr>
+          <w:rFonts w:cstheme="minorHAnsi"/>
+          <w:sz w:val="24"/>
+          <w:szCs w:val="24"/>
+        </w:rPr>
+        <w:t>hodně</w:t>
+      </w:r>
+      <w:proofErr w:type="spellEnd"/>
+      <w:r>
+        <w:rPr>
+          <w:rFonts w:cstheme="minorHAnsi"/>
+          <w:sz w:val="24"/>
+          <w:szCs w:val="24"/>
+        </w:rPr>
+        <w:t xml:space="preserve"> </w:t>
+      </w:r>
+      <w:proofErr w:type="spellStart"/>
+      <w:r>
+        <w:rPr>
+          <w:rFonts w:cstheme="minorHAnsi"/>
+          <w:sz w:val="24"/>
+          <w:szCs w:val="24"/>
+        </w:rPr>
+        <w:t>hodně</w:t>
+      </w:r>
+      <w:proofErr w:type="spellEnd"/>
+      <w:r>
+        <w:rPr>
+          <w:rFonts w:cstheme="minorHAnsi"/>
+          <w:sz w:val="24"/>
+          <w:szCs w:val="24"/>
+        </w:rPr>
+        <w:t xml:space="preserve"> velké čísla.</w:t>
+      </w:r>
+      <w:r>
+        <w:rPr>
+          <w:rFonts w:cstheme="minorHAnsi"/>
+          <w:sz w:val="24"/>
+          <w:szCs w:val="24"/>
+        </w:rPr>
+        <w:t xml:space="preserve"> (</w:t>
+      </w:r>
+      <w:r>
+        <w:rPr>
+          <w:rFonts w:cstheme="minorHAnsi"/>
+          <w:sz w:val="24"/>
+          <w:szCs w:val="24"/>
+        </w:rPr>
+        <w:t>hodnota teoreticky nemá žádné horní ani dolní meze</w:t>
+      </w:r>
+      <w:r>
+        <w:rPr>
+          <w:rFonts w:cstheme="minorHAnsi"/>
+          <w:sz w:val="24"/>
+          <w:szCs w:val="24"/>
+        </w:rPr>
+        <w:t>)</w:t>
+      </w:r>
+    </w:p>
+    <w:p>
+      <w:pPr>
+        <w:rPr>
+          <w:rFonts w:cstheme="minorHAnsi"/>
+          <w:sz w:val="24"/>
+          <w:szCs w:val="24"/>
+        </w:rPr>
+      </w:pPr>
+      <w:proofErr w:type="spellStart"/>
+      <w:r>
+        <w:rPr>
+          <w:rFonts w:cstheme="minorHAnsi"/>
+          <w:sz w:val="24"/>
+          <w:szCs w:val="24"/>
+        </w:rPr>
+        <w:t>BigInteger</w:t>
+      </w:r>
+      <w:proofErr w:type="spellEnd"/>
+      <w:r>
+        <w:rPr>
+          <w:rFonts w:cstheme="minorHAnsi"/>
+          <w:sz w:val="24"/>
+          <w:szCs w:val="24"/>
+        </w:rPr>
+        <w:t xml:space="preserve"> je struktura s </w:t>
+      </w:r>
+      <w:proofErr w:type="spellStart"/>
+      <w:r>
+        <w:rPr>
+          <w:rFonts w:cstheme="minorHAnsi"/>
+          <w:sz w:val="24"/>
+          <w:szCs w:val="24"/>
+        </w:rPr>
+        <w:t>intem</w:t>
+      </w:r>
+      <w:proofErr w:type="spellEnd"/>
+      <w:r>
+        <w:rPr>
+          <w:rFonts w:cstheme="minorHAnsi"/>
+          <w:sz w:val="24"/>
+          <w:szCs w:val="24"/>
+        </w:rPr>
+        <w:t xml:space="preserve"> a polem </w:t>
+      </w:r>
+      <w:proofErr w:type="spellStart"/>
+      <w:r>
+        <w:rPr>
+          <w:rFonts w:cstheme="minorHAnsi"/>
+          <w:sz w:val="24"/>
+          <w:szCs w:val="24"/>
+        </w:rPr>
+        <w:t>uintů</w:t>
+      </w:r>
+      <w:proofErr w:type="spellEnd"/>
+      <w:r>
+        <w:rPr>
+          <w:rFonts w:cstheme="minorHAnsi"/>
+          <w:sz w:val="24"/>
+          <w:szCs w:val="24"/>
+        </w:rPr>
+        <w:t xml:space="preserve"> (referuje na něj na haldě)</w:t>
+      </w:r>
+    </w:p>
+    <w:p>
+      <w:pPr>
+        <w:rPr>
+          <w:rFonts w:cstheme="minorHAnsi"/>
+          <w:sz w:val="24"/>
+          <w:szCs w:val="24"/>
+        </w:rPr>
+      </w:pPr>
+      <w:r>
+        <w:rPr>
           <w:noProof/>
-          <w:sz w:val="24"/>
-          <w:szCs w:val="24"/>
-          <w:lang w:eastAsia="cs-CZ"/>
-        </w:rPr>
-        <w:lastRenderedPageBreak/>
+          <w:lang w:eastAsia="cs-CZ"/>
+        </w:rPr>
         <w:drawing>
-          <wp:inline distT="0" distB="0" distL="0" distR="0" wp14:anchorId="12A6A661" wp14:editId="1E498BEA">
-            <wp:extent cx="4333875" cy="4381500"/>
+          <wp:inline distT="0" distB="0" distL="0" distR="0" wp14:anchorId="39A5B56D" wp14:editId="6DE0F0B2">
+            <wp:extent cx="2295525" cy="190500"/>
             <wp:effectExtent l="0" t="0" r="9525" b="0"/>
-            <wp:docPr id="4" name="Obrázek 4"/>
+            <wp:docPr id="17" name="Obrázek 17"/>
             <wp:cNvGraphicFramePr>
               <a:graphicFrameLocks xmlns:a="http://schemas.openxmlformats.org/drawingml/2006/main" noChangeAspect="1"/>
             </wp:cNvGraphicFramePr>
@@ -1697,7 +1937,7 @@
                   <pic:spPr>
                     <a:xfrm>
                       <a:off x="0" y="0"/>
-                      <a:ext cx="4333875" cy="4381500"/>
+                      <a:ext cx="2295525" cy="190500"/>
                     </a:xfrm>
                     <a:prstGeom prst="rect">
                       <a:avLst/>
@@ -1716,102 +1956,18 @@
           <w:rFonts w:cstheme="minorHAnsi"/>
           <w:sz w:val="24"/>
           <w:szCs w:val="24"/>
-          <w:shd w:val="clear" w:color="auto" w:fill="ECF0F5"/>
-        </w:rPr>
-      </w:pPr>
-      <w:r>
-        <w:rPr>
-          <w:rFonts w:cstheme="minorHAnsi"/>
-          <w:sz w:val="24"/>
-          <w:szCs w:val="24"/>
-          <w:shd w:val="clear" w:color="auto" w:fill="ECF0F5"/>
-        </w:rPr>
-        <w:t>0, 1, 1, 2, 3, 5, 8, 13, 21, 34</w:t>
-      </w:r>
-      <w:r>
-        <w:rPr>
-          <w:rFonts w:cstheme="minorHAnsi"/>
-          <w:sz w:val="24"/>
-          <w:szCs w:val="24"/>
-          <w:shd w:val="clear" w:color="auto" w:fill="ECF0F5"/>
-        </w:rPr>
-        <w:t xml:space="preserve"> výpis prvních 10, ale metoda se provedla 276krát</w:t>
-      </w:r>
-    </w:p>
-    <w:p>
-      <w:pPr>
-        <w:rPr>
-          <w:rFonts w:cstheme="minorHAnsi"/>
-          <w:sz w:val="24"/>
-          <w:szCs w:val="24"/>
-        </w:rPr>
-      </w:pPr>
-      <w:r>
-        <w:rPr>
-          <w:rFonts w:cstheme="minorHAnsi"/>
-          <w:sz w:val="24"/>
-          <w:szCs w:val="24"/>
-        </w:rPr>
-        <w:t xml:space="preserve">Funguje ale rychlost </w:t>
-      </w:r>
-      <w:proofErr w:type="spellStart"/>
-      <w:r>
-        <w:rPr>
-          <w:rFonts w:cstheme="minorHAnsi"/>
-          <w:sz w:val="24"/>
-          <w:szCs w:val="24"/>
-        </w:rPr>
-        <w:t>tohodle</w:t>
-      </w:r>
-      <w:proofErr w:type="spellEnd"/>
-      <w:r>
-        <w:rPr>
-          <w:rFonts w:cstheme="minorHAnsi"/>
-          <w:sz w:val="24"/>
-          <w:szCs w:val="24"/>
-        </w:rPr>
-        <w:t xml:space="preserve"> </w:t>
-      </w:r>
-      <w:proofErr w:type="gramStart"/>
-      <w:r>
-        <w:rPr>
-          <w:rFonts w:cstheme="minorHAnsi"/>
-          <w:sz w:val="24"/>
-          <w:szCs w:val="24"/>
-        </w:rPr>
-        <w:t>je o(n^2</w:t>
-      </w:r>
-      <w:proofErr w:type="gramEnd"/>
-      <w:r>
-        <w:rPr>
-          <w:rFonts w:cstheme="minorHAnsi"/>
-          <w:sz w:val="24"/>
-          <w:szCs w:val="24"/>
-        </w:rPr>
-        <w:t>)</w:t>
-      </w:r>
-    </w:p>
-    <w:p>
-      <w:pPr>
-        <w:rPr>
-          <w:rFonts w:cstheme="minorHAnsi"/>
-          <w:sz w:val="24"/>
-          <w:szCs w:val="24"/>
-        </w:rPr>
-      </w:pPr>
-      <w:r>
-        <w:rPr>
-          <w:rFonts w:cstheme="minorHAnsi"/>
+        </w:rPr>
+      </w:pPr>
+      <w:r>
+        <w:rPr>
           <w:noProof/>
-          <w:sz w:val="24"/>
-          <w:szCs w:val="24"/>
           <w:lang w:eastAsia="cs-CZ"/>
         </w:rPr>
         <w:drawing>
-          <wp:inline distT="0" distB="0" distL="0" distR="0" wp14:anchorId="06895E16" wp14:editId="5EEB2FCE">
-            <wp:extent cx="4572000" cy="2390775"/>
-            <wp:effectExtent l="0" t="0" r="0" b="9525"/>
-            <wp:docPr id="5" name="Obrázek 5"/>
+          <wp:inline distT="0" distB="0" distL="0" distR="0" wp14:anchorId="0602FE48" wp14:editId="5DEA3D3B">
+            <wp:extent cx="1590675" cy="371475"/>
+            <wp:effectExtent l="0" t="0" r="9525" b="9525"/>
+            <wp:docPr id="18" name="Obrázek 18"/>
             <wp:cNvGraphicFramePr>
               <a:graphicFrameLocks xmlns:a="http://schemas.openxmlformats.org/drawingml/2006/main" noChangeAspect="1"/>
             </wp:cNvGraphicFramePr>
@@ -1831,7 +1987,7 @@
                   <pic:spPr>
                     <a:xfrm>
                       <a:off x="0" y="0"/>
-                      <a:ext cx="4572000" cy="2390775"/>
+                      <a:ext cx="1590675" cy="371475"/>
                     </a:xfrm>
                     <a:prstGeom prst="rect">
                       <a:avLst/>
@@ -1854,361 +2010,15 @@
       </w:pPr>
       <w:r>
         <w:rPr>
-          <w:rFonts w:cstheme="minorHAnsi"/>
-          <w:sz w:val="24"/>
-          <w:szCs w:val="24"/>
-        </w:rPr>
-        <w:t>Stejný výpis, ale metoda se provedla 10krát</w:t>
-      </w:r>
-    </w:p>
-    <w:p>
-      <w:pPr>
-        <w:rPr>
-          <w:rFonts w:cstheme="minorHAnsi"/>
-          <w:sz w:val="24"/>
-          <w:szCs w:val="24"/>
-        </w:rPr>
-      </w:pPr>
-      <w:proofErr w:type="gramStart"/>
-      <w:r>
-        <w:rPr>
-          <w:rFonts w:cstheme="minorHAnsi"/>
-          <w:sz w:val="24"/>
-          <w:szCs w:val="24"/>
-        </w:rPr>
-        <w:t>Rychlost</w:t>
-      </w:r>
-      <w:r>
-        <w:rPr>
-          <w:rFonts w:cstheme="minorHAnsi"/>
-          <w:sz w:val="24"/>
-          <w:szCs w:val="24"/>
-        </w:rPr>
-        <w:t xml:space="preserve"> O(n)</w:t>
-      </w:r>
-      <w:proofErr w:type="gramEnd"/>
-    </w:p>
-    <w:p>
-      <w:pPr>
-        <w:rPr>
-          <w:rFonts w:cstheme="minorHAnsi"/>
-          <w:sz w:val="24"/>
-          <w:szCs w:val="24"/>
-        </w:rPr>
-      </w:pPr>
-    </w:p>
-    <w:p>
-      <w:pPr>
-        <w:rPr>
-          <w:rFonts w:cstheme="minorHAnsi"/>
           <w:noProof/>
-          <w:sz w:val="24"/>
-          <w:szCs w:val="24"/>
-          <w:lang w:eastAsia="cs-CZ"/>
-        </w:rPr>
-      </w:pPr>
-      <w:r>
-        <w:rPr>
-          <w:rFonts w:cstheme="minorHAnsi"/>
-          <w:sz w:val="24"/>
-          <w:szCs w:val="24"/>
+          <w:lang w:eastAsia="cs-CZ"/>
         </w:rPr>
         <w:lastRenderedPageBreak/>
-        <w:t>Hanojská věž</w:t>
-      </w:r>
-      <w:r>
-        <w:rPr>
-          <w:rFonts w:cstheme="minorHAnsi"/>
-          <w:noProof/>
-          <w:sz w:val="24"/>
-          <w:szCs w:val="24"/>
-          <w:lang w:eastAsia="cs-CZ"/>
-        </w:rPr>
-        <w:t xml:space="preserve"> </w:t>
-      </w:r>
-    </w:p>
-    <w:p>
-      <w:pPr>
-        <w:numPr>
-          <w:ilvl w:val="0"/>
-          <w:numId w:val="5"/>
-        </w:numPr>
-        <w:shd w:val="clear" w:color="auto" w:fill="FFFFFF"/>
-        <w:spacing w:before="100" w:beforeAutospacing="1" w:after="24" w:line="240" w:lineRule="auto"/>
-        <w:ind w:left="768"/>
-        <w:rPr>
-          <w:rFonts w:eastAsia="Times New Roman" w:cstheme="minorHAnsi"/>
-          <w:sz w:val="24"/>
-          <w:szCs w:val="24"/>
-          <w:lang w:eastAsia="cs-CZ"/>
-        </w:rPr>
-      </w:pPr>
-      <w:r>
-        <w:rPr>
-          <w:rFonts w:eastAsia="Times New Roman" w:cstheme="minorHAnsi"/>
-          <w:sz w:val="24"/>
-          <w:szCs w:val="24"/>
-          <w:lang w:eastAsia="cs-CZ"/>
-        </w:rPr>
-        <w:t>Je-li </w:t>
-      </w:r>
-      <w:r>
-        <w:rPr>
-          <w:rFonts w:eastAsia="Times New Roman" w:cstheme="minorHAnsi"/>
-          <w:i/>
-          <w:iCs/>
-          <w:sz w:val="24"/>
-          <w:szCs w:val="24"/>
-          <w:lang w:eastAsia="cs-CZ"/>
-        </w:rPr>
-        <w:t>n</w:t>
-      </w:r>
-      <w:r>
-        <w:rPr>
-          <w:rFonts w:eastAsia="Times New Roman" w:cstheme="minorHAnsi"/>
-          <w:sz w:val="24"/>
-          <w:szCs w:val="24"/>
-          <w:lang w:eastAsia="cs-CZ"/>
-        </w:rPr>
-        <w:t xml:space="preserve">&gt;1, pak rekurzívním voláním této procedury </w:t>
-      </w:r>
-      <w:proofErr w:type="gramStart"/>
-      <w:r>
-        <w:rPr>
-          <w:rFonts w:eastAsia="Times New Roman" w:cstheme="minorHAnsi"/>
-          <w:sz w:val="24"/>
-          <w:szCs w:val="24"/>
-          <w:lang w:eastAsia="cs-CZ"/>
-        </w:rPr>
-        <w:t>přesuneme </w:t>
-      </w:r>
-      <w:r>
-        <w:rPr>
-          <w:rFonts w:eastAsia="Times New Roman" w:cstheme="minorHAnsi"/>
-          <w:i/>
-          <w:iCs/>
-          <w:sz w:val="24"/>
-          <w:szCs w:val="24"/>
-          <w:lang w:eastAsia="cs-CZ"/>
-        </w:rPr>
-        <w:t>n</w:t>
-      </w:r>
-      <w:r>
-        <w:rPr>
-          <w:rFonts w:eastAsia="Times New Roman" w:cstheme="minorHAnsi"/>
-          <w:sz w:val="24"/>
-          <w:szCs w:val="24"/>
-          <w:lang w:eastAsia="cs-CZ"/>
-        </w:rPr>
-        <w:t>–1 kotoučů</w:t>
-      </w:r>
-      <w:proofErr w:type="gramEnd"/>
-      <w:r>
-        <w:rPr>
-          <w:rFonts w:eastAsia="Times New Roman" w:cstheme="minorHAnsi"/>
-          <w:sz w:val="24"/>
-          <w:szCs w:val="24"/>
-          <w:lang w:eastAsia="cs-CZ"/>
-        </w:rPr>
-        <w:t xml:space="preserve"> (tj. všechny kromě největšího) z počáteční věže na odkládací.</w:t>
-      </w:r>
-    </w:p>
-    <w:p>
-      <w:pPr>
-        <w:numPr>
-          <w:ilvl w:val="0"/>
-          <w:numId w:val="5"/>
-        </w:numPr>
-        <w:shd w:val="clear" w:color="auto" w:fill="FFFFFF"/>
-        <w:spacing w:before="100" w:beforeAutospacing="1" w:after="24" w:line="240" w:lineRule="auto"/>
-        <w:ind w:left="768"/>
-        <w:rPr>
-          <w:rFonts w:eastAsia="Times New Roman" w:cstheme="minorHAnsi"/>
-          <w:sz w:val="24"/>
-          <w:szCs w:val="24"/>
-          <w:lang w:eastAsia="cs-CZ"/>
-        </w:rPr>
-      </w:pPr>
-      <w:r>
-        <w:rPr>
-          <w:rFonts w:eastAsia="Times New Roman" w:cstheme="minorHAnsi"/>
-          <w:sz w:val="24"/>
-          <w:szCs w:val="24"/>
-          <w:lang w:eastAsia="cs-CZ"/>
-        </w:rPr>
-        <w:t>Přesuneme největší kotouč z počáteční věže na cílovou.</w:t>
-      </w:r>
-    </w:p>
-    <w:p>
-      <w:pPr>
-        <w:numPr>
-          <w:ilvl w:val="0"/>
-          <w:numId w:val="5"/>
-        </w:numPr>
-        <w:shd w:val="clear" w:color="auto" w:fill="FFFFFF"/>
-        <w:spacing w:before="100" w:beforeAutospacing="1" w:after="24" w:line="240" w:lineRule="auto"/>
-        <w:ind w:left="768"/>
-        <w:rPr>
-          <w:rFonts w:eastAsia="Times New Roman" w:cstheme="minorHAnsi"/>
-          <w:sz w:val="24"/>
-          <w:szCs w:val="24"/>
-          <w:lang w:eastAsia="cs-CZ"/>
-        </w:rPr>
-      </w:pPr>
-      <w:r>
-        <w:rPr>
-          <w:rFonts w:eastAsia="Times New Roman" w:cstheme="minorHAnsi"/>
-          <w:sz w:val="24"/>
-          <w:szCs w:val="24"/>
-          <w:lang w:eastAsia="cs-CZ"/>
-        </w:rPr>
-        <w:t>Je-li </w:t>
-      </w:r>
-      <w:r>
-        <w:rPr>
-          <w:rFonts w:eastAsia="Times New Roman" w:cstheme="minorHAnsi"/>
-          <w:i/>
-          <w:iCs/>
-          <w:sz w:val="24"/>
-          <w:szCs w:val="24"/>
-          <w:lang w:eastAsia="cs-CZ"/>
-        </w:rPr>
-        <w:t>n</w:t>
-      </w:r>
-      <w:r>
-        <w:rPr>
-          <w:rFonts w:eastAsia="Times New Roman" w:cstheme="minorHAnsi"/>
-          <w:sz w:val="24"/>
-          <w:szCs w:val="24"/>
-          <w:lang w:eastAsia="cs-CZ"/>
-        </w:rPr>
-        <w:t xml:space="preserve">&gt;1, pak rekurzívním voláním této procedury </w:t>
-      </w:r>
-      <w:proofErr w:type="gramStart"/>
-      <w:r>
-        <w:rPr>
-          <w:rFonts w:eastAsia="Times New Roman" w:cstheme="minorHAnsi"/>
-          <w:sz w:val="24"/>
-          <w:szCs w:val="24"/>
-          <w:lang w:eastAsia="cs-CZ"/>
-        </w:rPr>
-        <w:t>přesuneme </w:t>
-      </w:r>
-      <w:r>
-        <w:rPr>
-          <w:rFonts w:eastAsia="Times New Roman" w:cstheme="minorHAnsi"/>
-          <w:i/>
-          <w:iCs/>
-          <w:sz w:val="24"/>
-          <w:szCs w:val="24"/>
-          <w:lang w:eastAsia="cs-CZ"/>
-        </w:rPr>
-        <w:t>n</w:t>
-      </w:r>
-      <w:r>
-        <w:rPr>
-          <w:rFonts w:eastAsia="Times New Roman" w:cstheme="minorHAnsi"/>
-          <w:sz w:val="24"/>
-          <w:szCs w:val="24"/>
-          <w:lang w:eastAsia="cs-CZ"/>
-        </w:rPr>
-        <w:t>–1 kotoučů</w:t>
-      </w:r>
-      <w:proofErr w:type="gramEnd"/>
-      <w:r>
-        <w:rPr>
-          <w:rFonts w:eastAsia="Times New Roman" w:cstheme="minorHAnsi"/>
-          <w:sz w:val="24"/>
-          <w:szCs w:val="24"/>
-          <w:lang w:eastAsia="cs-CZ"/>
-        </w:rPr>
-        <w:t xml:space="preserve"> z odkládací věže na cílovou.</w:t>
-      </w:r>
-    </w:p>
-    <w:p>
-      <w:pPr>
-        <w:shd w:val="clear" w:color="auto" w:fill="FFFFFF"/>
-        <w:spacing w:before="100" w:beforeAutospacing="1" w:after="24" w:line="240" w:lineRule="auto"/>
-        <w:rPr>
-          <w:rFonts w:eastAsia="Times New Roman" w:cstheme="minorHAnsi"/>
-          <w:sz w:val="24"/>
-          <w:szCs w:val="24"/>
-          <w:lang w:eastAsia="cs-CZ"/>
-        </w:rPr>
-      </w:pPr>
-      <w:r>
-        <w:rPr>
-          <w:rFonts w:eastAsia="Times New Roman" w:cstheme="minorHAnsi"/>
-          <w:sz w:val="24"/>
-          <w:szCs w:val="24"/>
-          <w:lang w:eastAsia="cs-CZ"/>
-        </w:rPr>
-        <w:t xml:space="preserve">Z rekurzívního řešení lze dokázat matematickou indukcí, že pro n kotoučů potřebujeme </w:t>
-      </w:r>
-      <w:proofErr w:type="gramStart"/>
-      <w:r>
-        <w:rPr>
-          <w:rFonts w:eastAsia="Times New Roman" w:cstheme="minorHAnsi"/>
-          <w:sz w:val="24"/>
-          <w:szCs w:val="24"/>
-          <w:lang w:eastAsia="cs-CZ"/>
-        </w:rPr>
-        <w:t>2</w:t>
-      </w:r>
-      <w:r>
-        <w:rPr>
-          <w:rFonts w:eastAsia="Times New Roman" w:cstheme="minorHAnsi"/>
-          <w:sz w:val="24"/>
-          <w:szCs w:val="24"/>
-          <w:lang w:eastAsia="cs-CZ"/>
-        </w:rPr>
-        <w:t>^</w:t>
-      </w:r>
-      <w:r>
-        <w:rPr>
-          <w:rFonts w:eastAsia="Times New Roman" w:cstheme="minorHAnsi"/>
-          <w:sz w:val="24"/>
-          <w:szCs w:val="24"/>
-          <w:lang w:eastAsia="cs-CZ"/>
-        </w:rPr>
-        <w:t>n–1 tahů</w:t>
-      </w:r>
-      <w:proofErr w:type="gramEnd"/>
-    </w:p>
-    <w:p>
-      <w:pPr>
-        <w:rPr>
-          <w:rFonts w:cstheme="minorHAnsi"/>
-          <w:noProof/>
-          <w:sz w:val="24"/>
-          <w:szCs w:val="24"/>
-          <w:lang w:eastAsia="cs-CZ"/>
-        </w:rPr>
-      </w:pPr>
-    </w:p>
-    <w:p>
-      <w:pPr>
-        <w:rPr>
-          <w:rFonts w:cstheme="minorHAnsi"/>
-          <w:noProof/>
-          <w:sz w:val="24"/>
-          <w:szCs w:val="24"/>
-          <w:lang w:eastAsia="cs-CZ"/>
-        </w:rPr>
-      </w:pPr>
-      <w:r>
-        <w:rPr>
-          <w:rFonts w:cstheme="minorHAnsi"/>
-          <w:noProof/>
-          <w:sz w:val="24"/>
-          <w:szCs w:val="24"/>
-          <w:lang w:eastAsia="cs-CZ"/>
-        </w:rPr>
         <w:drawing>
-          <wp:inline distT="0" distB="0" distL="0" distR="0" wp14:anchorId="7F95EC6A" wp14:editId="359BA501">
-            <wp:extent cx="5314950" cy="2295525"/>
-            <wp:effectExtent l="0" t="0" r="0" b="9525"/>
-            <wp:docPr id="8" name="Obrázek 8"/>
+          <wp:inline distT="0" distB="0" distL="0" distR="0">
+            <wp:extent cx="5201728" cy="5575241"/>
+            <wp:effectExtent l="0" t="0" r="0" b="6985"/>
+            <wp:docPr id="16" name="Obrázek 16" descr="https://cdn.discordapp.com/attachments/497056900660199424/822108562435473429/unknown.png"/>
             <wp:cNvGraphicFramePr>
               <a:graphicFrameLocks xmlns:a="http://schemas.openxmlformats.org/drawingml/2006/main" noChangeAspect="1"/>
             </wp:cNvGraphicFramePr>
@@ -2216,23 +2026,36 @@
               <a:graphicData uri="http://schemas.openxmlformats.org/drawingml/2006/picture">
                 <pic:pic xmlns:pic="http://schemas.openxmlformats.org/drawingml/2006/picture">
                   <pic:nvPicPr>
-                    <pic:cNvPr id="0" name=""/>
-                    <pic:cNvPicPr/>
+                    <pic:cNvPr id="0" name="Picture 1" descr="https://cdn.discordapp.com/attachments/497056900660199424/822108562435473429/unknown.png"/>
+                    <pic:cNvPicPr>
+                      <a:picLocks noChangeAspect="1" noChangeArrowheads="1"/>
+                    </pic:cNvPicPr>
                   </pic:nvPicPr>
                   <pic:blipFill>
-                    <a:blip r:embed="rId12"/>
+                    <a:blip r:embed="rId12">
+                      <a:extLst>
+                        <a:ext uri="{28A0092B-C50C-407E-A947-70E740481C1C}">
+                          <a14:useLocalDpi xmlns:a14="http://schemas.microsoft.com/office/drawing/2010/main" val="0"/>
+                        </a:ext>
+                      </a:extLst>
+                    </a:blip>
+                    <a:srcRect/>
                     <a:stretch>
                       <a:fillRect/>
                     </a:stretch>
                   </pic:blipFill>
-                  <pic:spPr>
+                  <pic:spPr bwMode="auto">
                     <a:xfrm>
                       <a:off x="0" y="0"/>
-                      <a:ext cx="5314950" cy="2295525"/>
+                      <a:ext cx="5200171" cy="5573572"/>
                     </a:xfrm>
                     <a:prstGeom prst="rect">
                       <a:avLst/>
                     </a:prstGeom>
+                    <a:noFill/>
+                    <a:ln>
+                      <a:noFill/>
+                    </a:ln>
                   </pic:spPr>
                 </pic:pic>
               </a:graphicData>
@@ -2252,16 +2075,52 @@
       <w:r>
         <w:rPr>
           <w:rFonts w:cstheme="minorHAnsi"/>
+          <w:sz w:val="24"/>
+          <w:szCs w:val="24"/>
+        </w:rPr>
+        <w:t xml:space="preserve">Při porovnání Faktoriál Cyklus a Faktoriál Rekurze, je cyklus rychlejší (u 5000!) asi 8ms, ale Pokud se pokud dostaneme do k výpočtu 7000! Tak cyklus to vypočítá, ale rekurze dostane </w:t>
+      </w:r>
+      <w:proofErr w:type="spellStart"/>
+      <w:r>
+        <w:rPr>
+          <w:rFonts w:cstheme="minorHAnsi"/>
+          <w:sz w:val="24"/>
+          <w:szCs w:val="24"/>
+        </w:rPr>
+        <w:t>StackOverflow</w:t>
+      </w:r>
+      <w:proofErr w:type="spellEnd"/>
+      <w:r>
+        <w:rPr>
+          <w:rFonts w:cstheme="minorHAnsi"/>
+          <w:sz w:val="24"/>
+          <w:szCs w:val="24"/>
+        </w:rPr>
+        <w:t>. (Faktoriál cyklus zvládne třeba i 500 000!) pro řešení faktoriálu je tedy lepší Cyklus (rychlejší a možnost počítač velká čísla)</w:t>
+      </w:r>
+    </w:p>
+    <w:p>
+      <w:pPr>
+        <w:rPr>
+          <w:rFonts w:cstheme="minorHAnsi"/>
+          <w:sz w:val="24"/>
+          <w:szCs w:val="24"/>
+        </w:rPr>
+      </w:pPr>
+      <w:r>
+        <w:rPr>
+          <w:rFonts w:cstheme="minorHAnsi"/>
           <w:noProof/>
           <w:sz w:val="24"/>
           <w:szCs w:val="24"/>
           <w:lang w:eastAsia="cs-CZ"/>
         </w:rPr>
+        <w:lastRenderedPageBreak/>
         <w:drawing>
-          <wp:inline distT="0" distB="0" distL="0" distR="0" wp14:anchorId="2F15F300" wp14:editId="78182675">
-            <wp:extent cx="3076575" cy="1438275"/>
-            <wp:effectExtent l="0" t="0" r="9525" b="9525"/>
-            <wp:docPr id="9" name="Obrázek 9"/>
+          <wp:inline distT="0" distB="0" distL="0" distR="0" wp14:anchorId="12A6A661" wp14:editId="1E498BEA">
+            <wp:extent cx="4333875" cy="4381500"/>
+            <wp:effectExtent l="0" t="0" r="9525" b="0"/>
+            <wp:docPr id="4" name="Obrázek 4"/>
             <wp:cNvGraphicFramePr>
               <a:graphicFrameLocks xmlns:a="http://schemas.openxmlformats.org/drawingml/2006/main" noChangeAspect="1"/>
             </wp:cNvGraphicFramePr>
@@ -2281,6 +2140,590 @@
                   <pic:spPr>
                     <a:xfrm>
                       <a:off x="0" y="0"/>
+                      <a:ext cx="4333875" cy="4381500"/>
+                    </a:xfrm>
+                    <a:prstGeom prst="rect">
+                      <a:avLst/>
+                    </a:prstGeom>
+                  </pic:spPr>
+                </pic:pic>
+              </a:graphicData>
+            </a:graphic>
+          </wp:inline>
+        </w:drawing>
+      </w:r>
+    </w:p>
+    <w:p>
+      <w:pPr>
+        <w:rPr>
+          <w:rFonts w:cstheme="minorHAnsi"/>
+          <w:sz w:val="24"/>
+          <w:szCs w:val="24"/>
+          <w:shd w:val="clear" w:color="auto" w:fill="ECF0F5"/>
+        </w:rPr>
+      </w:pPr>
+      <w:r>
+        <w:rPr>
+          <w:rFonts w:cstheme="minorHAnsi"/>
+          <w:sz w:val="24"/>
+          <w:szCs w:val="24"/>
+          <w:shd w:val="clear" w:color="auto" w:fill="ECF0F5"/>
+        </w:rPr>
+        <w:t>0, 1, 1, 2, 3, 5, 8, 13, 21, 34</w:t>
+      </w:r>
+      <w:r>
+        <w:rPr>
+          <w:rFonts w:cstheme="minorHAnsi"/>
+          <w:sz w:val="24"/>
+          <w:szCs w:val="24"/>
+          <w:shd w:val="clear" w:color="auto" w:fill="ECF0F5"/>
+        </w:rPr>
+        <w:t xml:space="preserve"> výpis prvních 10, ale metoda se provedla 276krát</w:t>
+      </w:r>
+    </w:p>
+    <w:p>
+      <w:pPr>
+        <w:rPr>
+          <w:rFonts w:cstheme="minorHAnsi"/>
+          <w:sz w:val="24"/>
+          <w:szCs w:val="24"/>
+        </w:rPr>
+      </w:pPr>
+      <w:r>
+        <w:rPr>
+          <w:rFonts w:cstheme="minorHAnsi"/>
+          <w:sz w:val="24"/>
+          <w:szCs w:val="24"/>
+        </w:rPr>
+        <w:t xml:space="preserve">Funguje ale rychlost </w:t>
+      </w:r>
+      <w:proofErr w:type="spellStart"/>
+      <w:r>
+        <w:rPr>
+          <w:rFonts w:cstheme="minorHAnsi"/>
+          <w:sz w:val="24"/>
+          <w:szCs w:val="24"/>
+        </w:rPr>
+        <w:t>tohodle</w:t>
+      </w:r>
+      <w:proofErr w:type="spellEnd"/>
+      <w:r>
+        <w:rPr>
+          <w:rFonts w:cstheme="minorHAnsi"/>
+          <w:sz w:val="24"/>
+          <w:szCs w:val="24"/>
+        </w:rPr>
+        <w:t xml:space="preserve"> </w:t>
+      </w:r>
+      <w:proofErr w:type="gramStart"/>
+      <w:r>
+        <w:rPr>
+          <w:rFonts w:cstheme="minorHAnsi"/>
+          <w:sz w:val="24"/>
+          <w:szCs w:val="24"/>
+        </w:rPr>
+        <w:t>je o(n^2</w:t>
+      </w:r>
+      <w:proofErr w:type="gramEnd"/>
+      <w:r>
+        <w:rPr>
+          <w:rFonts w:cstheme="minorHAnsi"/>
+          <w:sz w:val="24"/>
+          <w:szCs w:val="24"/>
+        </w:rPr>
+        <w:t>)</w:t>
+      </w:r>
+    </w:p>
+    <w:p>
+      <w:pPr>
+        <w:rPr>
+          <w:rFonts w:cstheme="minorHAnsi"/>
+          <w:sz w:val="24"/>
+          <w:szCs w:val="24"/>
+        </w:rPr>
+      </w:pPr>
+      <w:r>
+        <w:rPr>
+          <w:rFonts w:cstheme="minorHAnsi"/>
+          <w:noProof/>
+          <w:sz w:val="24"/>
+          <w:szCs w:val="24"/>
+          <w:lang w:eastAsia="cs-CZ"/>
+        </w:rPr>
+        <w:drawing>
+          <wp:inline distT="0" distB="0" distL="0" distR="0" wp14:anchorId="06895E16" wp14:editId="5EEB2FCE">
+            <wp:extent cx="4572000" cy="2390775"/>
+            <wp:effectExtent l="0" t="0" r="0" b="9525"/>
+            <wp:docPr id="5" name="Obrázek 5"/>
+            <wp:cNvGraphicFramePr>
+              <a:graphicFrameLocks xmlns:a="http://schemas.openxmlformats.org/drawingml/2006/main" noChangeAspect="1"/>
+            </wp:cNvGraphicFramePr>
+            <a:graphic xmlns:a="http://schemas.openxmlformats.org/drawingml/2006/main">
+              <a:graphicData uri="http://schemas.openxmlformats.org/drawingml/2006/picture">
+                <pic:pic xmlns:pic="http://schemas.openxmlformats.org/drawingml/2006/picture">
+                  <pic:nvPicPr>
+                    <pic:cNvPr id="0" name=""/>
+                    <pic:cNvPicPr/>
+                  </pic:nvPicPr>
+                  <pic:blipFill>
+                    <a:blip r:embed="rId14"/>
+                    <a:stretch>
+                      <a:fillRect/>
+                    </a:stretch>
+                  </pic:blipFill>
+                  <pic:spPr>
+                    <a:xfrm>
+                      <a:off x="0" y="0"/>
+                      <a:ext cx="4572000" cy="2390775"/>
+                    </a:xfrm>
+                    <a:prstGeom prst="rect">
+                      <a:avLst/>
+                    </a:prstGeom>
+                  </pic:spPr>
+                </pic:pic>
+              </a:graphicData>
+            </a:graphic>
+          </wp:inline>
+        </w:drawing>
+      </w:r>
+    </w:p>
+    <w:p>
+      <w:pPr>
+        <w:rPr>
+          <w:rFonts w:cstheme="minorHAnsi"/>
+          <w:sz w:val="24"/>
+          <w:szCs w:val="24"/>
+        </w:rPr>
+      </w:pPr>
+      <w:r>
+        <w:rPr>
+          <w:rFonts w:cstheme="minorHAnsi"/>
+          <w:sz w:val="24"/>
+          <w:szCs w:val="24"/>
+        </w:rPr>
+        <w:t>Stejný výpis, ale metoda se provedla 10krát</w:t>
+      </w:r>
+    </w:p>
+    <w:p>
+      <w:pPr>
+        <w:rPr>
+          <w:rFonts w:cstheme="minorHAnsi"/>
+          <w:sz w:val="24"/>
+          <w:szCs w:val="24"/>
+        </w:rPr>
+      </w:pPr>
+      <w:proofErr w:type="gramStart"/>
+      <w:r>
+        <w:rPr>
+          <w:rFonts w:cstheme="minorHAnsi"/>
+          <w:sz w:val="24"/>
+          <w:szCs w:val="24"/>
+        </w:rPr>
+        <w:t>Rychlost</w:t>
+      </w:r>
+      <w:r>
+        <w:rPr>
+          <w:rFonts w:cstheme="minorHAnsi"/>
+          <w:sz w:val="24"/>
+          <w:szCs w:val="24"/>
+        </w:rPr>
+        <w:t xml:space="preserve"> O(n)</w:t>
+      </w:r>
+      <w:proofErr w:type="gramEnd"/>
+    </w:p>
+    <w:p>
+      <w:pPr>
+        <w:rPr>
+          <w:rFonts w:cstheme="minorHAnsi"/>
+          <w:sz w:val="24"/>
+          <w:szCs w:val="24"/>
+        </w:rPr>
+      </w:pPr>
+    </w:p>
+    <w:p>
+      <w:pPr>
+        <w:rPr>
+          <w:rFonts w:cstheme="minorHAnsi"/>
+          <w:noProof/>
+          <w:sz w:val="24"/>
+          <w:szCs w:val="24"/>
+          <w:lang w:eastAsia="cs-CZ"/>
+        </w:rPr>
+      </w:pPr>
+      <w:r>
+        <w:rPr>
+          <w:rFonts w:cstheme="minorHAnsi"/>
+          <w:sz w:val="24"/>
+          <w:szCs w:val="24"/>
+        </w:rPr>
+        <w:lastRenderedPageBreak/>
+        <w:t>Hanojská věž</w:t>
+      </w:r>
+      <w:r>
+        <w:rPr>
+          <w:rFonts w:cstheme="minorHAnsi"/>
+          <w:noProof/>
+          <w:sz w:val="24"/>
+          <w:szCs w:val="24"/>
+          <w:lang w:eastAsia="cs-CZ"/>
+        </w:rPr>
+        <w:t xml:space="preserve"> </w:t>
+      </w:r>
+    </w:p>
+    <w:p>
+      <w:pPr>
+        <w:numPr>
+          <w:ilvl w:val="0"/>
+          <w:numId w:val="5"/>
+        </w:numPr>
+        <w:shd w:val="clear" w:color="auto" w:fill="FFFFFF"/>
+        <w:spacing w:before="100" w:beforeAutospacing="1" w:after="24" w:line="240" w:lineRule="auto"/>
+        <w:ind w:left="768"/>
+        <w:rPr>
+          <w:rFonts w:eastAsia="Times New Roman" w:cstheme="minorHAnsi"/>
+          <w:sz w:val="24"/>
+          <w:szCs w:val="24"/>
+          <w:lang w:eastAsia="cs-CZ"/>
+        </w:rPr>
+      </w:pPr>
+      <w:r>
+        <w:rPr>
+          <w:rFonts w:eastAsia="Times New Roman" w:cstheme="minorHAnsi"/>
+          <w:sz w:val="24"/>
+          <w:szCs w:val="24"/>
+          <w:lang w:eastAsia="cs-CZ"/>
+        </w:rPr>
+        <w:t>Je-li </w:t>
+      </w:r>
+      <w:r>
+        <w:rPr>
+          <w:rFonts w:eastAsia="Times New Roman" w:cstheme="minorHAnsi"/>
+          <w:i/>
+          <w:iCs/>
+          <w:sz w:val="24"/>
+          <w:szCs w:val="24"/>
+          <w:lang w:eastAsia="cs-CZ"/>
+        </w:rPr>
+        <w:t>n</w:t>
+      </w:r>
+      <w:r>
+        <w:rPr>
+          <w:rFonts w:eastAsia="Times New Roman" w:cstheme="minorHAnsi"/>
+          <w:sz w:val="24"/>
+          <w:szCs w:val="24"/>
+          <w:lang w:eastAsia="cs-CZ"/>
+        </w:rPr>
+        <w:t xml:space="preserve">&gt;1, pak rekurzívním voláním této procedury </w:t>
+      </w:r>
+      <w:proofErr w:type="gramStart"/>
+      <w:r>
+        <w:rPr>
+          <w:rFonts w:eastAsia="Times New Roman" w:cstheme="minorHAnsi"/>
+          <w:sz w:val="24"/>
+          <w:szCs w:val="24"/>
+          <w:lang w:eastAsia="cs-CZ"/>
+        </w:rPr>
+        <w:t>přesuneme </w:t>
+      </w:r>
+      <w:r>
+        <w:rPr>
+          <w:rFonts w:eastAsia="Times New Roman" w:cstheme="minorHAnsi"/>
+          <w:i/>
+          <w:iCs/>
+          <w:sz w:val="24"/>
+          <w:szCs w:val="24"/>
+          <w:lang w:eastAsia="cs-CZ"/>
+        </w:rPr>
+        <w:t>n</w:t>
+      </w:r>
+      <w:r>
+        <w:rPr>
+          <w:rFonts w:eastAsia="Times New Roman" w:cstheme="minorHAnsi"/>
+          <w:sz w:val="24"/>
+          <w:szCs w:val="24"/>
+          <w:lang w:eastAsia="cs-CZ"/>
+        </w:rPr>
+        <w:t>–1 kotoučů</w:t>
+      </w:r>
+      <w:proofErr w:type="gramEnd"/>
+      <w:r>
+        <w:rPr>
+          <w:rFonts w:eastAsia="Times New Roman" w:cstheme="minorHAnsi"/>
+          <w:sz w:val="24"/>
+          <w:szCs w:val="24"/>
+          <w:lang w:eastAsia="cs-CZ"/>
+        </w:rPr>
+        <w:t xml:space="preserve"> (tj. všechny kromě největšího) z počáteční věže na odkládací.</w:t>
+      </w:r>
+    </w:p>
+    <w:p>
+      <w:pPr>
+        <w:numPr>
+          <w:ilvl w:val="0"/>
+          <w:numId w:val="5"/>
+        </w:numPr>
+        <w:shd w:val="clear" w:color="auto" w:fill="FFFFFF"/>
+        <w:spacing w:before="100" w:beforeAutospacing="1" w:after="24" w:line="240" w:lineRule="auto"/>
+        <w:ind w:left="768"/>
+        <w:rPr>
+          <w:rFonts w:eastAsia="Times New Roman" w:cstheme="minorHAnsi"/>
+          <w:sz w:val="24"/>
+          <w:szCs w:val="24"/>
+          <w:lang w:eastAsia="cs-CZ"/>
+        </w:rPr>
+      </w:pPr>
+      <w:r>
+        <w:rPr>
+          <w:rFonts w:eastAsia="Times New Roman" w:cstheme="minorHAnsi"/>
+          <w:sz w:val="24"/>
+          <w:szCs w:val="24"/>
+          <w:lang w:eastAsia="cs-CZ"/>
+        </w:rPr>
+        <w:t>Přesuneme největší kotouč z počáteční věže na cílovou.</w:t>
+      </w:r>
+    </w:p>
+    <w:p>
+      <w:pPr>
+        <w:numPr>
+          <w:ilvl w:val="0"/>
+          <w:numId w:val="5"/>
+        </w:numPr>
+        <w:shd w:val="clear" w:color="auto" w:fill="FFFFFF"/>
+        <w:spacing w:before="100" w:beforeAutospacing="1" w:after="24" w:line="240" w:lineRule="auto"/>
+        <w:ind w:left="768"/>
+        <w:rPr>
+          <w:rFonts w:eastAsia="Times New Roman" w:cstheme="minorHAnsi"/>
+          <w:sz w:val="24"/>
+          <w:szCs w:val="24"/>
+          <w:lang w:eastAsia="cs-CZ"/>
+        </w:rPr>
+      </w:pPr>
+      <w:r>
+        <w:rPr>
+          <w:rFonts w:eastAsia="Times New Roman" w:cstheme="minorHAnsi"/>
+          <w:sz w:val="24"/>
+          <w:szCs w:val="24"/>
+          <w:lang w:eastAsia="cs-CZ"/>
+        </w:rPr>
+        <w:t>Je-li </w:t>
+      </w:r>
+      <w:r>
+        <w:rPr>
+          <w:rFonts w:eastAsia="Times New Roman" w:cstheme="minorHAnsi"/>
+          <w:i/>
+          <w:iCs/>
+          <w:sz w:val="24"/>
+          <w:szCs w:val="24"/>
+          <w:lang w:eastAsia="cs-CZ"/>
+        </w:rPr>
+        <w:t>n</w:t>
+      </w:r>
+      <w:r>
+        <w:rPr>
+          <w:rFonts w:eastAsia="Times New Roman" w:cstheme="minorHAnsi"/>
+          <w:sz w:val="24"/>
+          <w:szCs w:val="24"/>
+          <w:lang w:eastAsia="cs-CZ"/>
+        </w:rPr>
+        <w:t xml:space="preserve">&gt;1, pak rekurzívním voláním této procedury </w:t>
+      </w:r>
+      <w:proofErr w:type="gramStart"/>
+      <w:r>
+        <w:rPr>
+          <w:rFonts w:eastAsia="Times New Roman" w:cstheme="minorHAnsi"/>
+          <w:sz w:val="24"/>
+          <w:szCs w:val="24"/>
+          <w:lang w:eastAsia="cs-CZ"/>
+        </w:rPr>
+        <w:t>přesuneme </w:t>
+      </w:r>
+      <w:r>
+        <w:rPr>
+          <w:rFonts w:eastAsia="Times New Roman" w:cstheme="minorHAnsi"/>
+          <w:i/>
+          <w:iCs/>
+          <w:sz w:val="24"/>
+          <w:szCs w:val="24"/>
+          <w:lang w:eastAsia="cs-CZ"/>
+        </w:rPr>
+        <w:t>n</w:t>
+      </w:r>
+      <w:r>
+        <w:rPr>
+          <w:rFonts w:eastAsia="Times New Roman" w:cstheme="minorHAnsi"/>
+          <w:sz w:val="24"/>
+          <w:szCs w:val="24"/>
+          <w:lang w:eastAsia="cs-CZ"/>
+        </w:rPr>
+        <w:t>–1 kotoučů</w:t>
+      </w:r>
+      <w:proofErr w:type="gramEnd"/>
+      <w:r>
+        <w:rPr>
+          <w:rFonts w:eastAsia="Times New Roman" w:cstheme="minorHAnsi"/>
+          <w:sz w:val="24"/>
+          <w:szCs w:val="24"/>
+          <w:lang w:eastAsia="cs-CZ"/>
+        </w:rPr>
+        <w:t xml:space="preserve"> z odkládací věže na cílovou.</w:t>
+      </w:r>
+    </w:p>
+    <w:p>
+      <w:pPr>
+        <w:shd w:val="clear" w:color="auto" w:fill="FFFFFF"/>
+        <w:spacing w:before="100" w:beforeAutospacing="1" w:after="24" w:line="240" w:lineRule="auto"/>
+        <w:rPr>
+          <w:rFonts w:eastAsia="Times New Roman" w:cstheme="minorHAnsi"/>
+          <w:sz w:val="24"/>
+          <w:szCs w:val="24"/>
+          <w:lang w:eastAsia="cs-CZ"/>
+        </w:rPr>
+      </w:pPr>
+      <w:r>
+        <w:rPr>
+          <w:rFonts w:eastAsia="Times New Roman" w:cstheme="minorHAnsi"/>
+          <w:sz w:val="24"/>
+          <w:szCs w:val="24"/>
+          <w:lang w:eastAsia="cs-CZ"/>
+        </w:rPr>
+        <w:t xml:space="preserve">Z rekurzívního řešení lze dokázat matematickou indukcí, že pro n kotoučů potřebujeme </w:t>
+      </w:r>
+      <w:proofErr w:type="gramStart"/>
+      <w:r>
+        <w:rPr>
+          <w:rFonts w:eastAsia="Times New Roman" w:cstheme="minorHAnsi"/>
+          <w:sz w:val="24"/>
+          <w:szCs w:val="24"/>
+          <w:lang w:eastAsia="cs-CZ"/>
+        </w:rPr>
+        <w:t>2</w:t>
+      </w:r>
+      <w:r>
+        <w:rPr>
+          <w:rFonts w:eastAsia="Times New Roman" w:cstheme="minorHAnsi"/>
+          <w:sz w:val="24"/>
+          <w:szCs w:val="24"/>
+          <w:lang w:eastAsia="cs-CZ"/>
+        </w:rPr>
+        <w:t>^</w:t>
+      </w:r>
+      <w:r>
+        <w:rPr>
+          <w:rFonts w:eastAsia="Times New Roman" w:cstheme="minorHAnsi"/>
+          <w:sz w:val="24"/>
+          <w:szCs w:val="24"/>
+          <w:lang w:eastAsia="cs-CZ"/>
+        </w:rPr>
+        <w:t>n–1 tahů</w:t>
+      </w:r>
+      <w:proofErr w:type="gramEnd"/>
+    </w:p>
+    <w:p>
+      <w:pPr>
+        <w:rPr>
+          <w:rFonts w:cstheme="minorHAnsi"/>
+          <w:noProof/>
+          <w:sz w:val="24"/>
+          <w:szCs w:val="24"/>
+          <w:lang w:eastAsia="cs-CZ"/>
+        </w:rPr>
+      </w:pPr>
+    </w:p>
+    <w:p>
+      <w:pPr>
+        <w:rPr>
+          <w:rFonts w:cstheme="minorHAnsi"/>
+          <w:noProof/>
+          <w:sz w:val="24"/>
+          <w:szCs w:val="24"/>
+          <w:lang w:eastAsia="cs-CZ"/>
+        </w:rPr>
+      </w:pPr>
+      <w:r>
+        <w:rPr>
+          <w:rFonts w:cstheme="minorHAnsi"/>
+          <w:noProof/>
+          <w:sz w:val="24"/>
+          <w:szCs w:val="24"/>
+          <w:lang w:eastAsia="cs-CZ"/>
+        </w:rPr>
+        <w:drawing>
+          <wp:inline distT="0" distB="0" distL="0" distR="0" wp14:anchorId="7F95EC6A" wp14:editId="359BA501">
+            <wp:extent cx="5314950" cy="2295525"/>
+            <wp:effectExtent l="0" t="0" r="0" b="9525"/>
+            <wp:docPr id="8" name="Obrázek 8"/>
+            <wp:cNvGraphicFramePr>
+              <a:graphicFrameLocks xmlns:a="http://schemas.openxmlformats.org/drawingml/2006/main" noChangeAspect="1"/>
+            </wp:cNvGraphicFramePr>
+            <a:graphic xmlns:a="http://schemas.openxmlformats.org/drawingml/2006/main">
+              <a:graphicData uri="http://schemas.openxmlformats.org/drawingml/2006/picture">
+                <pic:pic xmlns:pic="http://schemas.openxmlformats.org/drawingml/2006/picture">
+                  <pic:nvPicPr>
+                    <pic:cNvPr id="0" name=""/>
+                    <pic:cNvPicPr/>
+                  </pic:nvPicPr>
+                  <pic:blipFill>
+                    <a:blip r:embed="rId15"/>
+                    <a:stretch>
+                      <a:fillRect/>
+                    </a:stretch>
+                  </pic:blipFill>
+                  <pic:spPr>
+                    <a:xfrm>
+                      <a:off x="0" y="0"/>
+                      <a:ext cx="5314950" cy="2295525"/>
+                    </a:xfrm>
+                    <a:prstGeom prst="rect">
+                      <a:avLst/>
+                    </a:prstGeom>
+                  </pic:spPr>
+                </pic:pic>
+              </a:graphicData>
+            </a:graphic>
+          </wp:inline>
+        </w:drawing>
+      </w:r>
+    </w:p>
+    <w:p>
+      <w:pPr>
+        <w:rPr>
+          <w:rFonts w:cstheme="minorHAnsi"/>
+          <w:sz w:val="24"/>
+          <w:szCs w:val="24"/>
+        </w:rPr>
+      </w:pPr>
+      <w:r>
+        <w:rPr>
+          <w:rFonts w:cstheme="minorHAnsi"/>
+          <w:noProof/>
+          <w:sz w:val="24"/>
+          <w:szCs w:val="24"/>
+          <w:lang w:eastAsia="cs-CZ"/>
+        </w:rPr>
+        <w:drawing>
+          <wp:inline distT="0" distB="0" distL="0" distR="0" wp14:anchorId="2F15F300" wp14:editId="78182675">
+            <wp:extent cx="3076575" cy="1438275"/>
+            <wp:effectExtent l="0" t="0" r="9525" b="9525"/>
+            <wp:docPr id="9" name="Obrázek 9"/>
+            <wp:cNvGraphicFramePr>
+              <a:graphicFrameLocks xmlns:a="http://schemas.openxmlformats.org/drawingml/2006/main" noChangeAspect="1"/>
+            </wp:cNvGraphicFramePr>
+            <a:graphic xmlns:a="http://schemas.openxmlformats.org/drawingml/2006/main">
+              <a:graphicData uri="http://schemas.openxmlformats.org/drawingml/2006/picture">
+                <pic:pic xmlns:pic="http://schemas.openxmlformats.org/drawingml/2006/picture">
+                  <pic:nvPicPr>
+                    <pic:cNvPr id="0" name=""/>
+                    <pic:cNvPicPr/>
+                  </pic:nvPicPr>
+                  <pic:blipFill>
+                    <a:blip r:embed="rId16"/>
+                    <a:stretch>
+                      <a:fillRect/>
+                    </a:stretch>
+                  </pic:blipFill>
+                  <pic:spPr>
+                    <a:xfrm>
+                      <a:off x="0" y="0"/>
                       <a:ext cx="3076575" cy="1438275"/>
                     </a:xfrm>
                     <a:prstGeom prst="rect">
@@ -2338,7 +2781,7 @@
                     </pic:cNvPicPr>
                   </pic:nvPicPr>
                   <pic:blipFill>
-                    <a:blip r:embed="rId14">
+                    <a:blip r:embed="rId17">
                       <a:extLst>
                         <a:ext uri="{28A0092B-C50C-407E-A947-70E740481C1C}">
                           <a14:useLocalDpi xmlns:a14="http://schemas.microsoft.com/office/drawing/2010/main" val="0"/>
@@ -2404,7 +2847,7 @@
                     </pic:cNvPicPr>
                   </pic:nvPicPr>
                   <pic:blipFill>
-                    <a:blip r:embed="rId15" cstate="print">
+                    <a:blip r:embed="rId18" cstate="print">
                       <a:extLst>
                         <a:ext uri="{28A0092B-C50C-407E-A947-70E740481C1C}">
                           <a14:useLocalDpi xmlns:a14="http://schemas.microsoft.com/office/drawing/2010/main" val="0"/>
@@ -2485,7 +2928,7 @@
                     <pic:cNvPicPr/>
                   </pic:nvPicPr>
                   <pic:blipFill>
-                    <a:blip r:embed="rId16"/>
+                    <a:blip r:embed="rId19"/>
                     <a:stretch>
                       <a:fillRect/>
                     </a:stretch>
@@ -2623,16 +3066,19 @@
     </w:p>
     <w:p>
       <w:pPr>
-        <w:rPr>
-          <w:rFonts w:cstheme="minorHAnsi"/>
-          <w:sz w:val="24"/>
-          <w:szCs w:val="24"/>
-        </w:rPr>
-      </w:pPr>
-      <w:proofErr w:type="spellStart"/>
-      <w:r>
-        <w:rPr>
-          <w:rFonts w:cstheme="minorHAnsi"/>
+        <w:jc w:val="center"/>
+        <w:rPr>
+          <w:rFonts w:cstheme="minorHAnsi"/>
+          <w:b/>
+          <w:sz w:val="24"/>
+          <w:szCs w:val="24"/>
+        </w:rPr>
+      </w:pPr>
+      <w:proofErr w:type="spellStart"/>
+      <w:r>
+        <w:rPr>
+          <w:rFonts w:cstheme="minorHAnsi"/>
+          <w:b/>
           <w:sz w:val="24"/>
           <w:szCs w:val="24"/>
         </w:rPr>
@@ -2642,6 +3088,7 @@
       <w:r>
         <w:rPr>
           <w:rFonts w:cstheme="minorHAnsi"/>
+          <w:b/>
           <w:sz w:val="24"/>
           <w:szCs w:val="24"/>
         </w:rPr>
@@ -2651,393 +3098,13 @@
       <w:r>
         <w:rPr>
           <w:rFonts w:cstheme="minorHAnsi"/>
+          <w:b/>
           <w:sz w:val="24"/>
           <w:szCs w:val="24"/>
         </w:rPr>
         <w:t>Force</w:t>
       </w:r>
       <w:proofErr w:type="spellEnd"/>
-    </w:p>
-    <w:p>
-      <w:pPr>
-        <w:rPr>
-          <w:rFonts w:cstheme="minorHAnsi"/>
-          <w:sz w:val="24"/>
-          <w:szCs w:val="24"/>
-        </w:rPr>
-      </w:pPr>
-      <w:proofErr w:type="spellStart"/>
-      <w:r>
-        <w:rPr>
-          <w:rFonts w:cstheme="minorHAnsi"/>
-          <w:sz w:val="24"/>
-          <w:szCs w:val="24"/>
-          <w:shd w:val="clear" w:color="auto" w:fill="FFFFFF"/>
-        </w:rPr>
-        <w:t>Brute</w:t>
-      </w:r>
-      <w:proofErr w:type="spellEnd"/>
-      <w:r>
-        <w:rPr>
-          <w:rFonts w:cstheme="minorHAnsi"/>
-          <w:sz w:val="24"/>
-          <w:szCs w:val="24"/>
-          <w:shd w:val="clear" w:color="auto" w:fill="FFFFFF"/>
-        </w:rPr>
-        <w:t xml:space="preserve"> </w:t>
-      </w:r>
-      <w:proofErr w:type="spellStart"/>
-      <w:r>
-        <w:rPr>
-          <w:rFonts w:cstheme="minorHAnsi"/>
-          <w:sz w:val="24"/>
-          <w:szCs w:val="24"/>
-          <w:shd w:val="clear" w:color="auto" w:fill="FFFFFF"/>
-        </w:rPr>
-        <w:t>force</w:t>
-      </w:r>
-      <w:proofErr w:type="spellEnd"/>
-      <w:r>
-        <w:rPr>
-          <w:rFonts w:cstheme="minorHAnsi"/>
-          <w:sz w:val="24"/>
-          <w:szCs w:val="24"/>
-          <w:shd w:val="clear" w:color="auto" w:fill="FFFFFF"/>
-        </w:rPr>
-        <w:t xml:space="preserve"> útok neboli </w:t>
-      </w:r>
-      <w:r>
-        <w:rPr>
-          <w:rStyle w:val="Siln"/>
-          <w:rFonts w:cstheme="minorHAnsi"/>
-          <w:sz w:val="24"/>
-          <w:szCs w:val="24"/>
-          <w:shd w:val="clear" w:color="auto" w:fill="FFFFFF"/>
-        </w:rPr>
-        <w:t>útok hrubou silou</w:t>
-      </w:r>
-      <w:r>
-        <w:rPr>
-          <w:rFonts w:cstheme="minorHAnsi"/>
-          <w:sz w:val="24"/>
-          <w:szCs w:val="24"/>
-          <w:shd w:val="clear" w:color="auto" w:fill="FFFFFF"/>
-        </w:rPr>
-        <w:t xml:space="preserve"> je druh </w:t>
-      </w:r>
-      <w:proofErr w:type="spellStart"/>
-      <w:r>
-        <w:rPr>
-          <w:rFonts w:cstheme="minorHAnsi"/>
-          <w:sz w:val="24"/>
-          <w:szCs w:val="24"/>
-          <w:shd w:val="clear" w:color="auto" w:fill="FFFFFF"/>
-        </w:rPr>
-        <w:t>kyberútoku</w:t>
-      </w:r>
-      <w:proofErr w:type="spellEnd"/>
-      <w:r>
-        <w:rPr>
-          <w:rFonts w:cstheme="minorHAnsi"/>
-          <w:sz w:val="24"/>
-          <w:szCs w:val="24"/>
-          <w:shd w:val="clear" w:color="auto" w:fill="FFFFFF"/>
-        </w:rPr>
-        <w:t>, jehož cílem je nejčastěji </w:t>
-      </w:r>
-      <w:r>
-        <w:rPr>
-          <w:rStyle w:val="Siln"/>
-          <w:rFonts w:cstheme="minorHAnsi"/>
-          <w:sz w:val="24"/>
-          <w:szCs w:val="24"/>
-          <w:shd w:val="clear" w:color="auto" w:fill="FFFFFF"/>
-        </w:rPr>
-        <w:t xml:space="preserve">prolomení hesla, </w:t>
-      </w:r>
-      <w:r>
-        <w:rPr>
-          <w:rFonts w:cstheme="minorHAnsi"/>
-          <w:sz w:val="24"/>
-          <w:szCs w:val="24"/>
-        </w:rPr>
-        <w:t>či celých přihlašovacích údajů</w:t>
-      </w:r>
-      <w:r>
-        <w:rPr>
-          <w:rFonts w:cstheme="minorHAnsi"/>
-          <w:sz w:val="24"/>
-          <w:szCs w:val="24"/>
-          <w:shd w:val="clear" w:color="auto" w:fill="FFFFFF"/>
-        </w:rPr>
-        <w:t>. Útočníci používají software (</w:t>
-      </w:r>
-      <w:proofErr w:type="spellStart"/>
-      <w:r>
-        <w:rPr>
-          <w:rFonts w:cstheme="minorHAnsi"/>
-          <w:sz w:val="24"/>
-          <w:szCs w:val="24"/>
-          <w:shd w:val="clear" w:color="auto" w:fill="FFFFFF"/>
-        </w:rPr>
-        <w:t>prolamovač</w:t>
-      </w:r>
-      <w:proofErr w:type="spellEnd"/>
-      <w:r>
-        <w:rPr>
-          <w:rFonts w:cstheme="minorHAnsi"/>
-          <w:sz w:val="24"/>
-          <w:szCs w:val="24"/>
-          <w:shd w:val="clear" w:color="auto" w:fill="FFFFFF"/>
-        </w:rPr>
-        <w:t xml:space="preserve"> hesel), který postupně </w:t>
-      </w:r>
-      <w:r>
-        <w:rPr>
-          <w:rStyle w:val="Siln"/>
-          <w:rFonts w:cstheme="minorHAnsi"/>
-          <w:sz w:val="24"/>
-          <w:szCs w:val="24"/>
-          <w:shd w:val="clear" w:color="auto" w:fill="FFFFFF"/>
-        </w:rPr>
-        <w:t>zkouší různé kombinace znaků</w:t>
-      </w:r>
-      <w:r>
-        <w:rPr>
-          <w:rFonts w:cstheme="minorHAnsi"/>
-          <w:sz w:val="24"/>
-          <w:szCs w:val="24"/>
-          <w:shd w:val="clear" w:color="auto" w:fill="FFFFFF"/>
-        </w:rPr>
-        <w:t>, dokud neuhádne skutečné heslo. Tímto způsobem se mohou útočníci dostat do internetových služeb, zamčených souborů nebo do jakéhokoli digitálního prostoru, který vyžaduje uživatelské jméno a heslo.</w:t>
-      </w:r>
-      <w:r>
-        <w:rPr>
-          <w:rFonts w:cstheme="minorHAnsi"/>
-          <w:sz w:val="24"/>
-          <w:szCs w:val="24"/>
-        </w:rPr>
-        <w:t xml:space="preserve"> Tento proces je automatizovaný a vzhledem k tomu, že uživatelé často volí velmi jednoduchá hesla, bývá ve velkém procentu případů úspěšný.</w:t>
-      </w:r>
-    </w:p>
-    <w:p>
-      <w:pPr>
-        <w:rPr>
-          <w:rFonts w:cstheme="minorHAnsi"/>
-          <w:sz w:val="24"/>
-          <w:szCs w:val="24"/>
-          <w:shd w:val="clear" w:color="auto" w:fill="FFFFFF"/>
-        </w:rPr>
-      </w:pPr>
-      <w:r>
-        <w:rPr>
-          <w:rFonts w:cstheme="minorHAnsi"/>
-          <w:sz w:val="24"/>
-          <w:szCs w:val="24"/>
-          <w:shd w:val="clear" w:color="auto" w:fill="FFFFFF"/>
-        </w:rPr>
-        <w:t xml:space="preserve">Variantou </w:t>
-      </w:r>
-      <w:proofErr w:type="spellStart"/>
-      <w:r>
-        <w:rPr>
-          <w:rFonts w:cstheme="minorHAnsi"/>
-          <w:sz w:val="24"/>
-          <w:szCs w:val="24"/>
-          <w:shd w:val="clear" w:color="auto" w:fill="FFFFFF"/>
-        </w:rPr>
-        <w:t>brute</w:t>
-      </w:r>
-      <w:proofErr w:type="spellEnd"/>
-      <w:r>
-        <w:rPr>
-          <w:rFonts w:cstheme="minorHAnsi"/>
-          <w:sz w:val="24"/>
-          <w:szCs w:val="24"/>
-          <w:shd w:val="clear" w:color="auto" w:fill="FFFFFF"/>
-        </w:rPr>
-        <w:t xml:space="preserve"> </w:t>
-      </w:r>
-      <w:proofErr w:type="spellStart"/>
-      <w:r>
-        <w:rPr>
-          <w:rFonts w:cstheme="minorHAnsi"/>
-          <w:sz w:val="24"/>
-          <w:szCs w:val="24"/>
-          <w:shd w:val="clear" w:color="auto" w:fill="FFFFFF"/>
-        </w:rPr>
-        <w:t>force</w:t>
-      </w:r>
-      <w:proofErr w:type="spellEnd"/>
-      <w:r>
-        <w:rPr>
-          <w:rFonts w:cstheme="minorHAnsi"/>
-          <w:sz w:val="24"/>
-          <w:szCs w:val="24"/>
-          <w:shd w:val="clear" w:color="auto" w:fill="FFFFFF"/>
-        </w:rPr>
-        <w:t xml:space="preserve"> útoku je </w:t>
-      </w:r>
-      <w:r>
-        <w:rPr>
-          <w:rStyle w:val="Siln"/>
-          <w:rFonts w:cstheme="minorHAnsi"/>
-          <w:sz w:val="24"/>
-          <w:szCs w:val="24"/>
-          <w:shd w:val="clear" w:color="auto" w:fill="FFFFFF"/>
-        </w:rPr>
-        <w:t>slovníkový útok</w:t>
-      </w:r>
-      <w:r>
-        <w:rPr>
-          <w:rFonts w:cstheme="minorHAnsi"/>
-          <w:sz w:val="24"/>
-          <w:szCs w:val="24"/>
-          <w:shd w:val="clear" w:color="auto" w:fill="FFFFFF"/>
-        </w:rPr>
-        <w:t>, který nezkouší náhodné kombinace znaků, ale pracuje s </w:t>
-      </w:r>
-      <w:r>
-        <w:rPr>
-          <w:rStyle w:val="Siln"/>
-          <w:rFonts w:cstheme="minorHAnsi"/>
-          <w:sz w:val="24"/>
-          <w:szCs w:val="24"/>
-          <w:shd w:val="clear" w:color="auto" w:fill="FFFFFF"/>
-        </w:rPr>
-        <w:t>databází potenciálních hesel</w:t>
-      </w:r>
-      <w:r>
-        <w:rPr>
-          <w:rFonts w:cstheme="minorHAnsi"/>
-          <w:sz w:val="24"/>
-          <w:szCs w:val="24"/>
-          <w:shd w:val="clear" w:color="auto" w:fill="FFFFFF"/>
-        </w:rPr>
-        <w:t>, například zkouší nejčastěji používaná hesla.</w:t>
-      </w:r>
-    </w:p>
-    <w:p>
-      <w:pPr>
-        <w:rPr>
-          <w:rFonts w:cstheme="minorHAnsi"/>
-          <w:sz w:val="24"/>
-          <w:szCs w:val="24"/>
-        </w:rPr>
-      </w:pPr>
-      <w:proofErr w:type="spellStart"/>
-      <w:r>
-        <w:rPr>
-          <w:rFonts w:cstheme="minorHAnsi"/>
-          <w:sz w:val="24"/>
-          <w:szCs w:val="24"/>
-        </w:rPr>
-        <w:t>Brute</w:t>
-      </w:r>
-      <w:proofErr w:type="spellEnd"/>
-      <w:r>
-        <w:rPr>
-          <w:rFonts w:cstheme="minorHAnsi"/>
-          <w:sz w:val="24"/>
-          <w:szCs w:val="24"/>
-        </w:rPr>
-        <w:t xml:space="preserve"> </w:t>
-      </w:r>
-      <w:proofErr w:type="spellStart"/>
-      <w:r>
-        <w:rPr>
-          <w:rFonts w:cstheme="minorHAnsi"/>
-          <w:sz w:val="24"/>
-          <w:szCs w:val="24"/>
-        </w:rPr>
-        <w:t>force</w:t>
-      </w:r>
-      <w:proofErr w:type="spellEnd"/>
-      <w:r>
-        <w:rPr>
-          <w:rFonts w:cstheme="minorHAnsi"/>
-          <w:sz w:val="24"/>
-          <w:szCs w:val="24"/>
-        </w:rPr>
-        <w:t xml:space="preserve"> útok je velmi snadný a může ho provést i nezkušený útočník. Jeho slabinou je </w:t>
-      </w:r>
-      <w:r>
-        <w:rPr>
-          <w:rStyle w:val="Siln"/>
-          <w:rFonts w:cstheme="minorHAnsi"/>
-          <w:sz w:val="24"/>
-          <w:szCs w:val="24"/>
-        </w:rPr>
-        <w:t>časová náročnost</w:t>
-      </w:r>
-      <w:r>
-        <w:rPr>
-          <w:rFonts w:cstheme="minorHAnsi"/>
-          <w:sz w:val="24"/>
-          <w:szCs w:val="24"/>
-        </w:rPr>
-        <w:t>, a proto jsou účinnou obranou</w:t>
-      </w:r>
-      <w:r>
-        <w:rPr>
-          <w:rStyle w:val="Siln"/>
-          <w:rFonts w:cstheme="minorHAnsi"/>
-          <w:sz w:val="24"/>
-          <w:szCs w:val="24"/>
-        </w:rPr>
-        <w:t> silná hesla</w:t>
-      </w:r>
-      <w:r>
-        <w:rPr>
-          <w:rFonts w:cstheme="minorHAnsi"/>
-          <w:sz w:val="24"/>
-          <w:szCs w:val="24"/>
-        </w:rPr>
-        <w:t xml:space="preserve">. Pokud vaše heslo kombinuje různé druhy znaků (písmena, čísla a další), velká a malá písmena a má alespoň 8 znaků, </w:t>
-      </w:r>
-      <w:proofErr w:type="spellStart"/>
-      <w:r>
-        <w:rPr>
-          <w:rFonts w:cstheme="minorHAnsi"/>
-          <w:sz w:val="24"/>
-          <w:szCs w:val="24"/>
-        </w:rPr>
-        <w:t>prolamovači</w:t>
-      </w:r>
-      <w:proofErr w:type="spellEnd"/>
-      <w:r>
-        <w:rPr>
-          <w:rFonts w:cstheme="minorHAnsi"/>
-          <w:sz w:val="24"/>
-          <w:szCs w:val="24"/>
-        </w:rPr>
-        <w:t xml:space="preserve"> hesel může trvat i </w:t>
-      </w:r>
-      <w:r>
-        <w:rPr>
-          <w:rStyle w:val="Siln"/>
-          <w:rFonts w:cstheme="minorHAnsi"/>
-          <w:sz w:val="24"/>
-          <w:szCs w:val="24"/>
-        </w:rPr>
-        <w:t>stovky let</w:t>
-      </w:r>
-      <w:r>
-        <w:rPr>
-          <w:rFonts w:cstheme="minorHAnsi"/>
-          <w:sz w:val="24"/>
-          <w:szCs w:val="24"/>
-        </w:rPr>
-        <w:t>, než přijde na správnou kombinaci.</w:t>
-      </w:r>
-      <w:r>
-        <w:rPr>
-          <w:rFonts w:cstheme="minorHAnsi"/>
-          <w:sz w:val="24"/>
-          <w:szCs w:val="24"/>
-        </w:rPr>
-        <w:t xml:space="preserve"> Čas potřebný k prolomení hesla roste exponenciálně s délkou klíče (délka klíče se uvádí v bitech), neboť se tím zvětšuje prostor klíče. Velký prostor klíčů je tak nutnou podmínkou pro bezpečnost šifry. </w:t>
-      </w:r>
     </w:p>
     <w:p>
       <w:pPr>
@@ -3074,7 +3141,30 @@
         <w:rPr>
           <w:rFonts w:asciiTheme="minorHAnsi" w:hAnsiTheme="minorHAnsi" w:cstheme="minorHAnsi"/>
         </w:rPr>
-        <w:t xml:space="preserve"> zkouší všechny myslitelné otázky</w:t>
+        <w:t xml:space="preserve"> </w:t>
+      </w:r>
+      <w:r>
+        <w:rPr>
+          <w:rFonts w:asciiTheme="minorHAnsi" w:hAnsiTheme="minorHAnsi" w:cstheme="minorHAnsi"/>
+        </w:rPr>
+        <w:t>zkouší všechny myslitelné možnosti.</w:t>
+      </w:r>
+    </w:p>
+    <w:p>
+      <w:pPr>
+        <w:rPr>
+          <w:rFonts w:cstheme="minorHAnsi"/>
+          <w:sz w:val="24"/>
+          <w:szCs w:val="24"/>
+        </w:rPr>
+      </w:pPr>
+      <w:r>
+        <w:rPr>
+          <w:rFonts w:cstheme="minorHAnsi"/>
+          <w:sz w:val="24"/>
+          <w:szCs w:val="24"/>
+        </w:rPr>
+        <w:t>Funguje jako permutace.</w:t>
       </w:r>
     </w:p>
     <w:p>
@@ -3090,22 +3180,46 @@
         <w:rPr>
           <w:rFonts w:asciiTheme="minorHAnsi" w:hAnsiTheme="minorHAnsi" w:cstheme="minorHAnsi"/>
         </w:rPr>
-        <w:t xml:space="preserve">Bývá lineární, někdy i horší, je protivní, </w:t>
-      </w:r>
-      <w:proofErr w:type="spellStart"/>
-      <w:r>
-        <w:rPr>
-          <w:rFonts w:asciiTheme="minorHAnsi" w:hAnsiTheme="minorHAnsi" w:cstheme="minorHAnsi"/>
-        </w:rPr>
-        <w:t>hackne</w:t>
-      </w:r>
-      <w:proofErr w:type="spellEnd"/>
-      <w:r>
-        <w:rPr>
-          <w:rFonts w:asciiTheme="minorHAnsi" w:hAnsiTheme="minorHAnsi" w:cstheme="minorHAnsi"/>
-        </w:rPr>
-        <w:t xml:space="preserve"> každý bankovní účet</w:t>
-      </w:r>
+        <w:t xml:space="preserve">Platí, že </w:t>
+      </w:r>
+      <w:proofErr w:type="spellStart"/>
+      <w:r>
+        <w:rPr>
+          <w:rFonts w:asciiTheme="minorHAnsi" w:hAnsiTheme="minorHAnsi" w:cstheme="minorHAnsi"/>
+        </w:rPr>
+        <w:t>každej</w:t>
+      </w:r>
+      <w:proofErr w:type="spellEnd"/>
+      <w:r>
+        <w:rPr>
+          <w:rFonts w:asciiTheme="minorHAnsi" w:hAnsiTheme="minorHAnsi" w:cstheme="minorHAnsi"/>
+        </w:rPr>
+        <w:t xml:space="preserve"> problém se dá řešit </w:t>
+      </w:r>
+      <w:proofErr w:type="spellStart"/>
+      <w:proofErr w:type="gramStart"/>
+      <w:r>
+        <w:rPr>
+          <w:rFonts w:asciiTheme="minorHAnsi" w:hAnsiTheme="minorHAnsi" w:cstheme="minorHAnsi"/>
+        </w:rPr>
+        <w:t>brute</w:t>
+      </w:r>
+      <w:proofErr w:type="spellEnd"/>
+      <w:proofErr w:type="gramEnd"/>
+      <w:r>
+        <w:rPr>
+          <w:rFonts w:asciiTheme="minorHAnsi" w:hAnsiTheme="minorHAnsi" w:cstheme="minorHAnsi"/>
+        </w:rPr>
+        <w:t xml:space="preserve"> </w:t>
+      </w:r>
+      <w:proofErr w:type="spellStart"/>
+      <w:r>
+        <w:rPr>
+          <w:rFonts w:asciiTheme="minorHAnsi" w:hAnsiTheme="minorHAnsi" w:cstheme="minorHAnsi"/>
+        </w:rPr>
+        <w:t>forcem</w:t>
+      </w:r>
+      <w:proofErr w:type="spellEnd"/>
     </w:p>
     <w:p>
       <w:pPr>
@@ -3120,7 +3234,481 @@
         <w:rPr>
           <w:rFonts w:asciiTheme="minorHAnsi" w:hAnsiTheme="minorHAnsi" w:cstheme="minorHAnsi"/>
         </w:rPr>
-        <w:t>Nedá se použít, bude mu to trvat hodně dlouho</w:t>
+        <w:t xml:space="preserve">Většinou se nedá se použít, </w:t>
+      </w:r>
+      <w:r>
+        <w:rPr>
+          <w:rFonts w:asciiTheme="minorHAnsi" w:hAnsiTheme="minorHAnsi" w:cstheme="minorHAnsi"/>
+        </w:rPr>
+        <w:t xml:space="preserve">protože </w:t>
+      </w:r>
+      <w:r>
+        <w:rPr>
+          <w:rFonts w:asciiTheme="minorHAnsi" w:hAnsiTheme="minorHAnsi" w:cstheme="minorHAnsi"/>
+        </w:rPr>
+        <w:t>bude trvat hodně dlouho</w:t>
+      </w:r>
+      <w:r>
+        <w:rPr>
+          <w:rFonts w:asciiTheme="minorHAnsi" w:hAnsiTheme="minorHAnsi" w:cstheme="minorHAnsi"/>
+        </w:rPr>
+        <w:t xml:space="preserve">. A ve </w:t>
+      </w:r>
+      <w:proofErr w:type="gramStart"/>
+      <w:r>
+        <w:rPr>
+          <w:rFonts w:asciiTheme="minorHAnsi" w:hAnsiTheme="minorHAnsi" w:cstheme="minorHAnsi"/>
+        </w:rPr>
+        <w:t>většině případech</w:t>
+      </w:r>
+      <w:proofErr w:type="gramEnd"/>
+      <w:r>
+        <w:rPr>
+          <w:rFonts w:asciiTheme="minorHAnsi" w:hAnsiTheme="minorHAnsi" w:cstheme="minorHAnsi"/>
+        </w:rPr>
+        <w:t xml:space="preserve"> existuje řešení problémů, které nám dá nejlepší nebo dost dobrý výsledek a je podstatně rychlejší než </w:t>
+      </w:r>
+      <w:proofErr w:type="spellStart"/>
+      <w:r>
+        <w:rPr>
+          <w:rFonts w:asciiTheme="minorHAnsi" w:hAnsiTheme="minorHAnsi" w:cstheme="minorHAnsi"/>
+        </w:rPr>
+        <w:t>brute</w:t>
+      </w:r>
+      <w:proofErr w:type="spellEnd"/>
+      <w:r>
+        <w:rPr>
+          <w:rFonts w:asciiTheme="minorHAnsi" w:hAnsiTheme="minorHAnsi" w:cstheme="minorHAnsi"/>
+        </w:rPr>
+        <w:t xml:space="preserve"> </w:t>
+      </w:r>
+      <w:proofErr w:type="spellStart"/>
+      <w:r>
+        <w:rPr>
+          <w:rFonts w:asciiTheme="minorHAnsi" w:hAnsiTheme="minorHAnsi" w:cstheme="minorHAnsi"/>
+        </w:rPr>
+        <w:t>force</w:t>
+      </w:r>
+      <w:proofErr w:type="spellEnd"/>
+      <w:r>
+        <w:rPr>
+          <w:rFonts w:asciiTheme="minorHAnsi" w:hAnsiTheme="minorHAnsi" w:cstheme="minorHAnsi"/>
+        </w:rPr>
+        <w:t>. (dost dobrý výsledek, řešení nemusí být perfektní, ale můžeme se spokojit i s takovým výsledek za výměnu třeba hodin za minuty)</w:t>
+      </w:r>
+    </w:p>
+    <w:p>
+      <w:pPr>
+        <w:rPr>
+          <w:rFonts w:cstheme="minorHAnsi"/>
+          <w:sz w:val="24"/>
+          <w:szCs w:val="24"/>
+        </w:rPr>
+      </w:pPr>
+      <w:r>
+        <w:rPr>
+          <w:rFonts w:cstheme="minorHAnsi"/>
+          <w:sz w:val="24"/>
+          <w:szCs w:val="24"/>
+        </w:rPr>
+        <w:t>Dá se použít na problémy, které se dají vyřešit rychle</w:t>
+      </w:r>
+    </w:p>
+    <w:p>
+      <w:pPr>
+        <w:rPr>
+          <w:rFonts w:cstheme="minorHAnsi"/>
+          <w:sz w:val="24"/>
+          <w:szCs w:val="24"/>
+        </w:rPr>
+      </w:pPr>
+      <w:r>
+        <w:rPr>
+          <w:rFonts w:cstheme="minorHAnsi"/>
+          <w:sz w:val="24"/>
+          <w:szCs w:val="24"/>
+        </w:rPr>
+        <w:t xml:space="preserve">Někdy se používá pro prolomení hesla. Heslo určitě prolomí (pokud přihlašování nemá ochranu, třeba jako </w:t>
+      </w:r>
+      <w:proofErr w:type="spellStart"/>
+      <w:r>
+        <w:rPr>
+          <w:rFonts w:cstheme="minorHAnsi"/>
+          <w:sz w:val="24"/>
+          <w:szCs w:val="24"/>
+        </w:rPr>
+        <w:t>max</w:t>
+      </w:r>
+      <w:proofErr w:type="spellEnd"/>
+      <w:r>
+        <w:rPr>
+          <w:rFonts w:cstheme="minorHAnsi"/>
+          <w:sz w:val="24"/>
+          <w:szCs w:val="24"/>
+        </w:rPr>
+        <w:t xml:space="preserve"> počet pokusů, nebo </w:t>
+      </w:r>
+      <w:proofErr w:type="spellStart"/>
+      <w:r>
+        <w:rPr>
+          <w:rFonts w:cstheme="minorHAnsi"/>
+          <w:sz w:val="24"/>
+          <w:szCs w:val="24"/>
+        </w:rPr>
+        <w:t>blacklist</w:t>
+      </w:r>
+      <w:proofErr w:type="spellEnd"/>
+      <w:r>
+        <w:rPr>
+          <w:rFonts w:cstheme="minorHAnsi"/>
+          <w:sz w:val="24"/>
+          <w:szCs w:val="24"/>
+        </w:rPr>
+        <w:t xml:space="preserve"> IP) ale za strašně dlouhou dobu, třeba 100 let.</w:t>
+      </w:r>
+    </w:p>
+    <w:p>
+      <w:pPr>
+        <w:jc w:val="center"/>
+        <w:rPr>
+          <w:rFonts w:cstheme="minorHAnsi"/>
+          <w:sz w:val="24"/>
+          <w:szCs w:val="24"/>
+        </w:rPr>
+      </w:pPr>
+      <w:proofErr w:type="spellStart"/>
+      <w:r>
+        <w:rPr>
+          <w:rFonts w:cstheme="minorHAnsi"/>
+          <w:sz w:val="24"/>
+          <w:szCs w:val="24"/>
+        </w:rPr>
+        <w:t>Brute</w:t>
+      </w:r>
+      <w:proofErr w:type="spellEnd"/>
+      <w:r>
+        <w:rPr>
+          <w:rFonts w:cstheme="minorHAnsi"/>
+          <w:sz w:val="24"/>
+          <w:szCs w:val="24"/>
+        </w:rPr>
+        <w:t xml:space="preserve"> </w:t>
+      </w:r>
+      <w:proofErr w:type="spellStart"/>
+      <w:r>
+        <w:rPr>
+          <w:rFonts w:cstheme="minorHAnsi"/>
+          <w:sz w:val="24"/>
+          <w:szCs w:val="24"/>
+        </w:rPr>
+        <w:t>force</w:t>
+      </w:r>
+      <w:proofErr w:type="spellEnd"/>
+      <w:r>
+        <w:rPr>
+          <w:rFonts w:cstheme="minorHAnsi"/>
+          <w:sz w:val="24"/>
+          <w:szCs w:val="24"/>
+        </w:rPr>
+        <w:t xml:space="preserve"> </w:t>
+      </w:r>
+      <w:r>
+        <w:rPr>
+          <w:rFonts w:cstheme="minorHAnsi"/>
+          <w:sz w:val="24"/>
+          <w:szCs w:val="24"/>
+        </w:rPr>
+        <w:t>útok</w:t>
+      </w:r>
+    </w:p>
+    <w:p>
+      <w:pPr>
+        <w:rPr>
+          <w:rFonts w:cstheme="minorHAnsi"/>
+          <w:sz w:val="24"/>
+          <w:szCs w:val="24"/>
+        </w:rPr>
+      </w:pPr>
+      <w:proofErr w:type="spellStart"/>
+      <w:r>
+        <w:rPr>
+          <w:rFonts w:cstheme="minorHAnsi"/>
+          <w:sz w:val="24"/>
+          <w:szCs w:val="24"/>
+          <w:shd w:val="clear" w:color="auto" w:fill="FFFFFF"/>
+        </w:rPr>
+        <w:t>Brute</w:t>
+      </w:r>
+      <w:proofErr w:type="spellEnd"/>
+      <w:r>
+        <w:rPr>
+          <w:rFonts w:cstheme="minorHAnsi"/>
+          <w:sz w:val="24"/>
+          <w:szCs w:val="24"/>
+          <w:shd w:val="clear" w:color="auto" w:fill="FFFFFF"/>
+        </w:rPr>
+        <w:t xml:space="preserve"> </w:t>
+      </w:r>
+      <w:proofErr w:type="spellStart"/>
+      <w:r>
+        <w:rPr>
+          <w:rFonts w:cstheme="minorHAnsi"/>
+          <w:sz w:val="24"/>
+          <w:szCs w:val="24"/>
+          <w:shd w:val="clear" w:color="auto" w:fill="FFFFFF"/>
+        </w:rPr>
+        <w:t>force</w:t>
+      </w:r>
+      <w:proofErr w:type="spellEnd"/>
+      <w:r>
+        <w:rPr>
+          <w:rFonts w:cstheme="minorHAnsi"/>
+          <w:sz w:val="24"/>
+          <w:szCs w:val="24"/>
+          <w:shd w:val="clear" w:color="auto" w:fill="FFFFFF"/>
+        </w:rPr>
+        <w:t xml:space="preserve"> útok neboli </w:t>
+      </w:r>
+      <w:r>
+        <w:rPr>
+          <w:rStyle w:val="Siln"/>
+          <w:rFonts w:cstheme="minorHAnsi"/>
+          <w:b w:val="0"/>
+          <w:sz w:val="24"/>
+          <w:szCs w:val="24"/>
+          <w:shd w:val="clear" w:color="auto" w:fill="FFFFFF"/>
+        </w:rPr>
+        <w:t>útok hrubou silou</w:t>
+      </w:r>
+      <w:r>
+        <w:rPr>
+          <w:rFonts w:cstheme="minorHAnsi"/>
+          <w:sz w:val="24"/>
+          <w:szCs w:val="24"/>
+          <w:shd w:val="clear" w:color="auto" w:fill="FFFFFF"/>
+        </w:rPr>
+        <w:t xml:space="preserve"> je druh </w:t>
+      </w:r>
+      <w:proofErr w:type="spellStart"/>
+      <w:r>
+        <w:rPr>
+          <w:rFonts w:cstheme="minorHAnsi"/>
+          <w:sz w:val="24"/>
+          <w:szCs w:val="24"/>
+          <w:shd w:val="clear" w:color="auto" w:fill="FFFFFF"/>
+        </w:rPr>
+        <w:t>kyberútoku</w:t>
+      </w:r>
+      <w:proofErr w:type="spellEnd"/>
+      <w:r>
+        <w:rPr>
+          <w:rFonts w:cstheme="minorHAnsi"/>
+          <w:sz w:val="24"/>
+          <w:szCs w:val="24"/>
+          <w:shd w:val="clear" w:color="auto" w:fill="FFFFFF"/>
+        </w:rPr>
+        <w:t>, jehož cílem je nejčastěji </w:t>
+      </w:r>
+      <w:r>
+        <w:rPr>
+          <w:rStyle w:val="Siln"/>
+          <w:rFonts w:cstheme="minorHAnsi"/>
+          <w:b w:val="0"/>
+          <w:sz w:val="24"/>
+          <w:szCs w:val="24"/>
+          <w:shd w:val="clear" w:color="auto" w:fill="FFFFFF"/>
+        </w:rPr>
+        <w:t xml:space="preserve">prolomení hesla, </w:t>
+      </w:r>
+      <w:r>
+        <w:rPr>
+          <w:rFonts w:cstheme="minorHAnsi"/>
+          <w:sz w:val="24"/>
+          <w:szCs w:val="24"/>
+        </w:rPr>
+        <w:t>či celých přihlašovacích údajů</w:t>
+      </w:r>
+      <w:r>
+        <w:rPr>
+          <w:rFonts w:cstheme="minorHAnsi"/>
+          <w:sz w:val="24"/>
+          <w:szCs w:val="24"/>
+          <w:shd w:val="clear" w:color="auto" w:fill="FFFFFF"/>
+        </w:rPr>
+        <w:t>. Útočníci používají software (</w:t>
+      </w:r>
+      <w:proofErr w:type="spellStart"/>
+      <w:r>
+        <w:rPr>
+          <w:rFonts w:cstheme="minorHAnsi"/>
+          <w:sz w:val="24"/>
+          <w:szCs w:val="24"/>
+          <w:shd w:val="clear" w:color="auto" w:fill="FFFFFF"/>
+        </w:rPr>
+        <w:t>prolamovač</w:t>
+      </w:r>
+      <w:proofErr w:type="spellEnd"/>
+      <w:r>
+        <w:rPr>
+          <w:rFonts w:cstheme="minorHAnsi"/>
+          <w:sz w:val="24"/>
+          <w:szCs w:val="24"/>
+          <w:shd w:val="clear" w:color="auto" w:fill="FFFFFF"/>
+        </w:rPr>
+        <w:t xml:space="preserve"> hesel), který postupně </w:t>
+      </w:r>
+      <w:r>
+        <w:rPr>
+          <w:rStyle w:val="Siln"/>
+          <w:rFonts w:cstheme="minorHAnsi"/>
+          <w:b w:val="0"/>
+          <w:sz w:val="24"/>
+          <w:szCs w:val="24"/>
+          <w:shd w:val="clear" w:color="auto" w:fill="FFFFFF"/>
+        </w:rPr>
+        <w:t>zkouší různé kombinace znaků</w:t>
+      </w:r>
+      <w:r>
+        <w:rPr>
+          <w:rFonts w:cstheme="minorHAnsi"/>
+          <w:sz w:val="24"/>
+          <w:szCs w:val="24"/>
+          <w:shd w:val="clear" w:color="auto" w:fill="FFFFFF"/>
+        </w:rPr>
+        <w:t>, dokud neuhádne skutečné heslo. Tímto způsobem se mohou útočníci dostat do internetových služeb, zamčených souborů nebo do jakéhokoli digitálního prostoru, který vyžaduje uživatelské jméno a heslo.</w:t>
+      </w:r>
+      <w:r>
+        <w:rPr>
+          <w:rFonts w:cstheme="minorHAnsi"/>
+          <w:sz w:val="24"/>
+          <w:szCs w:val="24"/>
+        </w:rPr>
+        <w:t xml:space="preserve"> Tento proces je automatizovaný a vzhledem k tomu, že uživatelé často volí velmi jednoduchá hesla, bývá ve velkém procentu případů úspěšný.</w:t>
+      </w:r>
+    </w:p>
+    <w:p>
+      <w:pPr>
+        <w:rPr>
+          <w:rFonts w:cstheme="minorHAnsi"/>
+          <w:sz w:val="24"/>
+          <w:szCs w:val="24"/>
+        </w:rPr>
+      </w:pPr>
+      <w:proofErr w:type="spellStart"/>
+      <w:r>
+        <w:rPr>
+          <w:rFonts w:cstheme="minorHAnsi"/>
+          <w:sz w:val="24"/>
+          <w:szCs w:val="24"/>
+        </w:rPr>
+        <w:t>Brute</w:t>
+      </w:r>
+      <w:proofErr w:type="spellEnd"/>
+      <w:r>
+        <w:rPr>
+          <w:rFonts w:cstheme="minorHAnsi"/>
+          <w:sz w:val="24"/>
+          <w:szCs w:val="24"/>
+        </w:rPr>
+        <w:t xml:space="preserve"> </w:t>
+      </w:r>
+      <w:proofErr w:type="spellStart"/>
+      <w:r>
+        <w:rPr>
+          <w:rFonts w:cstheme="minorHAnsi"/>
+          <w:sz w:val="24"/>
+          <w:szCs w:val="24"/>
+        </w:rPr>
+        <w:t>force</w:t>
+      </w:r>
+      <w:proofErr w:type="spellEnd"/>
+      <w:r>
+        <w:rPr>
+          <w:rFonts w:cstheme="minorHAnsi"/>
+          <w:sz w:val="24"/>
+          <w:szCs w:val="24"/>
+        </w:rPr>
+        <w:t xml:space="preserve"> útok je velmi snadný a může ho provést i nezkušený útočník. Jeho slabinou je </w:t>
+      </w:r>
+      <w:r>
+        <w:rPr>
+          <w:rStyle w:val="Siln"/>
+          <w:rFonts w:cstheme="minorHAnsi"/>
+          <w:b w:val="0"/>
+          <w:sz w:val="24"/>
+          <w:szCs w:val="24"/>
+        </w:rPr>
+        <w:t>časová náročnost</w:t>
+      </w:r>
+      <w:r>
+        <w:rPr>
+          <w:rFonts w:cstheme="minorHAnsi"/>
+          <w:sz w:val="24"/>
+          <w:szCs w:val="24"/>
+        </w:rPr>
+        <w:t>, a proto jsou účinnou obranou</w:t>
+      </w:r>
+      <w:r>
+        <w:rPr>
+          <w:rStyle w:val="Siln"/>
+          <w:rFonts w:cstheme="minorHAnsi"/>
+          <w:b w:val="0"/>
+          <w:sz w:val="24"/>
+          <w:szCs w:val="24"/>
+        </w:rPr>
+        <w:t> silná hesla</w:t>
+      </w:r>
+      <w:r>
+        <w:rPr>
+          <w:rFonts w:cstheme="minorHAnsi"/>
+          <w:sz w:val="24"/>
+          <w:szCs w:val="24"/>
+        </w:rPr>
+        <w:t xml:space="preserve">. Pokud vaše heslo kombinuje různé druhy znaků (písmena, čísla a další), velká a malá písmena a má alespoň 8 znaků, </w:t>
+      </w:r>
+      <w:proofErr w:type="spellStart"/>
+      <w:r>
+        <w:rPr>
+          <w:rFonts w:cstheme="minorHAnsi"/>
+          <w:sz w:val="24"/>
+          <w:szCs w:val="24"/>
+        </w:rPr>
+        <w:t>prolamovači</w:t>
+      </w:r>
+      <w:proofErr w:type="spellEnd"/>
+      <w:r>
+        <w:rPr>
+          <w:rFonts w:cstheme="minorHAnsi"/>
+          <w:sz w:val="24"/>
+          <w:szCs w:val="24"/>
+        </w:rPr>
+        <w:t xml:space="preserve"> hesel může trvat i </w:t>
+      </w:r>
+      <w:r>
+        <w:rPr>
+          <w:rStyle w:val="Siln"/>
+          <w:rFonts w:cstheme="minorHAnsi"/>
+          <w:b w:val="0"/>
+          <w:sz w:val="24"/>
+          <w:szCs w:val="24"/>
+        </w:rPr>
+        <w:t>stovky let</w:t>
+      </w:r>
+      <w:r>
+        <w:rPr>
+          <w:rFonts w:cstheme="minorHAnsi"/>
+          <w:sz w:val="24"/>
+          <w:szCs w:val="24"/>
+        </w:rPr>
+        <w:t>, než přijde na správnou kombinaci.</w:t>
+      </w:r>
+      <w:r>
+        <w:rPr>
+          <w:rFonts w:cstheme="minorHAnsi"/>
+          <w:sz w:val="24"/>
+          <w:szCs w:val="24"/>
+        </w:rPr>
+        <w:t xml:space="preserve"> Čas potřebný k prolomení hesla roste exponenciálně s délkou klíče (délka klíče se uvádí v bitech), neboť se tím zvětšuje prostor klíče. Velký prostor klíčů je tak nutnou podmínkou pro bezpečnost šifry. </w:t>
       </w:r>
     </w:p>
     <w:p>
@@ -3136,7 +3724,21 @@
         <w:rPr>
           <w:rFonts w:asciiTheme="minorHAnsi" w:hAnsiTheme="minorHAnsi" w:cstheme="minorHAnsi"/>
         </w:rPr>
-        <w:t>= dá se použít na problémy, které se dají vyřešit rychle</w:t>
+        <w:t xml:space="preserve">Bývá lineární, někdy i horší, je protivní, </w:t>
+      </w:r>
+      <w:proofErr w:type="spellStart"/>
+      <w:r>
+        <w:rPr>
+          <w:rFonts w:asciiTheme="minorHAnsi" w:hAnsiTheme="minorHAnsi" w:cstheme="minorHAnsi"/>
+        </w:rPr>
+        <w:t>hackne</w:t>
+      </w:r>
+      <w:proofErr w:type="spellEnd"/>
+      <w:r>
+        <w:rPr>
+          <w:rFonts w:asciiTheme="minorHAnsi" w:hAnsiTheme="minorHAnsi" w:cstheme="minorHAnsi"/>
+        </w:rPr>
+        <w:t xml:space="preserve"> každý bankovní účet</w:t>
       </w:r>
     </w:p>
     <w:p>
@@ -3148,19 +3750,12 @@
           <w:rFonts w:asciiTheme="minorHAnsi" w:hAnsiTheme="minorHAnsi" w:cstheme="minorHAnsi"/>
         </w:rPr>
       </w:pPr>
-      <w:proofErr w:type="spellStart"/>
-      <w:r>
-        <w:rPr>
-          <w:rFonts w:asciiTheme="minorHAnsi" w:hAnsiTheme="minorHAnsi" w:cstheme="minorHAnsi"/>
-        </w:rPr>
-        <w:t>Každej</w:t>
-      </w:r>
-      <w:proofErr w:type="spellEnd"/>
-      <w:r>
-        <w:rPr>
-          <w:rFonts w:asciiTheme="minorHAnsi" w:hAnsiTheme="minorHAnsi" w:cstheme="minorHAnsi"/>
-        </w:rPr>
-        <w:t xml:space="preserve"> problém se dá řešit </w:t>
+      <w:r>
+        <w:rPr>
+          <w:rFonts w:asciiTheme="minorHAnsi" w:hAnsiTheme="minorHAnsi" w:cstheme="minorHAnsi"/>
+        </w:rPr>
+        <w:lastRenderedPageBreak/>
+        <w:t xml:space="preserve">Weby se mohou </w:t>
       </w:r>
       <w:proofErr w:type="spellStart"/>
       <w:proofErr w:type="gramStart"/>
@@ -3183,9 +3778,45 @@
         <w:rPr>
           <w:rFonts w:asciiTheme="minorHAnsi" w:hAnsiTheme="minorHAnsi" w:cstheme="minorHAnsi"/>
         </w:rPr>
-        <w:t>forcem</w:t>
-      </w:r>
-      <w:proofErr w:type="spellEnd"/>
+        <w:t>force</w:t>
+      </w:r>
+      <w:proofErr w:type="spellEnd"/>
+      <w:r>
+        <w:rPr>
+          <w:rFonts w:asciiTheme="minorHAnsi" w:hAnsiTheme="minorHAnsi" w:cstheme="minorHAnsi"/>
+        </w:rPr>
+        <w:t xml:space="preserve"> útokům bránit </w:t>
+      </w:r>
+      <w:r>
+        <w:rPr>
+          <w:rStyle w:val="Siln"/>
+          <w:rFonts w:asciiTheme="minorHAnsi" w:hAnsiTheme="minorHAnsi" w:cstheme="minorHAnsi"/>
+          <w:b w:val="0"/>
+        </w:rPr>
+        <w:t>omezeným počtem pokusů</w:t>
+      </w:r>
+      <w:r>
+        <w:rPr>
+          <w:rFonts w:asciiTheme="minorHAnsi" w:hAnsiTheme="minorHAnsi" w:cstheme="minorHAnsi"/>
+        </w:rPr>
+        <w:t> pro zadání přihlašovacích údajů a povinnými časovými intervaly mezi jednotlivými pokusy. Doplňující metodou je </w:t>
+      </w:r>
+      <w:proofErr w:type="spellStart"/>
+      <w:r>
+        <w:rPr>
+          <w:rStyle w:val="Siln"/>
+          <w:rFonts w:asciiTheme="minorHAnsi" w:hAnsiTheme="minorHAnsi" w:cstheme="minorHAnsi"/>
+          <w:b w:val="0"/>
+        </w:rPr>
+        <w:t>captcha</w:t>
+      </w:r>
+      <w:proofErr w:type="spellEnd"/>
+      <w:r>
+        <w:rPr>
+          <w:rFonts w:asciiTheme="minorHAnsi" w:hAnsiTheme="minorHAnsi" w:cstheme="minorHAnsi"/>
+        </w:rPr>
+        <w:t> nebo jiný způsob kontroly, zda přihlašovaný uživatel není robot.</w:t>
+      </w:r>
     </w:p>
     <w:p>
       <w:pPr>
@@ -3200,80 +3831,6 @@
         <w:rPr>
           <w:rFonts w:asciiTheme="minorHAnsi" w:hAnsiTheme="minorHAnsi" w:cstheme="minorHAnsi"/>
         </w:rPr>
-        <w:t xml:space="preserve">Weby se mohou </w:t>
-      </w:r>
-      <w:proofErr w:type="spellStart"/>
-      <w:proofErr w:type="gramStart"/>
-      <w:r>
-        <w:rPr>
-          <w:rFonts w:asciiTheme="minorHAnsi" w:hAnsiTheme="minorHAnsi" w:cstheme="minorHAnsi"/>
-        </w:rPr>
-        <w:t>brute</w:t>
-      </w:r>
-      <w:proofErr w:type="spellEnd"/>
-      <w:proofErr w:type="gramEnd"/>
-      <w:r>
-        <w:rPr>
-          <w:rFonts w:asciiTheme="minorHAnsi" w:hAnsiTheme="minorHAnsi" w:cstheme="minorHAnsi"/>
-        </w:rPr>
-        <w:t xml:space="preserve"> </w:t>
-      </w:r>
-      <w:proofErr w:type="spellStart"/>
-      <w:r>
-        <w:rPr>
-          <w:rFonts w:asciiTheme="minorHAnsi" w:hAnsiTheme="minorHAnsi" w:cstheme="minorHAnsi"/>
-        </w:rPr>
-        <w:t>force</w:t>
-      </w:r>
-      <w:proofErr w:type="spellEnd"/>
-      <w:r>
-        <w:rPr>
-          <w:rFonts w:asciiTheme="minorHAnsi" w:hAnsiTheme="minorHAnsi" w:cstheme="minorHAnsi"/>
-        </w:rPr>
-        <w:t xml:space="preserve"> útokům bránit </w:t>
-      </w:r>
-      <w:r>
-        <w:rPr>
-          <w:rStyle w:val="Siln"/>
-          <w:rFonts w:asciiTheme="minorHAnsi" w:hAnsiTheme="minorHAnsi" w:cstheme="minorHAnsi"/>
-        </w:rPr>
-        <w:t>omezeným počtem pokusů</w:t>
-      </w:r>
-      <w:r>
-        <w:rPr>
-          <w:rFonts w:asciiTheme="minorHAnsi" w:hAnsiTheme="minorHAnsi" w:cstheme="minorHAnsi"/>
-        </w:rPr>
-        <w:t> pro zadání přihlašovacích údajů a povinnými časovými intervaly mezi jednotlivými pokusy. Doplňující metodou je </w:t>
-      </w:r>
-      <w:proofErr w:type="spellStart"/>
-      <w:r>
-        <w:rPr>
-          <w:rStyle w:val="Siln"/>
-          <w:rFonts w:asciiTheme="minorHAnsi" w:hAnsiTheme="minorHAnsi" w:cstheme="minorHAnsi"/>
-        </w:rPr>
-        <w:t>captcha</w:t>
-      </w:r>
-      <w:proofErr w:type="spellEnd"/>
-      <w:r>
-        <w:rPr>
-          <w:rFonts w:asciiTheme="minorHAnsi" w:hAnsiTheme="minorHAnsi" w:cstheme="minorHAnsi"/>
-        </w:rPr>
-        <w:t> nebo jiný způsob kontroly, zda přihlašovaný uživatel není robot.</w:t>
-      </w:r>
-    </w:p>
-    <w:p>
-      <w:pPr>
-        <w:pStyle w:val="Normlnweb"/>
-        <w:shd w:val="clear" w:color="auto" w:fill="FFFFFF"/>
-        <w:spacing w:before="0" w:beforeAutospacing="0" w:after="255" w:afterAutospacing="0"/>
-        <w:rPr>
-          <w:rFonts w:asciiTheme="minorHAnsi" w:hAnsiTheme="minorHAnsi" w:cstheme="minorHAnsi"/>
-        </w:rPr>
-      </w:pPr>
-      <w:r>
-        <w:rPr>
-          <w:rFonts w:asciiTheme="minorHAnsi" w:hAnsiTheme="minorHAnsi" w:cstheme="minorHAnsi"/>
-        </w:rPr>
         <w:t>Čas potřebný k prolomení hesla roste exponenciálně s délkou klíče (délka klíče se uvádí v bitech), neboť se tím zvětšuje prostor klíče. Velký prostor klíčů je tak nutnou podmínkou pro bezpečnost šifry.</w:t>
       </w:r>
     </w:p>
@@ -3291,7 +3848,6 @@
           <w:sz w:val="24"/>
           <w:szCs w:val="24"/>
         </w:rPr>
-        <w:lastRenderedPageBreak/>
         <w:t>Dnes se používají klíče o délce 128, či 256 bitů.</w:t>
       </w:r>
     </w:p>
@@ -3396,7 +3952,7 @@
           <w:lang w:eastAsia="cs-CZ"/>
         </w:rPr>
         <w:drawing>
-          <wp:inline distT="0" distB="0" distL="0" distR="0" wp14:anchorId="4690E3EC" wp14:editId="3F84BA90">
+          <wp:inline distT="0" distB="0" distL="0" distR="0" wp14:anchorId="6E260F7D" wp14:editId="452D319C">
             <wp:extent cx="3062605" cy="2734310"/>
             <wp:effectExtent l="0" t="0" r="4445" b="8890"/>
             <wp:docPr id="12" name="Obrázek 12" descr="AES128 vs AES256 using bruteforce - Stack Overflow"/>
@@ -3413,7 +3969,7 @@
                     </pic:cNvPicPr>
                   </pic:nvPicPr>
                   <pic:blipFill>
-                    <a:blip r:embed="rId17">
+                    <a:blip r:embed="rId20">
                       <a:extLst>
                         <a:ext uri="{28A0092B-C50C-407E-A947-70E740481C1C}">
                           <a14:useLocalDpi xmlns:a14="http://schemas.microsoft.com/office/drawing/2010/main" val="0"/>
@@ -3457,8 +4013,10 @@
     <w:p>
       <w:pPr>
         <w:pStyle w:val="Nadpis2"/>
+        <w:jc w:val="center"/>
         <w:rPr>
           <w:rFonts w:asciiTheme="minorHAnsi" w:eastAsia="Arial" w:hAnsiTheme="minorHAnsi" w:cstheme="minorHAnsi"/>
+          <w:b/>
           <w:sz w:val="24"/>
           <w:szCs w:val="24"/>
         </w:rPr>
@@ -3466,6 +4024,7 @@
       <w:r>
         <w:rPr>
           <w:rFonts w:asciiTheme="minorHAnsi" w:eastAsia="Arial" w:hAnsiTheme="minorHAnsi" w:cstheme="minorHAnsi"/>
+          <w:b/>
           <w:sz w:val="24"/>
           <w:szCs w:val="24"/>
         </w:rPr>
@@ -3475,6 +4034,523 @@
     <w:p>
       <w:pPr>
         <w:rPr>
+          <w:rFonts w:cstheme="minorHAnsi"/>
+          <w:sz w:val="24"/>
+          <w:szCs w:val="24"/>
+        </w:rPr>
+      </w:pPr>
+      <w:r>
+        <w:rPr>
+          <w:rFonts w:cstheme="minorHAnsi"/>
+          <w:sz w:val="24"/>
+          <w:szCs w:val="24"/>
+        </w:rPr>
+        <w:t xml:space="preserve">Vezme se algoritmus </w:t>
+      </w:r>
+      <w:proofErr w:type="spellStart"/>
+      <w:proofErr w:type="gramStart"/>
+      <w:r>
+        <w:rPr>
+          <w:rFonts w:cstheme="minorHAnsi"/>
+          <w:sz w:val="24"/>
+          <w:szCs w:val="24"/>
+        </w:rPr>
+        <w:t>brute</w:t>
+      </w:r>
+      <w:proofErr w:type="spellEnd"/>
+      <w:proofErr w:type="gramEnd"/>
+      <w:r>
+        <w:rPr>
+          <w:rFonts w:cstheme="minorHAnsi"/>
+          <w:sz w:val="24"/>
+          <w:szCs w:val="24"/>
+        </w:rPr>
+        <w:t xml:space="preserve"> </w:t>
+      </w:r>
+      <w:proofErr w:type="spellStart"/>
+      <w:r>
+        <w:rPr>
+          <w:rFonts w:cstheme="minorHAnsi"/>
+          <w:sz w:val="24"/>
+          <w:szCs w:val="24"/>
+        </w:rPr>
+        <w:t>force</w:t>
+      </w:r>
+      <w:proofErr w:type="spellEnd"/>
+      <w:r>
+        <w:rPr>
+          <w:rFonts w:cstheme="minorHAnsi"/>
+          <w:sz w:val="24"/>
+          <w:szCs w:val="24"/>
+        </w:rPr>
+        <w:t xml:space="preserve"> a zapojí se do toho nějaký trik. </w:t>
+      </w:r>
+    </w:p>
+    <w:p>
+      <w:pPr>
+        <w:rPr>
+          <w:rFonts w:cstheme="minorHAnsi"/>
+          <w:sz w:val="24"/>
+          <w:szCs w:val="24"/>
+        </w:rPr>
+      </w:pPr>
+      <w:r>
+        <w:rPr>
+          <w:rFonts w:cstheme="minorHAnsi"/>
+          <w:sz w:val="24"/>
+          <w:szCs w:val="24"/>
+        </w:rPr>
+        <w:t>Upraví se algoritmus a to může být efektivnější</w:t>
+      </w:r>
+      <w:r>
+        <w:rPr>
+          <w:rFonts w:cstheme="minorHAnsi"/>
+          <w:sz w:val="24"/>
+          <w:szCs w:val="24"/>
+        </w:rPr>
+        <w:t xml:space="preserve"> (mělo</w:t>
+      </w:r>
+      <w:r>
+        <w:rPr>
+          <w:rFonts w:cstheme="minorHAnsi"/>
+          <w:sz w:val="24"/>
+          <w:szCs w:val="24"/>
+        </w:rPr>
+        <w:t xml:space="preserve"> </w:t>
+      </w:r>
+      <w:r>
+        <w:rPr>
+          <w:rFonts w:cstheme="minorHAnsi"/>
+          <w:sz w:val="24"/>
+          <w:szCs w:val="24"/>
+        </w:rPr>
+        <w:t>by)</w:t>
+      </w:r>
+    </w:p>
+    <w:p>
+      <w:pPr>
+        <w:rPr>
+          <w:rFonts w:cstheme="minorHAnsi"/>
+          <w:sz w:val="24"/>
+          <w:szCs w:val="24"/>
+        </w:rPr>
+      </w:pPr>
+      <w:proofErr w:type="spellStart"/>
+      <w:r>
+        <w:rPr>
+          <w:rFonts w:cstheme="minorHAnsi"/>
+          <w:sz w:val="24"/>
+          <w:szCs w:val="24"/>
+        </w:rPr>
+        <w:t>Algortimus</w:t>
+      </w:r>
+      <w:proofErr w:type="spellEnd"/>
+      <w:r>
+        <w:rPr>
+          <w:rFonts w:cstheme="minorHAnsi"/>
+          <w:sz w:val="24"/>
+          <w:szCs w:val="24"/>
+        </w:rPr>
+        <w:t xml:space="preserve">, do kterého přidáte nějakou </w:t>
+      </w:r>
+      <w:proofErr w:type="spellStart"/>
+      <w:r>
+        <w:rPr>
+          <w:rFonts w:cstheme="minorHAnsi"/>
+          <w:sz w:val="24"/>
+          <w:szCs w:val="24"/>
+        </w:rPr>
+        <w:t>nějakou</w:t>
+      </w:r>
+      <w:proofErr w:type="spellEnd"/>
+      <w:r>
+        <w:rPr>
+          <w:rFonts w:cstheme="minorHAnsi"/>
+          <w:sz w:val="24"/>
+          <w:szCs w:val="24"/>
+        </w:rPr>
+        <w:t xml:space="preserve"> chytrost, která ten algoritmus zlepší</w:t>
+      </w:r>
+      <w:r>
+        <w:rPr>
+          <w:rFonts w:cstheme="minorHAnsi"/>
+          <w:sz w:val="24"/>
+          <w:szCs w:val="24"/>
+        </w:rPr>
+        <w:t xml:space="preserve"> a dosáhne kratší doby </w:t>
+      </w:r>
+      <w:r>
+        <w:rPr>
+          <w:rFonts w:cstheme="minorHAnsi"/>
+          <w:sz w:val="24"/>
+          <w:szCs w:val="24"/>
+        </w:rPr>
+        <w:t xml:space="preserve">dokončení než </w:t>
+      </w:r>
+      <w:proofErr w:type="spellStart"/>
+      <w:proofErr w:type="gramStart"/>
+      <w:r>
+        <w:rPr>
+          <w:rFonts w:cstheme="minorHAnsi"/>
+          <w:sz w:val="24"/>
+          <w:szCs w:val="24"/>
+        </w:rPr>
+        <w:t>brute</w:t>
+      </w:r>
+      <w:proofErr w:type="spellEnd"/>
+      <w:proofErr w:type="gramEnd"/>
+      <w:r>
+        <w:rPr>
+          <w:rFonts w:cstheme="minorHAnsi"/>
+          <w:sz w:val="24"/>
+          <w:szCs w:val="24"/>
+        </w:rPr>
+        <w:t xml:space="preserve"> </w:t>
+      </w:r>
+      <w:proofErr w:type="spellStart"/>
+      <w:r>
+        <w:rPr>
+          <w:rFonts w:cstheme="minorHAnsi"/>
+          <w:sz w:val="24"/>
+          <w:szCs w:val="24"/>
+        </w:rPr>
+        <w:t>force</w:t>
+      </w:r>
+      <w:proofErr w:type="spellEnd"/>
+    </w:p>
+    <w:p>
+      <w:pPr>
+        <w:rPr>
+          <w:rFonts w:cstheme="minorHAnsi"/>
+          <w:sz w:val="24"/>
+          <w:szCs w:val="24"/>
+        </w:rPr>
+      </w:pPr>
+      <w:r>
+        <w:rPr>
+          <w:rFonts w:cstheme="minorHAnsi"/>
+          <w:sz w:val="24"/>
+          <w:szCs w:val="24"/>
+        </w:rPr>
+        <w:t>Heuristický algoritmus je obvykle označení pro algoritmy, které neposkytují záruku kvality řešení, nebo pokud nevíme, jestli heuristika uspěje.</w:t>
+      </w:r>
+    </w:p>
+    <w:p>
+      <w:pPr>
+        <w:rPr>
+          <w:rFonts w:cstheme="minorHAnsi"/>
+          <w:sz w:val="24"/>
+          <w:szCs w:val="24"/>
+          <w:shd w:val="clear" w:color="auto" w:fill="FFFFFF"/>
+        </w:rPr>
+      </w:pPr>
+      <w:r>
+        <w:rPr>
+          <w:rFonts w:cstheme="minorHAnsi"/>
+          <w:sz w:val="24"/>
+          <w:szCs w:val="24"/>
+          <w:shd w:val="clear" w:color="auto" w:fill="FFFFFF"/>
+        </w:rPr>
+        <w:t xml:space="preserve">Variantou </w:t>
+      </w:r>
+      <w:proofErr w:type="spellStart"/>
+      <w:r>
+        <w:rPr>
+          <w:rFonts w:cstheme="minorHAnsi"/>
+          <w:sz w:val="24"/>
+          <w:szCs w:val="24"/>
+          <w:shd w:val="clear" w:color="auto" w:fill="FFFFFF"/>
+        </w:rPr>
+        <w:t>herurestického</w:t>
+      </w:r>
+      <w:proofErr w:type="spellEnd"/>
+      <w:r>
+        <w:rPr>
+          <w:rFonts w:cstheme="minorHAnsi"/>
+          <w:sz w:val="24"/>
+          <w:szCs w:val="24"/>
+          <w:shd w:val="clear" w:color="auto" w:fill="FFFFFF"/>
+        </w:rPr>
+        <w:t xml:space="preserve"> </w:t>
+      </w:r>
+      <w:proofErr w:type="spellStart"/>
+      <w:r>
+        <w:rPr>
+          <w:rFonts w:cstheme="minorHAnsi"/>
+          <w:sz w:val="24"/>
+          <w:szCs w:val="24"/>
+          <w:shd w:val="clear" w:color="auto" w:fill="FFFFFF"/>
+        </w:rPr>
+        <w:t>brute</w:t>
+      </w:r>
+      <w:proofErr w:type="spellEnd"/>
+      <w:r>
+        <w:rPr>
+          <w:rFonts w:cstheme="minorHAnsi"/>
+          <w:sz w:val="24"/>
+          <w:szCs w:val="24"/>
+          <w:shd w:val="clear" w:color="auto" w:fill="FFFFFF"/>
+        </w:rPr>
+        <w:t xml:space="preserve"> </w:t>
+      </w:r>
+      <w:proofErr w:type="spellStart"/>
+      <w:r>
+        <w:rPr>
+          <w:rFonts w:cstheme="minorHAnsi"/>
+          <w:sz w:val="24"/>
+          <w:szCs w:val="24"/>
+          <w:shd w:val="clear" w:color="auto" w:fill="FFFFFF"/>
+        </w:rPr>
+        <w:t>force</w:t>
+      </w:r>
+      <w:proofErr w:type="spellEnd"/>
+      <w:r>
+        <w:rPr>
+          <w:rFonts w:cstheme="minorHAnsi"/>
+          <w:sz w:val="24"/>
+          <w:szCs w:val="24"/>
+          <w:shd w:val="clear" w:color="auto" w:fill="FFFFFF"/>
+        </w:rPr>
+        <w:t xml:space="preserve"> útoku je </w:t>
+      </w:r>
+      <w:r>
+        <w:rPr>
+          <w:rStyle w:val="Siln"/>
+          <w:rFonts w:cstheme="minorHAnsi"/>
+          <w:b w:val="0"/>
+          <w:sz w:val="24"/>
+          <w:szCs w:val="24"/>
+          <w:shd w:val="clear" w:color="auto" w:fill="FFFFFF"/>
+        </w:rPr>
+        <w:t>slovníkový útok</w:t>
+      </w:r>
+      <w:r>
+        <w:rPr>
+          <w:rFonts w:cstheme="minorHAnsi"/>
+          <w:sz w:val="24"/>
+          <w:szCs w:val="24"/>
+          <w:shd w:val="clear" w:color="auto" w:fill="FFFFFF"/>
+        </w:rPr>
+        <w:t>, který nezkouší náhodné kombinace znaků</w:t>
+      </w:r>
+      <w:r>
+        <w:rPr>
+          <w:rFonts w:cstheme="minorHAnsi"/>
+          <w:sz w:val="24"/>
+          <w:szCs w:val="24"/>
+          <w:shd w:val="clear" w:color="auto" w:fill="FFFFFF"/>
+        </w:rPr>
+        <w:t xml:space="preserve"> jako </w:t>
+      </w:r>
+      <w:proofErr w:type="spellStart"/>
+      <w:proofErr w:type="gramStart"/>
+      <w:r>
+        <w:rPr>
+          <w:rFonts w:cstheme="minorHAnsi"/>
+          <w:sz w:val="24"/>
+          <w:szCs w:val="24"/>
+          <w:shd w:val="clear" w:color="auto" w:fill="FFFFFF"/>
+        </w:rPr>
+        <w:t>brute</w:t>
+      </w:r>
+      <w:proofErr w:type="spellEnd"/>
+      <w:proofErr w:type="gramEnd"/>
+      <w:r>
+        <w:rPr>
+          <w:rFonts w:cstheme="minorHAnsi"/>
+          <w:sz w:val="24"/>
+          <w:szCs w:val="24"/>
+          <w:shd w:val="clear" w:color="auto" w:fill="FFFFFF"/>
+        </w:rPr>
+        <w:t xml:space="preserve"> </w:t>
+      </w:r>
+      <w:proofErr w:type="spellStart"/>
+      <w:r>
+        <w:rPr>
+          <w:rFonts w:cstheme="minorHAnsi"/>
+          <w:sz w:val="24"/>
+          <w:szCs w:val="24"/>
+          <w:shd w:val="clear" w:color="auto" w:fill="FFFFFF"/>
+        </w:rPr>
+        <w:t>force</w:t>
+      </w:r>
+      <w:proofErr w:type="spellEnd"/>
+      <w:r>
+        <w:rPr>
+          <w:rFonts w:cstheme="minorHAnsi"/>
+          <w:sz w:val="24"/>
+          <w:szCs w:val="24"/>
+          <w:shd w:val="clear" w:color="auto" w:fill="FFFFFF"/>
+        </w:rPr>
+        <w:t>, ale pracuje s </w:t>
+      </w:r>
+      <w:r>
+        <w:rPr>
+          <w:rStyle w:val="Siln"/>
+          <w:rFonts w:cstheme="minorHAnsi"/>
+          <w:b w:val="0"/>
+          <w:sz w:val="24"/>
+          <w:szCs w:val="24"/>
+          <w:shd w:val="clear" w:color="auto" w:fill="FFFFFF"/>
+        </w:rPr>
+        <w:t>databází potenciálních hesel</w:t>
+      </w:r>
+      <w:r>
+        <w:rPr>
+          <w:rFonts w:cstheme="minorHAnsi"/>
+          <w:sz w:val="24"/>
+          <w:szCs w:val="24"/>
+          <w:shd w:val="clear" w:color="auto" w:fill="FFFFFF"/>
+        </w:rPr>
+        <w:t>, například zkouší nejčastěji používaná hesla.</w:t>
+      </w:r>
+    </w:p>
+    <w:p>
+      <w:pPr>
+        <w:rPr>
+          <w:rFonts w:cstheme="minorHAnsi"/>
+          <w:sz w:val="24"/>
+          <w:szCs w:val="24"/>
+        </w:rPr>
+      </w:pPr>
+      <w:r>
+        <w:rPr>
+          <w:rFonts w:cstheme="minorHAnsi"/>
+          <w:sz w:val="24"/>
+          <w:szCs w:val="24"/>
+        </w:rPr>
+        <w:lastRenderedPageBreak/>
+        <w:t>Nebo</w:t>
+      </w:r>
+    </w:p>
+    <w:p>
+      <w:pPr>
+        <w:rPr>
+          <w:rFonts w:cstheme="minorHAnsi"/>
+          <w:sz w:val="24"/>
+          <w:szCs w:val="24"/>
+        </w:rPr>
+      </w:pPr>
+      <w:r>
+        <w:rPr>
+          <w:rFonts w:cstheme="minorHAnsi"/>
+          <w:sz w:val="24"/>
+          <w:szCs w:val="24"/>
+        </w:rPr>
+        <w:t xml:space="preserve">Když dáte vyhledávat něco ve </w:t>
+      </w:r>
+      <w:proofErr w:type="spellStart"/>
+      <w:r>
+        <w:rPr>
+          <w:rFonts w:cstheme="minorHAnsi"/>
+          <w:sz w:val="24"/>
+          <w:szCs w:val="24"/>
+        </w:rPr>
+        <w:t>windows</w:t>
+      </w:r>
+      <w:proofErr w:type="spellEnd"/>
+      <w:r>
+        <w:rPr>
+          <w:rFonts w:cstheme="minorHAnsi"/>
+          <w:sz w:val="24"/>
+          <w:szCs w:val="24"/>
+        </w:rPr>
+        <w:t>, tak třeba odřízne a neprohledá složky jako systémové drivery a logy, tím je rychlejší (</w:t>
+      </w:r>
+      <w:proofErr w:type="spellStart"/>
+      <w:r>
+        <w:rPr>
+          <w:rFonts w:cstheme="minorHAnsi"/>
+          <w:sz w:val="24"/>
+          <w:szCs w:val="24"/>
+        </w:rPr>
+        <w:t>brute</w:t>
+      </w:r>
+      <w:proofErr w:type="spellEnd"/>
+      <w:r>
+        <w:rPr>
+          <w:rFonts w:cstheme="minorHAnsi"/>
+          <w:sz w:val="24"/>
+          <w:szCs w:val="24"/>
+        </w:rPr>
+        <w:t xml:space="preserve"> </w:t>
+      </w:r>
+      <w:proofErr w:type="spellStart"/>
+      <w:r>
+        <w:rPr>
+          <w:rFonts w:cstheme="minorHAnsi"/>
+          <w:sz w:val="24"/>
+          <w:szCs w:val="24"/>
+        </w:rPr>
+        <w:t>force</w:t>
+      </w:r>
+      <w:proofErr w:type="spellEnd"/>
+      <w:r>
+        <w:rPr>
+          <w:rFonts w:cstheme="minorHAnsi"/>
+          <w:sz w:val="24"/>
+          <w:szCs w:val="24"/>
+        </w:rPr>
+        <w:t xml:space="preserve"> by prohledal úplně všechno)</w:t>
+      </w:r>
+    </w:p>
+    <w:p>
+      <w:pPr>
+        <w:rPr>
+          <w:rFonts w:cstheme="minorHAnsi"/>
+          <w:sz w:val="24"/>
+          <w:szCs w:val="24"/>
+        </w:rPr>
+      </w:pPr>
+      <w:r>
+        <w:rPr>
+          <w:rFonts w:cstheme="minorHAnsi"/>
+          <w:sz w:val="24"/>
+          <w:szCs w:val="24"/>
+        </w:rPr>
+        <w:t xml:space="preserve">Je potřeba si uvědomit, že heuristika nemusí uspět. Nemusí vydat správné řešení, optimální řešení, také nemusí podat řešení vůbec (viz. </w:t>
+      </w:r>
+      <w:proofErr w:type="gramStart"/>
+      <w:r>
+        <w:rPr>
+          <w:rFonts w:cstheme="minorHAnsi"/>
+          <w:sz w:val="24"/>
+          <w:szCs w:val="24"/>
+        </w:rPr>
+        <w:t>šachy</w:t>
+      </w:r>
+      <w:proofErr w:type="gramEnd"/>
+      <w:r>
+        <w:rPr>
+          <w:rFonts w:cstheme="minorHAnsi"/>
+          <w:sz w:val="24"/>
+          <w:szCs w:val="24"/>
+        </w:rPr>
+        <w:t>). Lze kombinovat více heuristických metod najednou.</w:t>
+      </w:r>
+    </w:p>
+    <w:p>
+      <w:pPr>
+        <w:rPr>
+          <w:sz w:val="24"/>
+          <w:szCs w:val="24"/>
+          <w:lang w:eastAsia="cs-CZ"/>
+        </w:rPr>
+      </w:pPr>
+      <w:proofErr w:type="spellStart"/>
+      <w:r>
+        <w:rPr>
+          <w:sz w:val="24"/>
+          <w:szCs w:val="24"/>
+          <w:lang w:eastAsia="cs-CZ"/>
+        </w:rPr>
+        <w:t>Def</w:t>
+      </w:r>
+      <w:proofErr w:type="spellEnd"/>
+    </w:p>
+    <w:p>
+      <w:pPr>
+        <w:rPr>
           <w:rFonts w:eastAsia="Arial" w:cstheme="minorHAnsi"/>
           <w:sz w:val="24"/>
           <w:szCs w:val="24"/>
@@ -3486,246 +4562,64 @@
           <w:sz w:val="24"/>
           <w:szCs w:val="24"/>
         </w:rPr>
-        <w:t>Heuristické algoritmy jsou takové algoritmy, které používají ke svému výpočtu heuristiku. Heuristika je v podstatě zkusmé řešení problému (pomocí odhadu budoucích událostí) vhodné tehdy, pokud neznáme přesný postup, jak dojít k cíli. Toto řešení nemusí být příliš přesné, ani nijak zvlášť rychlé. Dobrým příkladem heuristické metody je ta, která se stará o rozhodnutí vašeho oponenta ve hře šachy proti umělé inteligenci.</w:t>
-      </w:r>
-    </w:p>
-    <w:p>
-      <w:pPr>
-        <w:rPr>
-          <w:rFonts w:cstheme="minorHAnsi"/>
-          <w:sz w:val="24"/>
-          <w:szCs w:val="24"/>
-        </w:rPr>
-      </w:pPr>
-      <w:r>
-        <w:rPr>
-          <w:rFonts w:cstheme="minorHAnsi"/>
-          <w:sz w:val="24"/>
-          <w:szCs w:val="24"/>
-        </w:rPr>
-        <w:t>Jeho užitečnost ale tkví v tom, že výsledky jsou dostatečně přesné a dostatečně rychle získány i v situaci, kdy byla metoda pro přímý výpočet neúměrně složitá. Z toho důvodu by bylo možné umělou inteligenci porazit, ale jen pomocí druhé inteligence s lepší heuristickou funkcí, nebo připraveným programem pro veškeré situace, které by ve hře mohly nastat.</w:t>
-      </w:r>
-    </w:p>
-    <w:p>
-      <w:pPr>
-        <w:rPr>
-          <w:rFonts w:cstheme="minorHAnsi"/>
-          <w:sz w:val="24"/>
-          <w:szCs w:val="24"/>
-        </w:rPr>
-      </w:pPr>
-      <w:r>
-        <w:rPr>
-          <w:rFonts w:cstheme="minorHAnsi"/>
-          <w:sz w:val="24"/>
-          <w:szCs w:val="24"/>
-        </w:rPr>
-        <w:t xml:space="preserve">Vezme se algoritmus </w:t>
-      </w:r>
-      <w:proofErr w:type="spellStart"/>
-      <w:proofErr w:type="gramStart"/>
-      <w:r>
-        <w:rPr>
-          <w:rFonts w:cstheme="minorHAnsi"/>
-          <w:sz w:val="24"/>
-          <w:szCs w:val="24"/>
-        </w:rPr>
-        <w:t>brute</w:t>
-      </w:r>
-      <w:proofErr w:type="spellEnd"/>
-      <w:proofErr w:type="gramEnd"/>
-      <w:r>
-        <w:rPr>
-          <w:rFonts w:cstheme="minorHAnsi"/>
-          <w:sz w:val="24"/>
-          <w:szCs w:val="24"/>
-        </w:rPr>
-        <w:t xml:space="preserve"> </w:t>
-      </w:r>
-      <w:proofErr w:type="spellStart"/>
-      <w:r>
-        <w:rPr>
-          <w:rFonts w:cstheme="minorHAnsi"/>
-          <w:sz w:val="24"/>
-          <w:szCs w:val="24"/>
-        </w:rPr>
-        <w:t>force</w:t>
-      </w:r>
-      <w:proofErr w:type="spellEnd"/>
-      <w:r>
-        <w:rPr>
-          <w:rFonts w:cstheme="minorHAnsi"/>
-          <w:sz w:val="24"/>
-          <w:szCs w:val="24"/>
-        </w:rPr>
-        <w:t xml:space="preserve"> a zapojí se do toho nějaký trik. Upraví se algoritmus a to může </w:t>
-      </w:r>
-      <w:r>
-        <w:rPr>
-          <w:rFonts w:cstheme="minorHAnsi"/>
-          <w:sz w:val="24"/>
-          <w:szCs w:val="24"/>
-        </w:rPr>
-        <w:t>být efektivnější</w:t>
-      </w:r>
-    </w:p>
-    <w:p>
-      <w:pPr>
-        <w:rPr>
-          <w:rFonts w:cstheme="minorHAnsi"/>
-          <w:sz w:val="24"/>
-          <w:szCs w:val="24"/>
-        </w:rPr>
-      </w:pPr>
-      <w:proofErr w:type="spellStart"/>
-      <w:r>
-        <w:rPr>
-          <w:rFonts w:cstheme="minorHAnsi"/>
-          <w:sz w:val="24"/>
-          <w:szCs w:val="24"/>
-        </w:rPr>
-        <w:t>Algortimus</w:t>
-      </w:r>
-      <w:proofErr w:type="spellEnd"/>
-      <w:r>
-        <w:rPr>
-          <w:rFonts w:cstheme="minorHAnsi"/>
-          <w:sz w:val="24"/>
-          <w:szCs w:val="24"/>
-        </w:rPr>
-        <w:t xml:space="preserve">, do kterého přidáte nějakou </w:t>
-      </w:r>
-      <w:proofErr w:type="spellStart"/>
-      <w:r>
-        <w:rPr>
-          <w:rFonts w:cstheme="minorHAnsi"/>
-          <w:sz w:val="24"/>
-          <w:szCs w:val="24"/>
-        </w:rPr>
-        <w:t>nějakou</w:t>
-      </w:r>
-      <w:proofErr w:type="spellEnd"/>
-      <w:r>
-        <w:rPr>
-          <w:rFonts w:cstheme="minorHAnsi"/>
-          <w:sz w:val="24"/>
-          <w:szCs w:val="24"/>
-        </w:rPr>
-        <w:t xml:space="preserve"> chytrost, která ten algoritmus zlepší</w:t>
-      </w:r>
-    </w:p>
-    <w:p>
-      <w:pPr>
-        <w:rPr>
-          <w:rFonts w:cstheme="minorHAnsi"/>
-          <w:sz w:val="24"/>
-          <w:szCs w:val="24"/>
-        </w:rPr>
-      </w:pPr>
-      <w:r>
-        <w:rPr>
-          <w:rFonts w:cstheme="minorHAnsi"/>
-          <w:sz w:val="24"/>
-          <w:szCs w:val="24"/>
-        </w:rPr>
-        <w:t xml:space="preserve">Když dáte vyhledávat něco ve </w:t>
-      </w:r>
-      <w:proofErr w:type="spellStart"/>
-      <w:r>
-        <w:rPr>
-          <w:rFonts w:cstheme="minorHAnsi"/>
-          <w:sz w:val="24"/>
-          <w:szCs w:val="24"/>
-        </w:rPr>
-        <w:t>windows</w:t>
-      </w:r>
-      <w:proofErr w:type="spellEnd"/>
-      <w:r>
-        <w:rPr>
-          <w:rFonts w:cstheme="minorHAnsi"/>
-          <w:sz w:val="24"/>
-          <w:szCs w:val="24"/>
-        </w:rPr>
-        <w:t xml:space="preserve">, tak třeba odřízne a neprohledá složky jako systémové </w:t>
-      </w:r>
-      <w:r>
-        <w:rPr>
-          <w:rFonts w:cstheme="minorHAnsi"/>
-          <w:sz w:val="24"/>
-          <w:szCs w:val="24"/>
-        </w:rPr>
-        <w:t>drivery a logy, tím je rychlejší</w:t>
-      </w:r>
-    </w:p>
-    <w:p>
-      <w:pPr>
-        <w:rPr>
-          <w:rFonts w:cstheme="minorHAnsi"/>
-          <w:sz w:val="24"/>
-          <w:szCs w:val="24"/>
-        </w:rPr>
-      </w:pPr>
-      <w:r>
-        <w:rPr>
-          <w:rFonts w:cstheme="minorHAnsi"/>
-          <w:sz w:val="24"/>
-          <w:szCs w:val="24"/>
-        </w:rPr>
-        <w:lastRenderedPageBreak/>
-        <w:t>Heuristický algoritmus je obvykle označení pro algoritmy, které neposkytují záruku kvality řešení, nebo pokud nevíme, jestli heuristika uspěje.</w:t>
-      </w:r>
-    </w:p>
-    <w:p>
-      <w:pPr>
-        <w:rPr>
-          <w:rFonts w:cstheme="minorHAnsi"/>
-          <w:sz w:val="24"/>
-          <w:szCs w:val="24"/>
-        </w:rPr>
-      </w:pPr>
-    </w:p>
-    <w:p>
-      <w:pPr>
-        <w:rPr>
-          <w:rFonts w:cstheme="minorHAnsi"/>
-          <w:sz w:val="24"/>
-          <w:szCs w:val="24"/>
-        </w:rPr>
-      </w:pPr>
-    </w:p>
-    <w:p>
-      <w:pPr>
-        <w:rPr>
-          <w:rFonts w:cstheme="minorHAnsi"/>
-          <w:sz w:val="24"/>
-          <w:szCs w:val="24"/>
-        </w:rPr>
-      </w:pPr>
-      <w:r>
-        <w:rPr>
-          <w:rFonts w:cstheme="minorHAnsi"/>
-          <w:sz w:val="24"/>
-          <w:szCs w:val="24"/>
-        </w:rPr>
-        <w:t xml:space="preserve">Je potřeba si uvědomit, že heuristika nemusí uspět. Nemusí vydat správné řešení, optimální řešení, také nemusí podat řešení vůbec (viz. </w:t>
-      </w:r>
-      <w:proofErr w:type="gramStart"/>
-      <w:r>
-        <w:rPr>
-          <w:rFonts w:cstheme="minorHAnsi"/>
-          <w:sz w:val="24"/>
-          <w:szCs w:val="24"/>
-        </w:rPr>
-        <w:t>šachy</w:t>
-      </w:r>
-      <w:proofErr w:type="gramEnd"/>
-      <w:r>
-        <w:rPr>
-          <w:rFonts w:cstheme="minorHAnsi"/>
-          <w:sz w:val="24"/>
-          <w:szCs w:val="24"/>
-        </w:rPr>
-        <w:t>). Lze kombinovat více heuristických metod najednou.</w:t>
+        <w:t>Heuristické algoritmy jsou takové algoritmy, které používají ke svému výpočtu heuristiku. Heuristika je v podstatě zkusmé řešení problému (pomocí odhadu budoucích událostí) vhodné tehdy, pokud neznáme přesný postup, jak dojít k</w:t>
+      </w:r>
+      <w:r>
+        <w:rPr>
+          <w:rFonts w:cstheme="minorHAnsi"/>
+          <w:sz w:val="24"/>
+          <w:szCs w:val="24"/>
+        </w:rPr>
+        <w:t> </w:t>
+      </w:r>
+      <w:r>
+        <w:rPr>
+          <w:rFonts w:cstheme="minorHAnsi"/>
+          <w:sz w:val="24"/>
+          <w:szCs w:val="24"/>
+        </w:rPr>
+        <w:t>cíli</w:t>
+      </w:r>
+      <w:r>
+        <w:rPr>
+          <w:rFonts w:cstheme="minorHAnsi"/>
+          <w:sz w:val="24"/>
+          <w:szCs w:val="24"/>
+        </w:rPr>
+        <w:t>, tak zkusíte alespoň nějaké podmínky, které se k cíli přiblíží</w:t>
+      </w:r>
+      <w:r>
+        <w:rPr>
+          <w:rFonts w:cstheme="minorHAnsi"/>
+          <w:sz w:val="24"/>
+          <w:szCs w:val="24"/>
+        </w:rPr>
+        <w:t>. Toto řešení nemusí být příliš přesné, ani nijak zvlášť rychlé. Dobrým příkladem heuristické metody je ta, která se stará o rozhodnutí vašeho oponenta ve hře šachy proti umělé inteligenci.</w:t>
+      </w:r>
+    </w:p>
+    <w:p>
+      <w:pPr>
+        <w:rPr>
+          <w:rFonts w:cstheme="minorHAnsi"/>
+          <w:sz w:val="24"/>
+          <w:szCs w:val="24"/>
+        </w:rPr>
+      </w:pPr>
+      <w:r>
+        <w:rPr>
+          <w:rFonts w:cstheme="minorHAnsi"/>
+          <w:sz w:val="24"/>
+          <w:szCs w:val="24"/>
+        </w:rPr>
+        <w:t>Jeho užitečnost ale tkví v tom, že výsledky jsou dostatečně přesné a dostatečně rychle získány i v situaci, kdy byla metoda pro přímý výpočet neúměrně složitá. Z toho důvodu by bylo možné umělou inteligenci porazit, ale jen pomocí druhé inteligence s lepší heuristickou funkcí, nebo připraveným programem pro veškeré situace</w:t>
+      </w:r>
+      <w:r>
+        <w:rPr>
+          <w:rFonts w:cstheme="minorHAnsi"/>
+          <w:sz w:val="24"/>
+          <w:szCs w:val="24"/>
+        </w:rPr>
+        <w:t>, které by ve hře mohly nastat.</w:t>
       </w:r>
     </w:p>
     <w:p>
@@ -3775,19 +4669,10 @@
       <w:r>
         <w:rPr>
           <w:rFonts w:cstheme="minorHAnsi"/>
-          <w:b/>
-          <w:sz w:val="24"/>
-          <w:szCs w:val="24"/>
-        </w:rPr>
-        <w:t>Generický algoritmus</w:t>
-      </w:r>
-      <w:r>
-        <w:rPr>
-          <w:rFonts w:cstheme="minorHAnsi"/>
-          <w:sz w:val="24"/>
-          <w:szCs w:val="24"/>
-        </w:rPr>
-        <w:t xml:space="preserve"> - algoritmus založený na principu přirozeného výběru. Na základě předem daných kritérií rozhoduje, jakou hodnotu upřednostní. Dokáže najít kvalitní řešení i složitého problému, v oblasti IT je velmi rozsáhle používané.</w:t>
+          <w:sz w:val="24"/>
+          <w:szCs w:val="24"/>
+        </w:rPr>
+        <w:t>Generický algoritmus - algoritmus založený na principu přirozeného výběru. Na základě předem daných kritérií rozhoduje, jakou hodnotu upřednostní. Dokáže najít kvalitní řešení i složitého problému, v oblasti IT je velmi rozsáhle používané.</w:t>
       </w:r>
     </w:p>
     <w:p>
@@ -3816,19 +4701,10 @@
       <w:r>
         <w:rPr>
           <w:rFonts w:cstheme="minorHAnsi"/>
-          <w:b/>
-          <w:sz w:val="24"/>
-          <w:szCs w:val="24"/>
-        </w:rPr>
-        <w:t>Metoda lokálního hledání</w:t>
-      </w:r>
-      <w:r>
-        <w:rPr>
-          <w:rFonts w:cstheme="minorHAnsi"/>
-          <w:sz w:val="24"/>
-          <w:szCs w:val="24"/>
-        </w:rPr>
-        <w:t xml:space="preserve"> - tyto metody vyhodnocují jen své nejbližší okolí a vydají se při prohledávání zkrátka některým směrem, který se v tu chvíli zdá metodě lokálně optimální na základě vyhodnocení funkce. Lokální metody ale zcela zapomínají předcházející uzly a postrádají tak možnost návratu.</w:t>
+          <w:sz w:val="24"/>
+          <w:szCs w:val="24"/>
+        </w:rPr>
+        <w:t>Metoda lokálního hledání - tyto metody vyhodnocují jen své nejbližší okolí a vydají se při prohledávání zkrátka některým směrem, který se v tu chvíli zdá metodě lokálně optimální na základě vyhodnocení funkce. Lokální metody ale zcela zapomínají předcházející uzly a postrádají tak možnost návratu.</w:t>
       </w:r>
     </w:p>
     <w:p>
@@ -3857,542 +4733,468 @@
       <w:r>
         <w:rPr>
           <w:rFonts w:cstheme="minorHAnsi"/>
+          <w:sz w:val="24"/>
+          <w:szCs w:val="24"/>
+        </w:rPr>
+        <w:t>Iterativní metoda - využívá postupného hledání řešení ve stále se zužující oblasti řešení (postupně se z dobrého řešení dopracovává k ještě lepšímu řešení).</w:t>
+      </w:r>
+    </w:p>
+    <w:p>
+      <w:pPr>
+        <w:pStyle w:val="Nadpis2"/>
+        <w:rPr>
+          <w:rFonts w:asciiTheme="minorHAnsi" w:eastAsia="Arial" w:hAnsiTheme="minorHAnsi" w:cstheme="minorHAnsi"/>
+          <w:sz w:val="24"/>
+          <w:szCs w:val="24"/>
+        </w:rPr>
+      </w:pPr>
+    </w:p>
+    <w:p>
+      <w:pPr>
+        <w:rPr>
+          <w:lang w:eastAsia="cs-CZ"/>
+        </w:rPr>
+      </w:pPr>
+    </w:p>
+    <w:p>
+      <w:pPr>
+        <w:pStyle w:val="Nadpis2"/>
+        <w:jc w:val="center"/>
+        <w:rPr>
+          <w:rFonts w:asciiTheme="minorHAnsi" w:eastAsia="Arial" w:hAnsiTheme="minorHAnsi" w:cstheme="minorHAnsi"/>
           <w:b/>
           <w:sz w:val="24"/>
           <w:szCs w:val="24"/>
         </w:rPr>
-        <w:t>Iterativní metoda</w:t>
-      </w:r>
-      <w:r>
-        <w:rPr>
-          <w:rFonts w:cstheme="minorHAnsi"/>
-          <w:sz w:val="24"/>
-          <w:szCs w:val="24"/>
-        </w:rPr>
-        <w:t xml:space="preserve"> - využívá postupného hledání řešení ve stále se zužující oblasti řešení (postupně se z dobrého řešení dopracovává k ještě lepšímu řešení).</w:t>
-      </w:r>
-    </w:p>
-    <w:p>
-      <w:pPr>
-        <w:pStyle w:val="Nadpis2"/>
+      </w:pPr>
+      <w:r>
         <w:rPr>
           <w:rFonts w:asciiTheme="minorHAnsi" w:eastAsia="Arial" w:hAnsiTheme="minorHAnsi" w:cstheme="minorHAnsi"/>
-          <w:sz w:val="24"/>
-          <w:szCs w:val="24"/>
-        </w:rPr>
-      </w:pPr>
-      <w:r>
-        <w:rPr>
-          <w:rFonts w:asciiTheme="minorHAnsi" w:eastAsia="Arial" w:hAnsiTheme="minorHAnsi" w:cstheme="minorHAnsi"/>
-          <w:sz w:val="24"/>
-          <w:szCs w:val="24"/>
-        </w:rPr>
+          <w:b/>
+          <w:sz w:val="24"/>
+          <w:szCs w:val="24"/>
+        </w:rPr>
+        <w:lastRenderedPageBreak/>
         <w:t>Nedeterministické algoritmy</w:t>
       </w:r>
     </w:p>
     <w:p>
       <w:pPr>
-        <w:pStyle w:val="Odstavecseseznamem"/>
-        <w:numPr>
-          <w:ilvl w:val="0"/>
-          <w:numId w:val="8"/>
-        </w:numPr>
-        <w:rPr>
-          <w:rFonts w:cstheme="minorHAnsi"/>
-          <w:sz w:val="24"/>
-          <w:szCs w:val="24"/>
-          <w:lang w:eastAsia="cs-CZ"/>
-        </w:rPr>
-      </w:pPr>
-      <w:proofErr w:type="spellStart"/>
-      <w:r>
-        <w:rPr>
-          <w:rFonts w:cstheme="minorHAnsi"/>
-          <w:sz w:val="24"/>
-          <w:szCs w:val="24"/>
-          <w:lang w:eastAsia="cs-CZ"/>
-        </w:rPr>
-        <w:t>def</w:t>
-      </w:r>
-      <w:bookmarkStart w:id="1" w:name="_GoBack"/>
-      <w:bookmarkEnd w:id="1"/>
-      <w:proofErr w:type="spellEnd"/>
-    </w:p>
-    <w:p>
-      <w:pPr>
-        <w:rPr>
-          <w:rFonts w:cstheme="minorHAnsi"/>
-          <w:sz w:val="24"/>
-          <w:szCs w:val="24"/>
-        </w:rPr>
-      </w:pPr>
-      <w:r>
-        <w:rPr>
-          <w:rFonts w:cstheme="minorHAnsi"/>
-          <w:sz w:val="24"/>
-          <w:szCs w:val="24"/>
-        </w:rPr>
-        <w:t xml:space="preserve">Deterministický konečný automat (DKA, </w:t>
-      </w:r>
-      <w:proofErr w:type="spellStart"/>
-      <w:r>
-        <w:rPr>
-          <w:rFonts w:cstheme="minorHAnsi"/>
-          <w:sz w:val="24"/>
-          <w:szCs w:val="24"/>
-        </w:rPr>
-        <w:t>Deterministic</w:t>
-      </w:r>
-      <w:proofErr w:type="spellEnd"/>
-      <w:r>
-        <w:rPr>
-          <w:rFonts w:cstheme="minorHAnsi"/>
-          <w:sz w:val="24"/>
-          <w:szCs w:val="24"/>
+        <w:rPr>
+          <w:b/>
+          <w:sz w:val="24"/>
+          <w:szCs w:val="24"/>
+          <w:lang w:eastAsia="cs-CZ"/>
+        </w:rPr>
+      </w:pPr>
+      <w:r>
+        <w:rPr>
+          <w:b/>
+          <w:sz w:val="24"/>
+          <w:szCs w:val="24"/>
+          <w:lang w:eastAsia="cs-CZ"/>
+        </w:rPr>
+        <w:t>Deterministický</w:t>
+      </w:r>
+    </w:p>
+    <w:p>
+      <w:pPr>
+        <w:rPr>
+          <w:sz w:val="24"/>
+          <w:szCs w:val="24"/>
+          <w:lang w:eastAsia="cs-CZ"/>
+        </w:rPr>
+      </w:pPr>
+      <w:r>
+        <w:rPr>
+          <w:sz w:val="24"/>
+          <w:szCs w:val="24"/>
+          <w:lang w:eastAsia="cs-CZ"/>
+        </w:rPr>
+        <w:t xml:space="preserve">Lze u něj předvídat budoucnost (následují krok). Třeba příklad najít číslo od 1 do 100. Tento algoritmus půjde 1,2,3,4,5,6 (další číslo se dá předpovědět) nebo od konce 100,99,98,97 (další číslo se dá také předpovědět) nebo 10,20,30,…11,21,31 (také se dá předpovědět). Díky tomuhle platí, že každý jeho další krok je jednoznačně definován. </w:t>
+      </w:r>
+    </w:p>
+    <w:p>
+      <w:pPr>
+        <w:rPr>
+          <w:sz w:val="24"/>
+          <w:szCs w:val="24"/>
+          <w:lang w:eastAsia="cs-CZ"/>
+        </w:rPr>
+      </w:pPr>
+      <w:r>
+        <w:rPr>
+          <w:sz w:val="24"/>
+          <w:szCs w:val="24"/>
+          <w:lang w:eastAsia="cs-CZ"/>
+        </w:rPr>
+        <w:t>= každý další stav závisí na předchozím stavu</w:t>
+      </w:r>
+    </w:p>
+    <w:p>
+      <w:pPr>
+        <w:rPr>
+          <w:sz w:val="24"/>
+          <w:szCs w:val="24"/>
+          <w:lang w:eastAsia="cs-CZ"/>
+        </w:rPr>
+      </w:pPr>
+      <w:r>
+        <w:rPr>
+          <w:sz w:val="24"/>
+          <w:szCs w:val="24"/>
+          <w:lang w:eastAsia="cs-CZ"/>
+        </w:rPr>
+        <w:t>Tento algoritmus vždy za stejných vstupních podmínek vytvoří stejný výsledek. Třeba to hledání čísla od 1 do 100 (1,2,3) a číslo k najití bude 30 (vstupní parametr), tak mu to vždy bude trvat 30 pokusů.</w:t>
+      </w:r>
+    </w:p>
+    <w:p>
+      <w:pPr>
+        <w:rPr>
+          <w:sz w:val="24"/>
+          <w:szCs w:val="24"/>
+          <w:lang w:eastAsia="cs-CZ"/>
+        </w:rPr>
+      </w:pPr>
+      <w:r>
+        <w:rPr>
+          <w:sz w:val="24"/>
+          <w:szCs w:val="24"/>
+          <w:lang w:eastAsia="cs-CZ"/>
+        </w:rPr>
+        <w:t>U toho hledání čísla je naše šance na najití s počtem pokusů zvyšuje. První pokud 1/100, druhý 1/99, třetí 1/98,… = lineární šance</w:t>
+      </w:r>
+    </w:p>
+    <w:p>
+      <w:pPr>
+        <w:rPr>
+          <w:sz w:val="24"/>
+          <w:szCs w:val="24"/>
+          <w:lang w:eastAsia="cs-CZ"/>
+        </w:rPr>
+      </w:pPr>
+    </w:p>
+    <w:p>
+      <w:pPr>
+        <w:rPr>
+          <w:b/>
+          <w:sz w:val="24"/>
+          <w:szCs w:val="24"/>
+          <w:lang w:eastAsia="cs-CZ"/>
+        </w:rPr>
+      </w:pPr>
+      <w:r>
+        <w:rPr>
+          <w:b/>
+          <w:sz w:val="24"/>
+          <w:szCs w:val="24"/>
+          <w:lang w:eastAsia="cs-CZ"/>
+        </w:rPr>
+        <w:t>Nedeterministický</w:t>
+      </w:r>
+    </w:p>
+    <w:p>
+      <w:pPr>
+        <w:rPr>
+          <w:sz w:val="24"/>
+          <w:szCs w:val="24"/>
+          <w:lang w:eastAsia="cs-CZ"/>
+        </w:rPr>
+      </w:pPr>
+      <w:r>
+        <w:rPr>
+          <w:sz w:val="24"/>
+          <w:szCs w:val="24"/>
+          <w:lang w:eastAsia="cs-CZ"/>
+        </w:rPr>
+        <w:t>Nelze u něj předpovídat budoucnost (následují krok).</w:t>
+      </w:r>
+    </w:p>
+    <w:p>
+      <w:pPr>
+        <w:rPr>
+          <w:sz w:val="24"/>
+          <w:szCs w:val="24"/>
+          <w:lang w:eastAsia="cs-CZ"/>
+        </w:rPr>
+      </w:pPr>
+      <w:r>
+        <w:rPr>
+          <w:sz w:val="24"/>
+          <w:szCs w:val="24"/>
+          <w:lang w:eastAsia="cs-CZ"/>
+        </w:rPr>
+        <w:t xml:space="preserve">V realitě, třeba hod kostkou (pořádně hodit), se nedá předpovědět, co nám padne, víme </w:t>
+      </w:r>
+      <w:proofErr w:type="gramStart"/>
+      <w:r>
+        <w:rPr>
+          <w:sz w:val="24"/>
+          <w:szCs w:val="24"/>
+          <w:lang w:eastAsia="cs-CZ"/>
+        </w:rPr>
+        <w:t>jen že</w:t>
+      </w:r>
+      <w:proofErr w:type="gramEnd"/>
+      <w:r>
+        <w:rPr>
+          <w:sz w:val="24"/>
+          <w:szCs w:val="24"/>
+          <w:lang w:eastAsia="cs-CZ"/>
+        </w:rPr>
+        <w:t xml:space="preserve"> to bude 1,2,3,4,5,6. Všechny tyto hodnoty mají stejnou šanci.</w:t>
+      </w:r>
+    </w:p>
+    <w:p>
+      <w:pPr>
+        <w:rPr>
+          <w:sz w:val="24"/>
+          <w:szCs w:val="24"/>
+          <w:lang w:eastAsia="cs-CZ"/>
+        </w:rPr>
+      </w:pPr>
+      <w:r>
+        <w:rPr>
+          <w:sz w:val="24"/>
+          <w:szCs w:val="24"/>
+          <w:lang w:eastAsia="cs-CZ"/>
+        </w:rPr>
+        <w:t xml:space="preserve">V počítačích je dobré zmínit, že </w:t>
+      </w:r>
+      <w:proofErr w:type="spellStart"/>
+      <w:r>
+        <w:rPr>
+          <w:sz w:val="24"/>
+          <w:szCs w:val="24"/>
+          <w:lang w:eastAsia="cs-CZ"/>
+        </w:rPr>
+        <w:t>Random</w:t>
+      </w:r>
+      <w:proofErr w:type="spellEnd"/>
+      <w:r>
+        <w:rPr>
+          <w:sz w:val="24"/>
+          <w:szCs w:val="24"/>
+          <w:lang w:eastAsia="cs-CZ"/>
         </w:rPr>
         <w:t xml:space="preserve"> </w:t>
       </w:r>
       <w:proofErr w:type="spellStart"/>
       <w:r>
         <w:rPr>
-          <w:rFonts w:cstheme="minorHAnsi"/>
-          <w:sz w:val="24"/>
-          <w:szCs w:val="24"/>
-        </w:rPr>
-        <w:t>finite</w:t>
-      </w:r>
-      <w:proofErr w:type="spellEnd"/>
-      <w:r>
-        <w:rPr>
-          <w:rFonts w:cstheme="minorHAnsi"/>
-          <w:sz w:val="24"/>
-          <w:szCs w:val="24"/>
+          <w:sz w:val="24"/>
+          <w:szCs w:val="24"/>
+          <w:lang w:eastAsia="cs-CZ"/>
+        </w:rPr>
+        <w:t>number</w:t>
+      </w:r>
+      <w:proofErr w:type="spellEnd"/>
+      <w:r>
+        <w:rPr>
+          <w:sz w:val="24"/>
+          <w:szCs w:val="24"/>
+          <w:lang w:eastAsia="cs-CZ"/>
+        </w:rPr>
+        <w:t xml:space="preserve"> není úplně nedeterministické (generuje ho procesor, který je stroj z křemíku, nebo podle času, takže by se dalo velmi složitě předpovědět) ale bude se u maturity brát jako nedeterministické. Třeba hádání čísla od 1 do 100, RN (</w:t>
+      </w:r>
+      <w:proofErr w:type="spellStart"/>
+      <w:r>
+        <w:rPr>
+          <w:sz w:val="24"/>
+          <w:szCs w:val="24"/>
+          <w:lang w:eastAsia="cs-CZ"/>
+        </w:rPr>
+        <w:t>random</w:t>
+      </w:r>
+      <w:proofErr w:type="spellEnd"/>
+      <w:r>
+        <w:rPr>
+          <w:sz w:val="24"/>
+          <w:szCs w:val="24"/>
+          <w:lang w:eastAsia="cs-CZ"/>
         </w:rPr>
         <w:t xml:space="preserve"> </w:t>
       </w:r>
       <w:proofErr w:type="spellStart"/>
       <w:r>
         <w:rPr>
-          <w:rFonts w:cstheme="minorHAnsi"/>
-          <w:sz w:val="24"/>
-          <w:szCs w:val="24"/>
-        </w:rPr>
-        <w:t>automaton</w:t>
-      </w:r>
-      <w:proofErr w:type="spellEnd"/>
-      <w:r>
-        <w:rPr>
-          <w:rFonts w:cstheme="minorHAnsi"/>
-          <w:sz w:val="24"/>
-          <w:szCs w:val="24"/>
-        </w:rPr>
-        <w:t xml:space="preserve">, DFA) je automat, který má konečné množství stavů a každý přechod je jednoznačný (neexistuje více možností přechodu z daného uzlu do jiných uzlů). </w:t>
-      </w:r>
-    </w:p>
-    <w:p>
-      <w:pPr>
-        <w:rPr>
-          <w:rFonts w:cstheme="minorHAnsi"/>
-          <w:sz w:val="24"/>
-          <w:szCs w:val="24"/>
-        </w:rPr>
-      </w:pPr>
-      <w:r>
-        <w:rPr>
-          <w:rFonts w:cstheme="minorHAnsi"/>
-          <w:sz w:val="24"/>
-          <w:szCs w:val="24"/>
-        </w:rPr>
-        <w:t xml:space="preserve">Má přesně daný co se bude dít, má přesně daný co se bude dít, </w:t>
-      </w:r>
-      <w:proofErr w:type="spellStart"/>
-      <w:r>
-        <w:rPr>
-          <w:rFonts w:cstheme="minorHAnsi"/>
-          <w:sz w:val="24"/>
-          <w:szCs w:val="24"/>
-        </w:rPr>
-        <w:t>každej</w:t>
-      </w:r>
-      <w:proofErr w:type="spellEnd"/>
-      <w:r>
-        <w:rPr>
-          <w:rFonts w:cstheme="minorHAnsi"/>
-          <w:sz w:val="24"/>
-          <w:szCs w:val="24"/>
-        </w:rPr>
-        <w:t xml:space="preserve"> stav závisí na předchozím stavu</w:t>
-      </w:r>
-      <w:r>
-        <w:rPr>
-          <w:rFonts w:cstheme="minorHAnsi"/>
-          <w:sz w:val="24"/>
-          <w:szCs w:val="24"/>
-        </w:rPr>
-        <w:t>.</w:t>
-      </w:r>
-    </w:p>
-    <w:p>
-      <w:pPr>
-        <w:rPr>
-          <w:rFonts w:cstheme="minorHAnsi"/>
-          <w:sz w:val="24"/>
-          <w:szCs w:val="24"/>
-        </w:rPr>
-      </w:pPr>
-      <w:r>
-        <w:rPr>
-          <w:rFonts w:cstheme="minorHAnsi"/>
-          <w:sz w:val="24"/>
-          <w:szCs w:val="24"/>
-        </w:rPr>
-        <w:t>Nedeterministický konečný automat (NKA, Non-</w:t>
-      </w:r>
-      <w:proofErr w:type="spellStart"/>
-      <w:r>
-        <w:rPr>
-          <w:rFonts w:cstheme="minorHAnsi"/>
-          <w:sz w:val="24"/>
-          <w:szCs w:val="24"/>
-        </w:rPr>
-        <w:t>deterministic</w:t>
-      </w:r>
-      <w:proofErr w:type="spellEnd"/>
-      <w:r>
-        <w:rPr>
-          <w:rFonts w:cstheme="minorHAnsi"/>
-          <w:sz w:val="24"/>
-          <w:szCs w:val="24"/>
-        </w:rPr>
-        <w:t xml:space="preserve"> </w:t>
-      </w:r>
-      <w:proofErr w:type="spellStart"/>
-      <w:r>
-        <w:rPr>
-          <w:rFonts w:cstheme="minorHAnsi"/>
-          <w:sz w:val="24"/>
-          <w:szCs w:val="24"/>
-        </w:rPr>
-        <w:t>finite</w:t>
-      </w:r>
-      <w:proofErr w:type="spellEnd"/>
-      <w:r>
-        <w:rPr>
-          <w:rFonts w:cstheme="minorHAnsi"/>
-          <w:sz w:val="24"/>
-          <w:szCs w:val="24"/>
-        </w:rPr>
-        <w:t xml:space="preserve"> </w:t>
-      </w:r>
-      <w:proofErr w:type="spellStart"/>
-      <w:r>
-        <w:rPr>
-          <w:rFonts w:cstheme="minorHAnsi"/>
-          <w:sz w:val="24"/>
-          <w:szCs w:val="24"/>
-        </w:rPr>
-        <w:t>automaton</w:t>
-      </w:r>
-      <w:proofErr w:type="spellEnd"/>
-      <w:r>
-        <w:rPr>
-          <w:rFonts w:cstheme="minorHAnsi"/>
-          <w:sz w:val="24"/>
-          <w:szCs w:val="24"/>
-        </w:rPr>
-        <w:t xml:space="preserve">, NDFA) tuto podmínku nerespektuje, je zde tedy více možností, kam z daného uzlu při daném vstupu přejít. Nedeterministický automat je „inteligentní“ - půjde vždy takovým směrem, aby nakonec skončil v koncovém stavu (pokud mu to vstup umožňuje). </w:t>
-      </w:r>
-    </w:p>
-    <w:p>
-      <w:pPr>
-        <w:rPr>
-          <w:rFonts w:cstheme="minorHAnsi"/>
-          <w:sz w:val="24"/>
-          <w:szCs w:val="24"/>
-        </w:rPr>
-      </w:pPr>
-      <w:r>
-        <w:rPr>
-          <w:rFonts w:cstheme="minorHAnsi"/>
+          <w:sz w:val="24"/>
+          <w:szCs w:val="24"/>
+          <w:lang w:eastAsia="cs-CZ"/>
+        </w:rPr>
+        <w:t>number</w:t>
+      </w:r>
+      <w:proofErr w:type="spellEnd"/>
+      <w:r>
+        <w:rPr>
+          <w:sz w:val="24"/>
+          <w:szCs w:val="24"/>
+          <w:lang w:eastAsia="cs-CZ"/>
+        </w:rPr>
+        <w:t xml:space="preserve">) bude hádat jedno z těchto čísel, šance 1/100, jako druhý </w:t>
+      </w:r>
+      <w:r>
+        <w:rPr>
+          <w:sz w:val="24"/>
+          <w:szCs w:val="24"/>
+          <w:lang w:eastAsia="cs-CZ"/>
+        </w:rPr>
+        <w:t xml:space="preserve">bude hádat taky 1 do 100 (kdyby byla kolekce ve které </w:t>
+      </w:r>
+      <w:proofErr w:type="gramStart"/>
+      <w:r>
+        <w:rPr>
+          <w:sz w:val="24"/>
+          <w:szCs w:val="24"/>
+          <w:lang w:eastAsia="cs-CZ"/>
+        </w:rPr>
+        <w:t>by</w:t>
+      </w:r>
+      <w:proofErr w:type="gramEnd"/>
+      <w:r>
+        <w:rPr>
+          <w:sz w:val="24"/>
+          <w:szCs w:val="24"/>
+          <w:lang w:eastAsia="cs-CZ"/>
+        </w:rPr>
+        <w:t xml:space="preserve"> byla už zkoušená čísla tak by trval moc dlouho (</w:t>
+      </w:r>
+      <w:proofErr w:type="spellStart"/>
+      <w:r>
+        <w:rPr>
+          <w:sz w:val="24"/>
+          <w:szCs w:val="24"/>
+          <w:lang w:eastAsia="cs-CZ"/>
+        </w:rPr>
+        <w:t>Constains</w:t>
+      </w:r>
+      <w:proofErr w:type="spellEnd"/>
+      <w:r>
+        <w:rPr>
+          <w:sz w:val="24"/>
+          <w:szCs w:val="24"/>
+          <w:lang w:eastAsia="cs-CZ"/>
+        </w:rPr>
+        <w:t xml:space="preserve"> je lineární složitosti)) a jeho šance bude 1/100 a to pořád. Takže je konstantní (1/100). Na rozdíl od deterministického nebude dávat stejný výsledek při stejných vstupních parametrech. To uhodnutí může být třeba na 1000pokus nebo na první. </w:t>
+      </w:r>
+    </w:p>
+    <w:p>
+      <w:pPr>
+        <w:rPr>
+          <w:rFonts w:cstheme="minorHAnsi"/>
+          <w:sz w:val="24"/>
+          <w:szCs w:val="24"/>
+        </w:rPr>
+      </w:pPr>
+      <w:r>
+        <w:rPr>
+          <w:rFonts w:cstheme="minorHAnsi"/>
+          <w:sz w:val="24"/>
+          <w:szCs w:val="24"/>
+        </w:rPr>
+        <w:t>Máme konstantní šanci</w:t>
+      </w:r>
+    </w:p>
+    <w:p>
+      <w:pPr>
+        <w:rPr>
+          <w:rFonts w:cstheme="minorHAnsi"/>
+          <w:sz w:val="24"/>
+          <w:szCs w:val="24"/>
+        </w:rPr>
+      </w:pPr>
+    </w:p>
+    <w:p>
+      <w:pPr>
+        <w:rPr>
+          <w:rFonts w:cstheme="minorHAnsi"/>
+          <w:sz w:val="24"/>
+          <w:szCs w:val="24"/>
+        </w:rPr>
+      </w:pPr>
+    </w:p>
+    <w:p>
+      <w:pPr>
+        <w:rPr>
+          <w:rFonts w:cstheme="minorHAnsi"/>
+          <w:sz w:val="24"/>
+          <w:szCs w:val="24"/>
+        </w:rPr>
+      </w:pPr>
+    </w:p>
+    <w:p>
+      <w:pPr>
+        <w:rPr>
+          <w:rFonts w:cstheme="minorHAnsi"/>
+          <w:sz w:val="24"/>
+          <w:szCs w:val="24"/>
+        </w:rPr>
+      </w:pPr>
+    </w:p>
+    <w:p>
+      <w:pPr>
+        <w:rPr>
+          <w:rFonts w:cstheme="minorHAnsi"/>
+          <w:sz w:val="24"/>
+          <w:szCs w:val="24"/>
+        </w:rPr>
+      </w:pPr>
+    </w:p>
+    <w:p>
+      <w:pPr>
+        <w:rPr>
+          <w:rFonts w:cstheme="minorHAnsi"/>
+          <w:b/>
+          <w:sz w:val="24"/>
+          <w:szCs w:val="24"/>
+        </w:rPr>
+      </w:pPr>
+      <w:r>
+        <w:rPr>
+          <w:rFonts w:cstheme="minorHAnsi"/>
+          <w:b/>
           <w:sz w:val="24"/>
           <w:szCs w:val="24"/>
         </w:rPr>
         <w:lastRenderedPageBreak/>
-        <w:t>Třeba házení kostkou</w:t>
-      </w:r>
-      <w:r>
-        <w:rPr>
-          <w:rFonts w:cstheme="minorHAnsi"/>
-          <w:sz w:val="24"/>
-          <w:szCs w:val="24"/>
-        </w:rPr>
-        <w:t>, v programování náhodný ho čísla (</w:t>
-      </w:r>
-      <w:proofErr w:type="spellStart"/>
-      <w:r>
-        <w:rPr>
-          <w:rFonts w:cstheme="minorHAnsi"/>
-          <w:sz w:val="24"/>
-          <w:szCs w:val="24"/>
-        </w:rPr>
-        <w:t>pseudo</w:t>
-      </w:r>
-      <w:proofErr w:type="spellEnd"/>
-      <w:r>
-        <w:rPr>
-          <w:rFonts w:cstheme="minorHAnsi"/>
-          <w:sz w:val="24"/>
-          <w:szCs w:val="24"/>
-        </w:rPr>
-        <w:t>), počítačem by se nemuselo být nedeter</w:t>
-      </w:r>
-      <w:r>
-        <w:rPr>
-          <w:rFonts w:cstheme="minorHAnsi"/>
-          <w:sz w:val="24"/>
-          <w:szCs w:val="24"/>
-        </w:rPr>
-        <w:t>ministické</w:t>
-      </w:r>
-      <w:r>
-        <w:rPr>
-          <w:rFonts w:cstheme="minorHAnsi"/>
-          <w:sz w:val="24"/>
-          <w:szCs w:val="24"/>
-        </w:rPr>
-        <w:t xml:space="preserve">, </w:t>
-      </w:r>
-      <w:proofErr w:type="gramStart"/>
-      <w:r>
-        <w:rPr>
-          <w:rFonts w:cstheme="minorHAnsi"/>
-          <w:sz w:val="24"/>
-          <w:szCs w:val="24"/>
-        </w:rPr>
-        <w:t>vzniká</w:t>
-      </w:r>
-      <w:proofErr w:type="gramEnd"/>
-      <w:r>
-        <w:rPr>
-          <w:rFonts w:cstheme="minorHAnsi"/>
-          <w:sz w:val="24"/>
-          <w:szCs w:val="24"/>
-        </w:rPr>
-        <w:t xml:space="preserve"> v</w:t>
-      </w:r>
-      <w:r>
-        <w:rPr>
-          <w:rFonts w:cstheme="minorHAnsi"/>
-          <w:sz w:val="24"/>
-          <w:szCs w:val="24"/>
-        </w:rPr>
-        <w:t> </w:t>
-      </w:r>
-      <w:r>
-        <w:rPr>
-          <w:rFonts w:cstheme="minorHAnsi"/>
-          <w:sz w:val="24"/>
-          <w:szCs w:val="24"/>
-        </w:rPr>
-        <w:t>procesoru</w:t>
-      </w:r>
-      <w:r>
-        <w:rPr>
-          <w:rFonts w:cstheme="minorHAnsi"/>
-          <w:sz w:val="24"/>
-          <w:szCs w:val="24"/>
-        </w:rPr>
-        <w:t xml:space="preserve"> </w:t>
-      </w:r>
-      <w:proofErr w:type="gramStart"/>
-      <w:r>
-        <w:rPr>
-          <w:rFonts w:cstheme="minorHAnsi"/>
-          <w:sz w:val="24"/>
-          <w:szCs w:val="24"/>
-        </w:rPr>
-        <w:t>vzniká</w:t>
-      </w:r>
-      <w:proofErr w:type="gramEnd"/>
-      <w:r>
-        <w:rPr>
-          <w:rFonts w:cstheme="minorHAnsi"/>
-          <w:sz w:val="24"/>
-          <w:szCs w:val="24"/>
-        </w:rPr>
-        <w:t xml:space="preserve"> v procesoru a to je stroj z křemíku</w:t>
-      </w:r>
-    </w:p>
-    <w:p>
-      <w:pPr>
-        <w:rPr>
-          <w:rFonts w:cstheme="minorHAnsi"/>
-          <w:sz w:val="24"/>
-          <w:szCs w:val="24"/>
-        </w:rPr>
-      </w:pPr>
-      <w:r>
-        <w:rPr>
-          <w:rFonts w:cstheme="minorHAnsi"/>
-          <w:sz w:val="24"/>
-          <w:szCs w:val="24"/>
-        </w:rPr>
-        <w:t>Máme konstantní šanci</w:t>
-      </w:r>
-    </w:p>
-    <w:p>
-      <w:pPr>
-        <w:rPr>
-          <w:rFonts w:cstheme="minorHAnsi"/>
-          <w:sz w:val="24"/>
-          <w:szCs w:val="24"/>
-        </w:rPr>
-      </w:pPr>
-      <w:r>
-        <w:rPr>
-          <w:rFonts w:cstheme="minorHAnsi"/>
-          <w:sz w:val="24"/>
-          <w:szCs w:val="24"/>
-        </w:rPr>
-        <w:t xml:space="preserve">Z tohoto je zřejmé, že se daleko lépe vymýšlí nedeterministický automat, protože je jeho návrh daleko intuitivnější, ale na druhou stranu se </w:t>
-      </w:r>
-      <w:r>
-        <w:rPr>
-          <w:rFonts w:cstheme="minorHAnsi"/>
-          <w:sz w:val="24"/>
-          <w:szCs w:val="24"/>
-        </w:rPr>
-        <w:t>výrazně</w:t>
-      </w:r>
-      <w:r>
-        <w:rPr>
-          <w:rFonts w:cstheme="minorHAnsi"/>
-          <w:sz w:val="24"/>
-          <w:szCs w:val="24"/>
-        </w:rPr>
-        <w:t xml:space="preserve"> hůře implementuje (vždy je zapotřebí jít všemi možnými směry, protože dopředu nevíme, který je správný, zároveň je pak tato implementace výpočetně náročnější). Je ale dokázáno, že oba druhy automatů jsou stejně výpočetně silné a lze je mezi sebou převést.</w:t>
-      </w:r>
-    </w:p>
-    <w:p>
-      <w:pPr>
-        <w:pStyle w:val="Odstavecseseznamem"/>
-        <w:numPr>
-          <w:ilvl w:val="0"/>
-          <w:numId w:val="8"/>
-        </w:numPr>
-        <w:rPr>
-          <w:rFonts w:cstheme="minorHAnsi"/>
-          <w:sz w:val="24"/>
-          <w:szCs w:val="24"/>
-        </w:rPr>
-      </w:pPr>
-      <w:proofErr w:type="spellStart"/>
-      <w:r>
-        <w:rPr>
-          <w:rFonts w:cstheme="minorHAnsi"/>
-          <w:sz w:val="24"/>
-          <w:szCs w:val="24"/>
-        </w:rPr>
-        <w:t>def</w:t>
-      </w:r>
-      <w:proofErr w:type="spellEnd"/>
-    </w:p>
-    <w:p>
-      <w:pPr>
-        <w:rPr>
-          <w:rFonts w:cstheme="minorHAnsi"/>
-          <w:sz w:val="24"/>
-          <w:szCs w:val="24"/>
-        </w:rPr>
-      </w:pPr>
-      <w:r>
-        <w:rPr>
-          <w:rFonts w:cstheme="minorHAnsi"/>
-          <w:sz w:val="24"/>
-          <w:szCs w:val="24"/>
-        </w:rPr>
-        <w:t>někdy také nazývaný stochastický, je algoritmus takový, který v určitých krocích volí z několika možností. Jeho opakem je již podle názvu Deterministický algoritmus, pro který je další krok vždy definován jednoznačně. Při stejném vstupu může nedeterministický algoritmus dojít k různým výsledkům.</w:t>
-      </w:r>
-    </w:p>
-    <w:p>
-      <w:pPr>
-        <w:rPr>
-          <w:rFonts w:cstheme="minorHAnsi"/>
-          <w:sz w:val="24"/>
-          <w:szCs w:val="24"/>
-        </w:rPr>
-      </w:pPr>
-    </w:p>
-    <w:p>
-      <w:pPr>
-        <w:spacing w:before="100" w:after="100"/>
-        <w:rPr>
-          <w:rFonts w:cstheme="minorHAnsi"/>
-          <w:sz w:val="24"/>
-          <w:szCs w:val="24"/>
-        </w:rPr>
-      </w:pPr>
-      <w:r>
-        <w:rPr>
-          <w:rFonts w:cstheme="minorHAnsi"/>
-          <w:sz w:val="24"/>
-          <w:szCs w:val="24"/>
-        </w:rPr>
-        <w:t>Lze zkoumat množinu všech výsledků nedeterministického algoritmu a určovat</w:t>
-      </w:r>
-    </w:p>
-    <w:p>
-      <w:pPr>
-        <w:numPr>
-          <w:ilvl w:val="0"/>
-          <w:numId w:val="7"/>
-        </w:numPr>
-        <w:spacing w:before="120" w:after="0"/>
-        <w:rPr>
-          <w:rFonts w:cstheme="minorHAnsi"/>
-          <w:sz w:val="24"/>
-          <w:szCs w:val="24"/>
-        </w:rPr>
-      </w:pPr>
-      <w:r>
-        <w:rPr>
-          <w:rFonts w:cstheme="minorHAnsi"/>
-          <w:sz w:val="24"/>
-          <w:szCs w:val="24"/>
-        </w:rPr>
-        <w:t>zda existuje alespoň jeden výsledek vyhovující zadání</w:t>
-      </w:r>
-    </w:p>
-    <w:p>
-      <w:pPr>
-        <w:numPr>
-          <w:ilvl w:val="0"/>
-          <w:numId w:val="7"/>
-        </w:numPr>
-        <w:spacing w:after="20"/>
-        <w:rPr>
-          <w:rFonts w:cstheme="minorHAnsi"/>
-          <w:sz w:val="24"/>
-          <w:szCs w:val="24"/>
-        </w:rPr>
-      </w:pPr>
-      <w:r>
-        <w:rPr>
-          <w:rFonts w:cstheme="minorHAnsi"/>
-          <w:sz w:val="24"/>
-          <w:szCs w:val="24"/>
-        </w:rPr>
-        <w:t>Pravděpodobnost provedení některých kroků algoritmu, pokud jsou známy pravděpodobnosti výběru dalších kroků algoritmu</w:t>
-      </w:r>
-    </w:p>
-    <w:p>
-      <w:pPr>
-        <w:rPr>
-          <w:rFonts w:cstheme="minorHAnsi"/>
-          <w:sz w:val="24"/>
-          <w:szCs w:val="24"/>
-        </w:rPr>
-      </w:pPr>
+        <w:t>Příklady</w:t>
+      </w:r>
+    </w:p>
+    <w:p>
+      <w:pPr>
+        <w:rPr>
+          <w:rFonts w:cstheme="minorHAnsi"/>
+          <w:sz w:val="24"/>
+          <w:szCs w:val="24"/>
+        </w:rPr>
+      </w:pPr>
+      <w:r>
+        <w:rPr>
+          <w:rFonts w:cstheme="minorHAnsi"/>
+          <w:sz w:val="24"/>
+          <w:szCs w:val="24"/>
+        </w:rPr>
+        <w:t>Hádání náhodného čísla od 1 do 10</w:t>
+      </w:r>
+    </w:p>
+    <w:p>
+      <w:pPr>
+        <w:rPr>
+          <w:rFonts w:cstheme="minorHAnsi"/>
+          <w:sz w:val="24"/>
+          <w:szCs w:val="24"/>
+        </w:rPr>
+      </w:pPr>
+      <w:proofErr w:type="spellStart"/>
+      <w:r>
+        <w:rPr>
+          <w:rFonts w:cstheme="minorHAnsi"/>
+          <w:sz w:val="24"/>
+          <w:szCs w:val="24"/>
+        </w:rPr>
+        <w:t>Deterministký</w:t>
+      </w:r>
+      <w:proofErr w:type="spellEnd"/>
     </w:p>
     <w:p>
       <w:pPr>
@@ -4411,173 +5213,7 @@
           <w:lang w:eastAsia="cs-CZ"/>
         </w:rPr>
         <w:drawing>
-          <wp:inline distT="0" distB="0" distL="0" distR="0" wp14:anchorId="61F5FA61" wp14:editId="349353CD">
-            <wp:extent cx="4485640" cy="1941195"/>
-            <wp:effectExtent l="0" t="0" r="0" b="1905"/>
-            <wp:docPr id="13" name="Obrázek 13" descr="https://www.algoritmy.net/image/id/1214"/>
-            <wp:cNvGraphicFramePr>
-              <a:graphicFrameLocks xmlns:a="http://schemas.openxmlformats.org/drawingml/2006/main" noChangeAspect="1"/>
-            </wp:cNvGraphicFramePr>
-            <a:graphic xmlns:a="http://schemas.openxmlformats.org/drawingml/2006/main">
-              <a:graphicData uri="http://schemas.openxmlformats.org/drawingml/2006/picture">
-                <pic:pic xmlns:pic="http://schemas.openxmlformats.org/drawingml/2006/picture">
-                  <pic:nvPicPr>
-                    <pic:cNvPr id="0" name="Picture 9" descr="https://www.algoritmy.net/image/id/1214"/>
-                    <pic:cNvPicPr>
-                      <a:picLocks noChangeAspect="1" noChangeArrowheads="1"/>
-                    </pic:cNvPicPr>
-                  </pic:nvPicPr>
-                  <pic:blipFill>
-                    <a:blip r:embed="rId18">
-                      <a:extLst>
-                        <a:ext uri="{28A0092B-C50C-407E-A947-70E740481C1C}">
-                          <a14:useLocalDpi xmlns:a14="http://schemas.microsoft.com/office/drawing/2010/main" val="0"/>
-                        </a:ext>
-                      </a:extLst>
-                    </a:blip>
-                    <a:srcRect/>
-                    <a:stretch>
-                      <a:fillRect/>
-                    </a:stretch>
-                  </pic:blipFill>
-                  <pic:spPr bwMode="auto">
-                    <a:xfrm>
-                      <a:off x="0" y="0"/>
-                      <a:ext cx="4485640" cy="1941195"/>
-                    </a:xfrm>
-                    <a:prstGeom prst="rect">
-                      <a:avLst/>
-                    </a:prstGeom>
-                    <a:noFill/>
-                    <a:ln>
-                      <a:noFill/>
-                    </a:ln>
-                  </pic:spPr>
-                </pic:pic>
-              </a:graphicData>
-            </a:graphic>
-          </wp:inline>
-        </w:drawing>
-      </w:r>
-    </w:p>
-    <w:p>
-      <w:pPr>
-        <w:rPr>
-          <w:rFonts w:cstheme="minorHAnsi"/>
-          <w:sz w:val="24"/>
-          <w:szCs w:val="24"/>
-        </w:rPr>
-      </w:pPr>
-      <w:r>
-        <w:rPr>
-          <w:rFonts w:cstheme="minorHAnsi"/>
-          <w:sz w:val="24"/>
-          <w:szCs w:val="24"/>
-        </w:rPr>
-        <w:t xml:space="preserve">Monte </w:t>
-      </w:r>
-      <w:proofErr w:type="spellStart"/>
-      <w:r>
-        <w:rPr>
-          <w:rFonts w:cstheme="minorHAnsi"/>
-          <w:sz w:val="24"/>
-          <w:szCs w:val="24"/>
-        </w:rPr>
-        <w:t>carlo</w:t>
-      </w:r>
-      <w:proofErr w:type="spellEnd"/>
-      <w:r>
-        <w:rPr>
-          <w:rFonts w:cstheme="minorHAnsi"/>
-          <w:sz w:val="24"/>
-          <w:szCs w:val="24"/>
-        </w:rPr>
-        <w:t xml:space="preserve"> </w:t>
-      </w:r>
-      <w:r>
-        <w:rPr>
-          <w:rFonts w:cstheme="minorHAnsi"/>
-          <w:sz w:val="24"/>
-          <w:szCs w:val="24"/>
-        </w:rPr>
-        <w:t>–</w:t>
-      </w:r>
-      <w:r>
-        <w:rPr>
-          <w:rFonts w:cstheme="minorHAnsi"/>
-          <w:sz w:val="24"/>
-          <w:szCs w:val="24"/>
-        </w:rPr>
-        <w:t xml:space="preserve"> </w:t>
-      </w:r>
-    </w:p>
-    <w:p>
-      <w:pPr>
-        <w:rPr>
-          <w:rFonts w:cstheme="minorHAnsi"/>
-          <w:sz w:val="24"/>
-          <w:szCs w:val="24"/>
-        </w:rPr>
-      </w:pPr>
-      <w:r>
-        <w:rPr>
-          <w:rFonts w:cstheme="minorHAnsi"/>
-          <w:sz w:val="24"/>
-          <w:szCs w:val="24"/>
-        </w:rPr>
-        <w:t>Příklady</w:t>
-      </w:r>
-    </w:p>
-    <w:p>
-      <w:pPr>
-        <w:rPr>
-          <w:rFonts w:cstheme="minorHAnsi"/>
-          <w:sz w:val="24"/>
-          <w:szCs w:val="24"/>
-        </w:rPr>
-      </w:pPr>
-      <w:r>
-        <w:rPr>
-          <w:rFonts w:cstheme="minorHAnsi"/>
-          <w:sz w:val="24"/>
-          <w:szCs w:val="24"/>
-        </w:rPr>
-        <w:t>Hádání náhodného čísla od 1 do 10</w:t>
-      </w:r>
-    </w:p>
-    <w:p>
-      <w:pPr>
-        <w:rPr>
-          <w:rFonts w:cstheme="minorHAnsi"/>
-          <w:sz w:val="24"/>
-          <w:szCs w:val="24"/>
-        </w:rPr>
-      </w:pPr>
-      <w:r>
-        <w:rPr>
-          <w:rFonts w:cstheme="minorHAnsi"/>
-          <w:sz w:val="24"/>
-          <w:szCs w:val="24"/>
-        </w:rPr>
-        <w:t>Deterministický má šanci 1/10, 1/9, 1/8, 1/7….</w:t>
-      </w:r>
-    </w:p>
-    <w:p>
-      <w:pPr>
-        <w:rPr>
-          <w:rFonts w:cstheme="minorHAnsi"/>
-          <w:sz w:val="24"/>
-          <w:szCs w:val="24"/>
-        </w:rPr>
-      </w:pPr>
-      <w:r>
-        <w:rPr>
-          <w:noProof/>
-          <w:lang w:eastAsia="cs-CZ"/>
-        </w:rPr>
-        <w:lastRenderedPageBreak/>
-        <w:drawing>
-          <wp:inline distT="0" distB="0" distL="0" distR="0" wp14:anchorId="7EBF4C8E" wp14:editId="7DD40C71">
+          <wp:inline distT="0" distB="0" distL="0" distR="0" wp14:anchorId="3613BED2" wp14:editId="2E8C3E94">
             <wp:extent cx="2800350" cy="1247775"/>
             <wp:effectExtent l="0" t="0" r="0" b="9525"/>
             <wp:docPr id="14" name="Obrázek 14"/>
@@ -4592,7 +5228,7 @@
                     <pic:cNvPicPr/>
                   </pic:nvPicPr>
                   <pic:blipFill>
-                    <a:blip r:embed="rId19"/>
+                    <a:blip r:embed="rId21"/>
                     <a:stretch>
                       <a:fillRect/>
                     </a:stretch>
@@ -4627,24 +5263,27 @@
           <w:sz w:val="24"/>
           <w:szCs w:val="24"/>
         </w:rPr>
-        <w:t>Nedeterministicky má šanci 1/10, 1/10, 1/10….</w:t>
-      </w:r>
-    </w:p>
-    <w:p>
-      <w:pPr>
-        <w:rPr>
-          <w:rFonts w:cstheme="minorHAnsi"/>
-          <w:sz w:val="24"/>
-          <w:szCs w:val="24"/>
-        </w:rPr>
-      </w:pPr>
-      <w:r>
-        <w:rPr>
+        <w:t xml:space="preserve">Nedeterministicky </w:t>
+      </w:r>
+    </w:p>
+    <w:p>
+      <w:pPr>
+        <w:rPr>
+          <w:rFonts w:cstheme="minorHAnsi"/>
+          <w:sz w:val="24"/>
+          <w:szCs w:val="24"/>
+        </w:rPr>
+      </w:pPr>
+      <w:r>
+        <w:rPr>
+          <w:rFonts w:cstheme="minorHAnsi"/>
           <w:noProof/>
+          <w:sz w:val="24"/>
+          <w:szCs w:val="24"/>
           <w:lang w:eastAsia="cs-CZ"/>
         </w:rPr>
         <w:drawing>
-          <wp:inline distT="0" distB="0" distL="0" distR="0" wp14:anchorId="6923A314" wp14:editId="467409C9">
+          <wp:inline distT="0" distB="0" distL="0" distR="0" wp14:anchorId="554987C2" wp14:editId="00EA0F12">
             <wp:extent cx="2819400" cy="1419225"/>
             <wp:effectExtent l="0" t="0" r="0" b="9525"/>
             <wp:docPr id="15" name="Obrázek 15"/>
@@ -4659,7 +5298,7 @@
                     <pic:cNvPicPr/>
                   </pic:nvPicPr>
                   <pic:blipFill>
-                    <a:blip r:embed="rId20"/>
+                    <a:blip r:embed="rId22"/>
                     <a:stretch>
                       <a:fillRect/>
                     </a:stretch>
@@ -4688,6 +5327,16 @@
           <w:szCs w:val="24"/>
         </w:rPr>
       </w:pPr>
+    </w:p>
+    <w:p>
+      <w:pPr>
+        <w:rPr>
+          <w:rFonts w:cstheme="minorHAnsi"/>
+          <w:sz w:val="24"/>
+          <w:szCs w:val="24"/>
+        </w:rPr>
+      </w:pPr>
+      <w:bookmarkStart w:id="1" w:name="_GoBack"/>
       <w:r>
         <w:rPr>
           <w:rFonts w:cstheme="minorHAnsi"/>
@@ -4696,6 +5345,32 @@
         </w:rPr>
         <w:t>Hra lodě</w:t>
       </w:r>
+      <w:r>
+        <w:rPr>
+          <w:rFonts w:cstheme="minorHAnsi"/>
+          <w:sz w:val="24"/>
+          <w:szCs w:val="24"/>
+        </w:rPr>
+        <w:t xml:space="preserve"> (</w:t>
+      </w:r>
+      <w:proofErr w:type="spellStart"/>
+      <w:r>
+        <w:rPr>
+          <w:rFonts w:cstheme="minorHAnsi"/>
+          <w:sz w:val="24"/>
+          <w:szCs w:val="24"/>
+        </w:rPr>
+        <w:t>mandík</w:t>
+      </w:r>
+      <w:proofErr w:type="spellEnd"/>
+      <w:r>
+        <w:rPr>
+          <w:rFonts w:cstheme="minorHAnsi"/>
+          <w:sz w:val="24"/>
+          <w:szCs w:val="24"/>
+        </w:rPr>
+        <w:t>)</w:t>
+      </w:r>
     </w:p>
     <w:p>
       <w:pPr>
@@ -4858,6 +5533,7 @@
         <w:t xml:space="preserve"> – třeba rozdělit pluchu na kvadranty a bude stejný počet střel do kvadrantu, nejlepší</w:t>
       </w:r>
     </w:p>
+    <w:bookmarkEnd w:id="1"/>
     <w:p>
       <w:pPr>
         <w:rPr>

</xml_diff>